<commit_message>
vault backup: 2024-04-11 13:45:22
</commit_message>
<xml_diff>
--- a/Spring 2024/PHYS 454/HW/Maniago-Jeremy-PHYS454-HW4.docx
+++ b/Spring 2024/PHYS 454/HW/Maniago-Jeremy-PHYS454-HW4.docx
@@ -1,6 +1,6 @@
 
 <file path=word/document.xml><?xml version="1.0" encoding="utf-8"?>
-<w:document xmlns:wpc="http://schemas.microsoft.com/office/word/2010/wordprocessingCanvas" xmlns:cx="http://schemas.microsoft.com/office/drawing/2014/chartex" xmlns:cx1="http://schemas.microsoft.com/office/drawing/2015/9/8/chartex" xmlns:cx2="http://schemas.microsoft.com/office/drawing/2015/10/21/chartex" xmlns:cx3="http://schemas.microsoft.com/office/drawing/2016/5/9/chartex" xmlns:cx4="http://schemas.microsoft.com/office/drawing/2016/5/10/chartex" xmlns:cx5="http://schemas.microsoft.com/office/drawing/2016/5/11/chartex" xmlns:cx6="http://schemas.microsoft.com/office/drawing/2016/5/12/chartex" xmlns:cx7="http://schemas.microsoft.com/office/drawing/2016/5/13/chartex" xmlns:cx8="http://schemas.microsoft.com/office/drawing/2016/5/14/chartex" xmlns:mc="http://schemas.openxmlformats.org/markup-compatibility/2006" xmlns:aink="http://schemas.microsoft.com/office/drawing/2016/ink" xmlns:am3d="http://schemas.microsoft.com/office/drawing/2017/model3d" xmlns:o="urn:schemas-microsoft-com:office:office" xmlns:oel="http://schemas.microsoft.com/office/2019/extlst" xmlns:r="http://schemas.openxmlformats.org/officeDocument/2006/relationships" xmlns:m="http://schemas.openxmlformats.org/officeDocument/2006/math" xmlns:v="urn:schemas-microsoft-com:vml" xmlns:wp14="http://schemas.microsoft.com/office/word/2010/wordprocessingDrawing" xmlns:wp="http://schemas.openxmlformats.org/drawingml/2006/wordprocessingDrawing" xmlns:w10="urn:schemas-microsoft-com:office:word" xmlns:w="http://schemas.openxmlformats.org/wordprocessingml/2006/main" xmlns:w14="http://schemas.microsoft.com/office/word/2010/wordml" xmlns:w15="http://schemas.microsoft.com/office/word/2012/wordml" xmlns:w16cex="http://schemas.microsoft.com/office/word/2018/wordml/cex" xmlns:w16cid="http://schemas.microsoft.com/office/word/2016/wordml/cid" xmlns:w16="http://schemas.microsoft.com/office/word/2018/wordml" xmlns:w16sdtdh="http://schemas.microsoft.com/office/word/2020/wordml/sdtdatahash" xmlns:w16se="http://schemas.microsoft.com/office/word/2015/wordml/symex" xmlns:wpg="http://schemas.microsoft.com/office/word/2010/wordprocessingGroup" xmlns:wpi="http://schemas.microsoft.com/office/word/2010/wordprocessingInk" xmlns:wne="http://schemas.microsoft.com/office/word/2006/wordml" xmlns:wps="http://schemas.microsoft.com/office/word/2010/wordprocessingShape" mc:Ignorable="w14 w15 w16se w16cid w16 w16cex w16sdtdh wp14">
+<w:document xmlns:wpc="http://schemas.microsoft.com/office/word/2010/wordprocessingCanvas" xmlns:cx="http://schemas.microsoft.com/office/drawing/2014/chartex" xmlns:cx1="http://schemas.microsoft.com/office/drawing/2015/9/8/chartex" xmlns:cx2="http://schemas.microsoft.com/office/drawing/2015/10/21/chartex" xmlns:cx3="http://schemas.microsoft.com/office/drawing/2016/5/9/chartex" xmlns:cx4="http://schemas.microsoft.com/office/drawing/2016/5/10/chartex" xmlns:cx5="http://schemas.microsoft.com/office/drawing/2016/5/11/chartex" xmlns:cx6="http://schemas.microsoft.com/office/drawing/2016/5/12/chartex" xmlns:cx7="http://schemas.microsoft.com/office/drawing/2016/5/13/chartex" xmlns:cx8="http://schemas.microsoft.com/office/drawing/2016/5/14/chartex" xmlns:mc="http://schemas.openxmlformats.org/markup-compatibility/2006" xmlns:aink="http://schemas.microsoft.com/office/drawing/2016/ink" xmlns:am3d="http://schemas.microsoft.com/office/drawing/2017/model3d" xmlns:o="urn:schemas-microsoft-com:office:office" xmlns:oel="http://schemas.microsoft.com/office/2019/extlst" xmlns:r="http://schemas.openxmlformats.org/officeDocument/2006/relationships" xmlns:m="http://schemas.openxmlformats.org/officeDocument/2006/math" xmlns:v="urn:schemas-microsoft-com:vml" xmlns:wp14="http://schemas.microsoft.com/office/word/2010/wordprocessingDrawing" xmlns:wp="http://schemas.openxmlformats.org/drawingml/2006/wordprocessingDrawing" xmlns:w10="urn:schemas-microsoft-com:office:word" xmlns:w="http://schemas.openxmlformats.org/wordprocessingml/2006/main" xmlns:w14="http://schemas.microsoft.com/office/word/2010/wordml" xmlns:w15="http://schemas.microsoft.com/office/word/2012/wordml" xmlns:w16cex="http://schemas.microsoft.com/office/word/2018/wordml/cex" xmlns:w16cid="http://schemas.microsoft.com/office/word/2016/wordml/cid" xmlns:w16="http://schemas.microsoft.com/office/word/2018/wordml" xmlns:w16du="http://schemas.microsoft.com/office/word/2023/wordml/word16du" xmlns:w16sdtdh="http://schemas.microsoft.com/office/word/2020/wordml/sdtdatahash" xmlns:w16se="http://schemas.microsoft.com/office/word/2015/wordml/symex" xmlns:wpg="http://schemas.microsoft.com/office/word/2010/wordprocessingGroup" xmlns:wpi="http://schemas.microsoft.com/office/word/2010/wordprocessingInk" xmlns:wne="http://schemas.microsoft.com/office/word/2006/wordml" xmlns:wps="http://schemas.microsoft.com/office/word/2010/wordprocessingShape" mc:Ignorable="w14 w15 w16se w16cid w16 w16cex w16sdtdh w16du wp14">
   <w:body>
     <w:p>
       <w:pPr>
@@ -894,12 +894,10 @@
           </w:tcPr>
           <w:p>
             <w:pPr>
-              <w:spacing w:after="0" w:line="360" w:lineRule="auto"/>
+              <w:spacing w:line="360" w:lineRule="auto"/>
               <w:jc w:val="both"/>
               <w:rPr>
                 <w:rFonts w:ascii="Times New Roman" w:hAnsi="Times New Roman"/>
-                <w:kern w:val="0"/>
-                <w14:ligatures w14:val="none"/>
               </w:rPr>
             </w:pPr>
           </w:p>
@@ -1040,13 +1038,7 @@
               <w:jc w:val="both"/>
             </w:pPr>
             <w:r>
-              <w:t>(</w:t>
-            </w:r>
-            <w:r>
-              <w:t>2</w:t>
-            </w:r>
-            <w:r>
-              <w:t>)</w:t>
+              <w:t>(2)</w:t>
             </w:r>
           </w:p>
         </w:tc>
@@ -1457,743 +1449,10 @@
         <w:t xml:space="preserve"> – </w:t>
       </w:r>
       <w:r>
-        <w:t>(Not) to Scale</w:t>
+        <w:t>Balls of Gas</w:t>
       </w:r>
     </w:p>
-    <w:p>
-      <w:pPr>
-        <w:jc w:val="both"/>
-      </w:pPr>
-      <w:r>
-        <w:tab/>
-        <w:t xml:space="preserve">The image shown in </w:t>
-      </w:r>
-      <w:r>
-        <w:rPr>
-          <w:b/>
-          <w:bCs/>
-        </w:rPr>
-        <w:t>Figure 2</w:t>
-      </w:r>
-      <w:r>
-        <w:t xml:space="preserve"> shows the sun and the planets of the solar system (image was pulled from Google). Although the order of the planets are correct, the sizes and the distances are highly inaccurate and not scaled properly. </w:t>
-      </w:r>
-    </w:p>
-    <w:p>
-      <w:pPr>
-        <w:keepNext/>
-        <w:jc w:val="center"/>
-      </w:pPr>
-      <w:r>
-        <w:rPr>
-          <w:noProof/>
-        </w:rPr>
-        <w:drawing>
-          <wp:inline distT="0" distB="0" distL="0" distR="0" wp14:anchorId="02140B0F" wp14:editId="743AB41B">
-            <wp:extent cx="5281766" cy="3250882"/>
-            <wp:effectExtent l="57150" t="57150" r="90805" b="102235"/>
-            <wp:docPr id="1265112190" name="Picture 4" descr="A solar system with planets and sun&#10;&#10;Description automatically generated"/>
-            <wp:cNvGraphicFramePr>
-              <a:graphicFrameLocks xmlns:a="http://schemas.openxmlformats.org/drawingml/2006/main" noChangeAspect="1"/>
-            </wp:cNvGraphicFramePr>
-            <a:graphic xmlns:a="http://schemas.openxmlformats.org/drawingml/2006/main">
-              <a:graphicData uri="http://schemas.openxmlformats.org/drawingml/2006/picture">
-                <pic:pic xmlns:pic="http://schemas.openxmlformats.org/drawingml/2006/picture">
-                  <pic:nvPicPr>
-                    <pic:cNvPr id="1265112190" name="Picture 4" descr="A solar system with planets and sun&#10;&#10;Description automatically generated"/>
-                    <pic:cNvPicPr>
-                      <a:picLocks noChangeAspect="1" noChangeArrowheads="1"/>
-                    </pic:cNvPicPr>
-                  </pic:nvPicPr>
-                  <pic:blipFill>
-                    <a:blip r:embed="rId9" cstate="print">
-                      <a:extLst>
-                        <a:ext uri="{28A0092B-C50C-407E-A947-70E740481C1C}">
-                          <a14:useLocalDpi xmlns:a14="http://schemas.microsoft.com/office/drawing/2010/main" val="0"/>
-                        </a:ext>
-                      </a:extLst>
-                    </a:blip>
-                    <a:srcRect/>
-                    <a:stretch>
-                      <a:fillRect/>
-                    </a:stretch>
-                  </pic:blipFill>
-                  <pic:spPr bwMode="auto">
-                    <a:xfrm>
-                      <a:off x="0" y="0"/>
-                      <a:ext cx="5282281" cy="3251199"/>
-                    </a:xfrm>
-                    <a:prstGeom prst="rect">
-                      <a:avLst/>
-                    </a:prstGeom>
-                    <a:noFill/>
-                    <a:ln>
-                      <a:solidFill>
-                        <a:schemeClr val="tx1"/>
-                      </a:solidFill>
-                    </a:ln>
-                    <a:effectLst>
-                      <a:outerShdw blurRad="50800" dist="38100" dir="2700000" algn="tl" rotWithShape="0">
-                        <a:prstClr val="black">
-                          <a:alpha val="40000"/>
-                        </a:prstClr>
-                      </a:outerShdw>
-                    </a:effectLst>
-                  </pic:spPr>
-                </pic:pic>
-              </a:graphicData>
-            </a:graphic>
-          </wp:inline>
-        </w:drawing>
-      </w:r>
-    </w:p>
-    <w:p>
-      <w:pPr>
-        <w:pStyle w:val="Caption"/>
-        <w:jc w:val="center"/>
-        <w:rPr>
-          <w:sz w:val="20"/>
-          <w:szCs w:val="20"/>
-        </w:rPr>
-      </w:pPr>
-      <w:r>
-        <w:rPr>
-          <w:sz w:val="20"/>
-          <w:szCs w:val="20"/>
-        </w:rPr>
-        <w:t xml:space="preserve">Figure </w:t>
-      </w:r>
-      <w:r>
-        <w:rPr>
-          <w:sz w:val="20"/>
-          <w:szCs w:val="20"/>
-        </w:rPr>
-        <w:fldChar w:fldCharType="begin"/>
-      </w:r>
-      <w:r>
-        <w:rPr>
-          <w:sz w:val="20"/>
-          <w:szCs w:val="20"/>
-        </w:rPr>
-        <w:instrText xml:space="preserve"> SEQ Figure \* ARABIC </w:instrText>
-      </w:r>
-      <w:r>
-        <w:rPr>
-          <w:sz w:val="20"/>
-          <w:szCs w:val="20"/>
-        </w:rPr>
-        <w:fldChar w:fldCharType="separate"/>
-      </w:r>
-      <w:r>
-        <w:rPr>
-          <w:noProof/>
-          <w:sz w:val="20"/>
-          <w:szCs w:val="20"/>
-        </w:rPr>
-        <w:t>2</w:t>
-      </w:r>
-      <w:r>
-        <w:rPr>
-          <w:sz w:val="20"/>
-          <w:szCs w:val="20"/>
-        </w:rPr>
-        <w:fldChar w:fldCharType="end"/>
-      </w:r>
-      <w:r>
-        <w:rPr>
-          <w:sz w:val="20"/>
-          <w:szCs w:val="20"/>
-        </w:rPr>
-        <w:t xml:space="preserve">: Model of Solar System planets and </w:t>
-      </w:r>
-      <w:proofErr w:type="gramStart"/>
-      <w:r>
-        <w:rPr>
-          <w:sz w:val="20"/>
-          <w:szCs w:val="20"/>
-        </w:rPr>
-        <w:t>Sun</w:t>
-      </w:r>
-      <w:proofErr w:type="gramEnd"/>
-    </w:p>
-    <w:p>
-      <w:pPr>
-        <w:jc w:val="both"/>
-      </w:pPr>
-      <w:r>
-        <w:t>The sizes of the planets are obviously not scale</w:t>
-      </w:r>
-      <w:r>
-        <w:t>d</w:t>
-      </w:r>
-      <w:r>
-        <w:t xml:space="preserve"> (Earth should not be more than half the size of Jupiter). To </w:t>
-      </w:r>
-      <w:r>
-        <w:t>put it</w:t>
-      </w:r>
-      <w:r>
-        <w:t xml:space="preserve"> into perspective, the distance between the Earth and Sun is 1 AU. From </w:t>
-      </w:r>
-      <w:r>
-        <w:t xml:space="preserve">NASA’s JPL spec sheet </w:t>
-      </w:r>
-      <w:hyperlink w:anchor="three" w:history="1">
-        <w:r>
-          <w:rPr>
-            <w:rStyle w:val="Hyperlink"/>
-            <w:u w:val="none"/>
-          </w:rPr>
-          <w:t>[3]</w:t>
-        </w:r>
-      </w:hyperlink>
-      <w:r>
-        <w:t xml:space="preserve">, the distances of the planets and the sun are shown in </w:t>
-      </w:r>
-      <w:r>
-        <w:rPr>
-          <w:b/>
-          <w:bCs/>
-        </w:rPr>
-        <w:t>Table 2</w:t>
-      </w:r>
-      <w:r>
-        <w:t>.</w:t>
-      </w:r>
-    </w:p>
-    <w:tbl>
-      <w:tblPr>
-        <w:tblStyle w:val="TableGrid"/>
-        <w:tblW w:w="0" w:type="auto"/>
-        <w:jc w:val="center"/>
-        <w:tblBorders>
-          <w:top w:val="double" w:sz="4" w:space="0" w:color="auto"/>
-          <w:left w:val="none" w:sz="0" w:space="0" w:color="auto"/>
-          <w:bottom w:val="double" w:sz="4" w:space="0" w:color="auto"/>
-          <w:right w:val="none" w:sz="0" w:space="0" w:color="auto"/>
-          <w:insideH w:val="none" w:sz="0" w:space="0" w:color="auto"/>
-          <w:insideV w:val="none" w:sz="0" w:space="0" w:color="auto"/>
-        </w:tblBorders>
-        <w:tblLook w:val="04A0" w:firstRow="1" w:lastRow="0" w:firstColumn="1" w:lastColumn="0" w:noHBand="0" w:noVBand="1"/>
-      </w:tblPr>
-      <w:tblGrid>
-        <w:gridCol w:w="4675"/>
-        <w:gridCol w:w="4675"/>
-      </w:tblGrid>
-      <w:tr>
-        <w:trPr>
-          <w:trHeight w:val="360"/>
-          <w:jc w:val="center"/>
-        </w:trPr>
-        <w:tc>
-          <w:tcPr>
-            <w:tcW w:w="9350" w:type="dxa"/>
-            <w:gridSpan w:val="2"/>
-            <w:tcBorders>
-              <w:top w:val="nil"/>
-              <w:bottom w:val="double" w:sz="4" w:space="0" w:color="auto"/>
-            </w:tcBorders>
-            <w:vAlign w:val="center"/>
-          </w:tcPr>
-          <w:p>
-            <w:pPr>
-              <w:spacing w:line="276" w:lineRule="auto"/>
-              <w:jc w:val="center"/>
-            </w:pPr>
-            <w:r>
-              <w:rPr>
-                <w:sz w:val="24"/>
-                <w:szCs w:val="24"/>
-              </w:rPr>
-              <w:t>Distances of planets to the Sun [AU]</w:t>
-            </w:r>
-          </w:p>
-        </w:tc>
-      </w:tr>
-      <w:tr>
-        <w:trPr>
-          <w:trHeight w:val="360"/>
-          <w:jc w:val="center"/>
-        </w:trPr>
-        <w:tc>
-          <w:tcPr>
-            <w:tcW w:w="4675" w:type="dxa"/>
-            <w:tcBorders>
-              <w:top w:val="double" w:sz="4" w:space="0" w:color="auto"/>
-            </w:tcBorders>
-            <w:vAlign w:val="center"/>
-          </w:tcPr>
-          <w:p>
-            <w:pPr>
-              <w:spacing w:line="276" w:lineRule="auto"/>
-              <w:jc w:val="center"/>
-            </w:pPr>
-            <w:r>
-              <w:t>Mercury</w:t>
-            </w:r>
-          </w:p>
-        </w:tc>
-        <w:tc>
-          <w:tcPr>
-            <w:tcW w:w="4675" w:type="dxa"/>
-            <w:tcBorders>
-              <w:top w:val="double" w:sz="4" w:space="0" w:color="auto"/>
-            </w:tcBorders>
-            <w:vAlign w:val="center"/>
-          </w:tcPr>
-          <w:p>
-            <w:pPr>
-              <w:spacing w:line="276" w:lineRule="auto"/>
-              <w:jc w:val="center"/>
-            </w:pPr>
-            <w:r>
-              <w:t>0.4</w:t>
-            </w:r>
-          </w:p>
-        </w:tc>
-      </w:tr>
-      <w:tr>
-        <w:trPr>
-          <w:trHeight w:val="360"/>
-          <w:jc w:val="center"/>
-        </w:trPr>
-        <w:tc>
-          <w:tcPr>
-            <w:tcW w:w="4675" w:type="dxa"/>
-            <w:vAlign w:val="center"/>
-          </w:tcPr>
-          <w:p>
-            <w:pPr>
-              <w:spacing w:line="276" w:lineRule="auto"/>
-              <w:jc w:val="center"/>
-            </w:pPr>
-            <w:r>
-              <w:t>Venus</w:t>
-            </w:r>
-          </w:p>
-        </w:tc>
-        <w:tc>
-          <w:tcPr>
-            <w:tcW w:w="4675" w:type="dxa"/>
-            <w:vAlign w:val="center"/>
-          </w:tcPr>
-          <w:p>
-            <w:pPr>
-              <w:spacing w:line="276" w:lineRule="auto"/>
-              <w:jc w:val="center"/>
-            </w:pPr>
-            <w:r>
-              <w:t>0.7</w:t>
-            </w:r>
-          </w:p>
-        </w:tc>
-      </w:tr>
-      <w:tr>
-        <w:trPr>
-          <w:trHeight w:val="360"/>
-          <w:jc w:val="center"/>
-        </w:trPr>
-        <w:tc>
-          <w:tcPr>
-            <w:tcW w:w="4675" w:type="dxa"/>
-            <w:tcBorders>
-              <w:bottom w:val="nil"/>
-            </w:tcBorders>
-            <w:vAlign w:val="center"/>
-          </w:tcPr>
-          <w:p>
-            <w:pPr>
-              <w:spacing w:line="276" w:lineRule="auto"/>
-              <w:jc w:val="center"/>
-            </w:pPr>
-            <w:r>
-              <w:t>Earth</w:t>
-            </w:r>
-          </w:p>
-        </w:tc>
-        <w:tc>
-          <w:tcPr>
-            <w:tcW w:w="4675" w:type="dxa"/>
-            <w:tcBorders>
-              <w:bottom w:val="nil"/>
-            </w:tcBorders>
-            <w:vAlign w:val="center"/>
-          </w:tcPr>
-          <w:p>
-            <w:pPr>
-              <w:spacing w:line="276" w:lineRule="auto"/>
-              <w:jc w:val="center"/>
-            </w:pPr>
-            <w:r>
-              <w:t>1.0</w:t>
-            </w:r>
-          </w:p>
-        </w:tc>
-      </w:tr>
-      <w:tr>
-        <w:trPr>
-          <w:trHeight w:val="360"/>
-          <w:jc w:val="center"/>
-        </w:trPr>
-        <w:tc>
-          <w:tcPr>
-            <w:tcW w:w="4675" w:type="dxa"/>
-            <w:tcBorders>
-              <w:top w:val="nil"/>
-              <w:bottom w:val="nil"/>
-            </w:tcBorders>
-            <w:vAlign w:val="center"/>
-          </w:tcPr>
-          <w:p>
-            <w:pPr>
-              <w:spacing w:line="276" w:lineRule="auto"/>
-              <w:jc w:val="center"/>
-            </w:pPr>
-            <w:r>
-              <w:t>Mars</w:t>
-            </w:r>
-          </w:p>
-        </w:tc>
-        <w:tc>
-          <w:tcPr>
-            <w:tcW w:w="4675" w:type="dxa"/>
-            <w:tcBorders>
-              <w:top w:val="nil"/>
-              <w:bottom w:val="nil"/>
-            </w:tcBorders>
-            <w:vAlign w:val="center"/>
-          </w:tcPr>
-          <w:p>
-            <w:pPr>
-              <w:keepNext/>
-              <w:spacing w:line="276" w:lineRule="auto"/>
-              <w:jc w:val="center"/>
-            </w:pPr>
-            <w:r>
-              <w:t>1.5</w:t>
-            </w:r>
-          </w:p>
-        </w:tc>
-      </w:tr>
-      <w:tr>
-        <w:trPr>
-          <w:trHeight w:val="360"/>
-          <w:jc w:val="center"/>
-        </w:trPr>
-        <w:tc>
-          <w:tcPr>
-            <w:tcW w:w="4675" w:type="dxa"/>
-            <w:tcBorders>
-              <w:top w:val="nil"/>
-              <w:bottom w:val="nil"/>
-            </w:tcBorders>
-            <w:vAlign w:val="center"/>
-          </w:tcPr>
-          <w:p>
-            <w:pPr>
-              <w:spacing w:line="276" w:lineRule="auto"/>
-              <w:jc w:val="center"/>
-            </w:pPr>
-            <w:r>
-              <w:t>Jupiter</w:t>
-            </w:r>
-          </w:p>
-        </w:tc>
-        <w:tc>
-          <w:tcPr>
-            <w:tcW w:w="4675" w:type="dxa"/>
-            <w:tcBorders>
-              <w:top w:val="nil"/>
-              <w:bottom w:val="nil"/>
-            </w:tcBorders>
-            <w:vAlign w:val="center"/>
-          </w:tcPr>
-          <w:p>
-            <w:pPr>
-              <w:keepNext/>
-              <w:spacing w:line="276" w:lineRule="auto"/>
-              <w:jc w:val="center"/>
-            </w:pPr>
-            <w:r>
-              <w:t>5.2</w:t>
-            </w:r>
-          </w:p>
-        </w:tc>
-      </w:tr>
-      <w:tr>
-        <w:trPr>
-          <w:trHeight w:val="360"/>
-          <w:jc w:val="center"/>
-        </w:trPr>
-        <w:tc>
-          <w:tcPr>
-            <w:tcW w:w="4675" w:type="dxa"/>
-            <w:tcBorders>
-              <w:top w:val="nil"/>
-              <w:bottom w:val="nil"/>
-            </w:tcBorders>
-            <w:vAlign w:val="center"/>
-          </w:tcPr>
-          <w:p>
-            <w:pPr>
-              <w:spacing w:line="276" w:lineRule="auto"/>
-              <w:jc w:val="center"/>
-            </w:pPr>
-            <w:r>
-              <w:t>Saturn</w:t>
-            </w:r>
-          </w:p>
-        </w:tc>
-        <w:tc>
-          <w:tcPr>
-            <w:tcW w:w="4675" w:type="dxa"/>
-            <w:tcBorders>
-              <w:top w:val="nil"/>
-              <w:bottom w:val="nil"/>
-            </w:tcBorders>
-            <w:vAlign w:val="center"/>
-          </w:tcPr>
-          <w:p>
-            <w:pPr>
-              <w:keepNext/>
-              <w:spacing w:line="276" w:lineRule="auto"/>
-              <w:jc w:val="center"/>
-            </w:pPr>
-            <w:r>
-              <w:t>9.6</w:t>
-            </w:r>
-          </w:p>
-        </w:tc>
-      </w:tr>
-      <w:tr>
-        <w:trPr>
-          <w:trHeight w:val="360"/>
-          <w:jc w:val="center"/>
-        </w:trPr>
-        <w:tc>
-          <w:tcPr>
-            <w:tcW w:w="4675" w:type="dxa"/>
-            <w:tcBorders>
-              <w:top w:val="nil"/>
-              <w:bottom w:val="nil"/>
-            </w:tcBorders>
-            <w:vAlign w:val="center"/>
-          </w:tcPr>
-          <w:p>
-            <w:pPr>
-              <w:spacing w:line="276" w:lineRule="auto"/>
-              <w:jc w:val="center"/>
-            </w:pPr>
-            <w:r>
-              <w:t>Uranus</w:t>
-            </w:r>
-          </w:p>
-        </w:tc>
-        <w:tc>
-          <w:tcPr>
-            <w:tcW w:w="4675" w:type="dxa"/>
-            <w:tcBorders>
-              <w:top w:val="nil"/>
-              <w:bottom w:val="nil"/>
-            </w:tcBorders>
-            <w:vAlign w:val="center"/>
-          </w:tcPr>
-          <w:p>
-            <w:pPr>
-              <w:keepNext/>
-              <w:spacing w:line="276" w:lineRule="auto"/>
-              <w:jc w:val="center"/>
-            </w:pPr>
-            <w:r>
-              <w:t>19.2</w:t>
-            </w:r>
-          </w:p>
-        </w:tc>
-      </w:tr>
-      <w:tr>
-        <w:trPr>
-          <w:trHeight w:val="360"/>
-          <w:jc w:val="center"/>
-        </w:trPr>
-        <w:tc>
-          <w:tcPr>
-            <w:tcW w:w="4675" w:type="dxa"/>
-            <w:tcBorders>
-              <w:top w:val="nil"/>
-              <w:bottom w:val="nil"/>
-            </w:tcBorders>
-            <w:vAlign w:val="center"/>
-          </w:tcPr>
-          <w:p>
-            <w:pPr>
-              <w:spacing w:line="276" w:lineRule="auto"/>
-              <w:jc w:val="center"/>
-            </w:pPr>
-            <w:r>
-              <w:t>Neptune</w:t>
-            </w:r>
-          </w:p>
-        </w:tc>
-        <w:tc>
-          <w:tcPr>
-            <w:tcW w:w="4675" w:type="dxa"/>
-            <w:tcBorders>
-              <w:top w:val="nil"/>
-              <w:bottom w:val="nil"/>
-            </w:tcBorders>
-            <w:vAlign w:val="center"/>
-          </w:tcPr>
-          <w:p>
-            <w:pPr>
-              <w:keepNext/>
-              <w:spacing w:line="276" w:lineRule="auto"/>
-              <w:jc w:val="center"/>
-            </w:pPr>
-            <w:r>
-              <w:t>30.0</w:t>
-            </w:r>
-          </w:p>
-        </w:tc>
-      </w:tr>
-      <w:tr>
-        <w:trPr>
-          <w:trHeight w:val="360"/>
-          <w:jc w:val="center"/>
-        </w:trPr>
-        <w:tc>
-          <w:tcPr>
-            <w:tcW w:w="4675" w:type="dxa"/>
-            <w:tcBorders>
-              <w:top w:val="nil"/>
-              <w:bottom w:val="double" w:sz="4" w:space="0" w:color="auto"/>
-            </w:tcBorders>
-            <w:vAlign w:val="center"/>
-          </w:tcPr>
-          <w:p>
-            <w:pPr>
-              <w:spacing w:line="276" w:lineRule="auto"/>
-              <w:jc w:val="center"/>
-            </w:pPr>
-            <w:r>
-              <w:t>Pluto</w:t>
-            </w:r>
-          </w:p>
-        </w:tc>
-        <w:tc>
-          <w:tcPr>
-            <w:tcW w:w="4675" w:type="dxa"/>
-            <w:tcBorders>
-              <w:top w:val="nil"/>
-              <w:bottom w:val="double" w:sz="4" w:space="0" w:color="auto"/>
-            </w:tcBorders>
-            <w:vAlign w:val="center"/>
-          </w:tcPr>
-          <w:p>
-            <w:pPr>
-              <w:keepNext/>
-              <w:spacing w:line="276" w:lineRule="auto"/>
-              <w:jc w:val="center"/>
-            </w:pPr>
-            <w:r>
-              <w:t>39.5 (average)</w:t>
-            </w:r>
-          </w:p>
-        </w:tc>
-      </w:tr>
-    </w:tbl>
-    <w:p>
-      <w:pPr>
-        <w:pStyle w:val="Caption"/>
-        <w:spacing w:line="276" w:lineRule="auto"/>
-        <w:jc w:val="center"/>
-        <w:rPr>
-          <w:sz w:val="20"/>
-          <w:szCs w:val="20"/>
-        </w:rPr>
-      </w:pPr>
-      <w:r>
-        <w:rPr>
-          <w:sz w:val="20"/>
-          <w:szCs w:val="20"/>
-        </w:rPr>
-        <w:t xml:space="preserve">Table </w:t>
-      </w:r>
-      <w:r>
-        <w:rPr>
-          <w:sz w:val="20"/>
-          <w:szCs w:val="20"/>
-        </w:rPr>
-        <w:t>2</w:t>
-      </w:r>
-      <w:r>
-        <w:rPr>
-          <w:sz w:val="20"/>
-          <w:szCs w:val="20"/>
-        </w:rPr>
-        <w:t xml:space="preserve">: </w:t>
-      </w:r>
-      <w:r>
-        <w:rPr>
-          <w:sz w:val="20"/>
-          <w:szCs w:val="20"/>
-        </w:rPr>
-        <w:t xml:space="preserve">Distances of solar system planets to the sun, in astronomical units. Pluto is included as </w:t>
-      </w:r>
-      <w:r>
-        <w:rPr>
-          <w:sz w:val="20"/>
-          <w:szCs w:val="20"/>
-        </w:rPr>
-        <w:t>well.</w:t>
-      </w:r>
-      <w:r>
-        <w:rPr>
-          <w:sz w:val="20"/>
-          <w:szCs w:val="20"/>
-        </w:rPr>
-        <w:t xml:space="preserve"> </w:t>
-      </w:r>
-    </w:p>
-    <w:p>
-      <w:pPr>
-        <w:jc w:val="both"/>
-      </w:pPr>
-      <w:r>
-        <w:lastRenderedPageBreak/>
-        <w:t xml:space="preserve">We can compare the distance from the sun of Jupiter compared to that of Mars – almost 5 times in magnitude, yet in </w:t>
-      </w:r>
-      <w:r>
-        <w:rPr>
-          <w:b/>
-          <w:bCs/>
-        </w:rPr>
-        <w:t>Figure 2</w:t>
-      </w:r>
-      <w:r>
-        <w:t xml:space="preserve"> their orbits are relatively close. The </w:t>
-      </w:r>
-      <w:r>
-        <w:t>jump from Uranus and Pluto is large as well, yet in the figure the distances between their orbits, and thus their distances to the sun are almost equivalent when comparing the planets</w:t>
-      </w:r>
-      <w:r>
-        <w:t>’</w:t>
-      </w:r>
-      <w:r>
-        <w:t xml:space="preserve"> </w:t>
-      </w:r>
-      <w:r>
-        <w:t xml:space="preserve">distances </w:t>
-      </w:r>
-      <w:r>
-        <w:t>to their neighbors</w:t>
-      </w:r>
-      <w:r>
-        <w:t>’</w:t>
-      </w:r>
-      <w:r>
-        <w:t xml:space="preserve"> distances to the sun.</w:t>
-      </w:r>
-    </w:p>
+    <w:p/>
     <w:p>
       <w:pPr>
         <w:spacing w:line="276" w:lineRule="auto"/>
@@ -2212,539 +1471,15 @@
         <w:t xml:space="preserve">Question 3 – </w:t>
       </w:r>
       <w:r>
-        <w:t>IM1 Mission</w:t>
+        <w:t>Eclipse</w:t>
       </w:r>
     </w:p>
     <w:p>
-      <w:pPr>
-        <w:spacing w:line="276" w:lineRule="auto"/>
-        <w:jc w:val="both"/>
-      </w:pPr>
       <w:r>
         <w:t>a)</w:t>
       </w:r>
       <w:r>
         <w:tab/>
-        <w:t>The IM1 mission l launched on February 15</w:t>
-      </w:r>
-      <w:r>
-        <w:rPr>
-          <w:vertAlign w:val="superscript"/>
-        </w:rPr>
-        <w:t>th</w:t>
-      </w:r>
-      <w:r>
-        <w:t xml:space="preserve">, 2024, at approximately 06:06:47 TDB. The IM1 vector data was obtained from JPL Horizons </w:t>
-      </w:r>
-      <w:hyperlink w:anchor="one" w:history="1">
-        <w:r>
-          <w:rPr>
-            <w:rStyle w:val="Hyperlink"/>
-            <w:u w:val="none"/>
-          </w:rPr>
-          <w:t>[1]</w:t>
-        </w:r>
-      </w:hyperlink>
-      <w:r>
-        <w:t>, with data from launch until February 22</w:t>
-      </w:r>
-      <w:r>
-        <w:rPr>
-          <w:vertAlign w:val="superscript"/>
-        </w:rPr>
-        <w:t>nd</w:t>
-      </w:r>
-      <w:r>
-        <w:t xml:space="preserve">, 2024, and approximately 22:50:09 TDB. The trajectory of IM1 and the Moon’s orbit, both with respect to the Earth-Moon barycenter, is shown in </w:t>
-      </w:r>
-      <w:r>
-        <w:rPr>
-          <w:b/>
-          <w:bCs/>
-        </w:rPr>
-        <w:t>Figure 3</w:t>
-      </w:r>
-      <w:r>
-        <w:t>.</w:t>
-      </w:r>
-    </w:p>
-    <w:p>
-      <w:pPr>
-        <w:keepNext/>
-        <w:spacing w:line="276" w:lineRule="auto"/>
-        <w:jc w:val="center"/>
-      </w:pPr>
-      <w:r>
-        <w:rPr>
-          <w:noProof/>
-        </w:rPr>
-        <w:drawing>
-          <wp:inline distT="0" distB="0" distL="0" distR="0" wp14:anchorId="5EFCF031" wp14:editId="6F7C873D">
-            <wp:extent cx="4917057" cy="4959733"/>
-            <wp:effectExtent l="57150" t="57150" r="93345" b="88900"/>
-            <wp:docPr id="361117598" name="Picture 5" descr="A graph of the moon and earth&#10;&#10;Description automatically generated"/>
-            <wp:cNvGraphicFramePr>
-              <a:graphicFrameLocks xmlns:a="http://schemas.openxmlformats.org/drawingml/2006/main" noChangeAspect="1"/>
-            </wp:cNvGraphicFramePr>
-            <a:graphic xmlns:a="http://schemas.openxmlformats.org/drawingml/2006/main">
-              <a:graphicData uri="http://schemas.openxmlformats.org/drawingml/2006/picture">
-                <pic:pic xmlns:pic="http://schemas.openxmlformats.org/drawingml/2006/picture">
-                  <pic:nvPicPr>
-                    <pic:cNvPr id="361117598" name="Picture 5" descr="A graph of the moon and earth&#10;&#10;Description automatically generated"/>
-                    <pic:cNvPicPr>
-                      <a:picLocks noChangeAspect="1" noChangeArrowheads="1"/>
-                    </pic:cNvPicPr>
-                  </pic:nvPicPr>
-                  <pic:blipFill rotWithShape="1">
-                    <a:blip r:embed="rId10">
-                      <a:extLst>
-                        <a:ext uri="{28A0092B-C50C-407E-A947-70E740481C1C}">
-                          <a14:useLocalDpi xmlns:a14="http://schemas.microsoft.com/office/drawing/2010/main" val="0"/>
-                        </a:ext>
-                      </a:extLst>
-                    </a:blip>
-                    <a:srcRect l="5503" t="6291" r="4866" b="3302"/>
-                    <a:stretch/>
-                  </pic:blipFill>
-                  <pic:spPr bwMode="auto">
-                    <a:xfrm>
-                      <a:off x="0" y="0"/>
-                      <a:ext cx="4917479" cy="4960158"/>
-                    </a:xfrm>
-                    <a:prstGeom prst="rect">
-                      <a:avLst/>
-                    </a:prstGeom>
-                    <a:noFill/>
-                    <a:ln>
-                      <a:solidFill>
-                        <a:schemeClr val="tx1"/>
-                      </a:solidFill>
-                    </a:ln>
-                    <a:effectLst>
-                      <a:outerShdw blurRad="50800" dist="38100" dir="2700000" algn="tl" rotWithShape="0">
-                        <a:prstClr val="black">
-                          <a:alpha val="40000"/>
-                        </a:prstClr>
-                      </a:outerShdw>
-                    </a:effectLst>
-                    <a:extLst>
-                      <a:ext uri="{53640926-AAD7-44D8-BBD7-CCE9431645EC}">
-                        <a14:shadowObscured xmlns:a14="http://schemas.microsoft.com/office/drawing/2010/main"/>
-                      </a:ext>
-                    </a:extLst>
-                  </pic:spPr>
-                </pic:pic>
-              </a:graphicData>
-            </a:graphic>
-          </wp:inline>
-        </w:drawing>
-      </w:r>
-    </w:p>
-    <w:p>
-      <w:pPr>
-        <w:pStyle w:val="Caption"/>
-        <w:jc w:val="center"/>
-        <w:rPr>
-          <w:sz w:val="20"/>
-          <w:szCs w:val="20"/>
-        </w:rPr>
-      </w:pPr>
-      <w:r>
-        <w:rPr>
-          <w:sz w:val="20"/>
-          <w:szCs w:val="20"/>
-        </w:rPr>
-        <w:t xml:space="preserve">Figure </w:t>
-      </w:r>
-      <w:r>
-        <w:rPr>
-          <w:sz w:val="20"/>
-          <w:szCs w:val="20"/>
-        </w:rPr>
-        <w:fldChar w:fldCharType="begin"/>
-      </w:r>
-      <w:r>
-        <w:rPr>
-          <w:sz w:val="20"/>
-          <w:szCs w:val="20"/>
-        </w:rPr>
-        <w:instrText xml:space="preserve"> SEQ Figure \* ARABIC </w:instrText>
-      </w:r>
-      <w:r>
-        <w:rPr>
-          <w:sz w:val="20"/>
-          <w:szCs w:val="20"/>
-        </w:rPr>
-        <w:fldChar w:fldCharType="separate"/>
-      </w:r>
-      <w:r>
-        <w:rPr>
-          <w:noProof/>
-          <w:sz w:val="20"/>
-          <w:szCs w:val="20"/>
-        </w:rPr>
-        <w:t>3</w:t>
-      </w:r>
-      <w:r>
-        <w:rPr>
-          <w:sz w:val="20"/>
-          <w:szCs w:val="20"/>
-        </w:rPr>
-        <w:fldChar w:fldCharType="end"/>
-      </w:r>
-      <w:r>
-        <w:rPr>
-          <w:sz w:val="20"/>
-          <w:szCs w:val="20"/>
-        </w:rPr>
-        <w:t>: Trajectory of IM1 mission from</w:t>
-      </w:r>
-      <w:r>
-        <w:rPr>
-          <w:sz w:val="20"/>
-          <w:szCs w:val="20"/>
-        </w:rPr>
-        <w:t xml:space="preserve"> the</w:t>
-      </w:r>
-      <w:r>
-        <w:rPr>
-          <w:sz w:val="20"/>
-          <w:szCs w:val="20"/>
-        </w:rPr>
-        <w:t xml:space="preserve"> Earth to </w:t>
-      </w:r>
-      <w:r>
-        <w:rPr>
-          <w:sz w:val="20"/>
-          <w:szCs w:val="20"/>
-        </w:rPr>
-        <w:t xml:space="preserve">the </w:t>
-      </w:r>
-      <w:r>
-        <w:rPr>
-          <w:sz w:val="20"/>
-          <w:szCs w:val="20"/>
-        </w:rPr>
-        <w:t>Moon.</w:t>
-      </w:r>
-    </w:p>
-    <w:p/>
-    <w:p>
-      <w:pPr>
-        <w:spacing w:line="276" w:lineRule="auto"/>
-        <w:jc w:val="both"/>
-      </w:pPr>
-      <w:r>
-        <w:lastRenderedPageBreak/>
-        <w:t xml:space="preserve">b) </w:t>
-      </w:r>
-      <w:r>
-        <w:rPr>
-          <w:b/>
-          <w:bCs/>
-        </w:rPr>
-        <w:t>Figure 4</w:t>
-      </w:r>
-      <w:r>
-        <w:t xml:space="preserve"> shows the same IM1 mission, but from a 3D point of view. It can be seen that the trajectory of IM1 is not entirely coplanar to the ecliptic plane of the Earth and Moon.</w:t>
-      </w:r>
-    </w:p>
-    <w:p>
-      <w:pPr>
-        <w:keepNext/>
-        <w:spacing w:line="276" w:lineRule="auto"/>
-        <w:jc w:val="center"/>
-      </w:pPr>
-      <w:r>
-        <w:rPr>
-          <w:noProof/>
-        </w:rPr>
-        <w:drawing>
-          <wp:inline distT="0" distB="0" distL="0" distR="0" wp14:anchorId="267A030D" wp14:editId="174810CF">
-            <wp:extent cx="4623758" cy="4623606"/>
-            <wp:effectExtent l="57150" t="57150" r="100965" b="100965"/>
-            <wp:docPr id="401236959" name="Picture 6" descr="A screen shot of a graph&#10;&#10;Description automatically generated"/>
-            <wp:cNvGraphicFramePr>
-              <a:graphicFrameLocks xmlns:a="http://schemas.openxmlformats.org/drawingml/2006/main" noChangeAspect="1"/>
-            </wp:cNvGraphicFramePr>
-            <a:graphic xmlns:a="http://schemas.openxmlformats.org/drawingml/2006/main">
-              <a:graphicData uri="http://schemas.openxmlformats.org/drawingml/2006/picture">
-                <pic:pic xmlns:pic="http://schemas.openxmlformats.org/drawingml/2006/picture">
-                  <pic:nvPicPr>
-                    <pic:cNvPr id="401236959" name="Picture 6" descr="A screen shot of a graph&#10;&#10;Description automatically generated"/>
-                    <pic:cNvPicPr>
-                      <a:picLocks noChangeAspect="1" noChangeArrowheads="1"/>
-                    </pic:cNvPicPr>
-                  </pic:nvPicPr>
-                  <pic:blipFill rotWithShape="1">
-                    <a:blip r:embed="rId11">
-                      <a:extLst>
-                        <a:ext uri="{28A0092B-C50C-407E-A947-70E740481C1C}">
-                          <a14:useLocalDpi xmlns:a14="http://schemas.microsoft.com/office/drawing/2010/main" val="0"/>
-                        </a:ext>
-                      </a:extLst>
-                    </a:blip>
-                    <a:srcRect l="8805" t="5032" r="6916" b="10692"/>
-                    <a:stretch/>
-                  </pic:blipFill>
-                  <pic:spPr bwMode="auto">
-                    <a:xfrm>
-                      <a:off x="0" y="0"/>
-                      <a:ext cx="4623902" cy="4623750"/>
-                    </a:xfrm>
-                    <a:prstGeom prst="rect">
-                      <a:avLst/>
-                    </a:prstGeom>
-                    <a:noFill/>
-                    <a:ln>
-                      <a:solidFill>
-                        <a:schemeClr val="tx1"/>
-                      </a:solidFill>
-                    </a:ln>
-                    <a:effectLst>
-                      <a:outerShdw blurRad="50800" dist="38100" dir="2700000" algn="tl" rotWithShape="0">
-                        <a:prstClr val="black">
-                          <a:alpha val="40000"/>
-                        </a:prstClr>
-                      </a:outerShdw>
-                    </a:effectLst>
-                    <a:extLst>
-                      <a:ext uri="{53640926-AAD7-44D8-BBD7-CCE9431645EC}">
-                        <a14:shadowObscured xmlns:a14="http://schemas.microsoft.com/office/drawing/2010/main"/>
-                      </a:ext>
-                    </a:extLst>
-                  </pic:spPr>
-                </pic:pic>
-              </a:graphicData>
-            </a:graphic>
-          </wp:inline>
-        </w:drawing>
-      </w:r>
-    </w:p>
-    <w:p>
-      <w:pPr>
-        <w:pStyle w:val="Caption"/>
-        <w:jc w:val="center"/>
-        <w:rPr>
-          <w:sz w:val="20"/>
-          <w:szCs w:val="20"/>
-        </w:rPr>
-      </w:pPr>
-      <w:r>
-        <w:rPr>
-          <w:sz w:val="20"/>
-          <w:szCs w:val="20"/>
-        </w:rPr>
-        <w:t xml:space="preserve">Figure </w:t>
-      </w:r>
-      <w:r>
-        <w:rPr>
-          <w:sz w:val="20"/>
-          <w:szCs w:val="20"/>
-        </w:rPr>
-        <w:fldChar w:fldCharType="begin"/>
-      </w:r>
-      <w:r>
-        <w:rPr>
-          <w:sz w:val="20"/>
-          <w:szCs w:val="20"/>
-        </w:rPr>
-        <w:instrText xml:space="preserve"> SEQ Figure \* ARABIC </w:instrText>
-      </w:r>
-      <w:r>
-        <w:rPr>
-          <w:sz w:val="20"/>
-          <w:szCs w:val="20"/>
-        </w:rPr>
-        <w:fldChar w:fldCharType="separate"/>
-      </w:r>
-      <w:r>
-        <w:rPr>
-          <w:noProof/>
-          <w:sz w:val="20"/>
-          <w:szCs w:val="20"/>
-        </w:rPr>
-        <w:t>4</w:t>
-      </w:r>
-      <w:r>
-        <w:rPr>
-          <w:sz w:val="20"/>
-          <w:szCs w:val="20"/>
-        </w:rPr>
-        <w:fldChar w:fldCharType="end"/>
-      </w:r>
-      <w:r>
-        <w:rPr>
-          <w:sz w:val="20"/>
-          <w:szCs w:val="20"/>
-        </w:rPr>
-        <w:t>: Trajectory of IM1 mission</w:t>
-      </w:r>
-      <w:r>
-        <w:rPr>
-          <w:sz w:val="20"/>
-          <w:szCs w:val="20"/>
-        </w:rPr>
-        <w:t xml:space="preserve"> from the Earth to the Moon in 3D. The view angle is defined as 20 deg </w:t>
-      </w:r>
-      <w:r>
-        <w:rPr>
-          <w:sz w:val="20"/>
-          <w:szCs w:val="20"/>
-        </w:rPr>
-        <w:t>elevation, 70 deg azimuth, and 0 deg roll.</w:t>
-      </w:r>
-    </w:p>
-    <w:p/>
-    <w:p>
-      <w:pPr>
-        <w:ind w:firstLine="720"/>
-      </w:pPr>
-      <w:r>
-        <w:t xml:space="preserve">The next plot was prepared with different vector data. Instead of using the Earth-Moon barycenter as the reference center, the Moon was used. This changes the relative vector positions of the Earth and IM1’s trajectory. </w:t>
-      </w:r>
-      <w:r>
-        <w:rPr>
-          <w:b/>
-          <w:bCs/>
-        </w:rPr>
-        <w:t>Figure 5</w:t>
-      </w:r>
-      <w:r>
-        <w:t xml:space="preserve"> shows the trajectory of both the Earth and IM1 with respect to the Moon center. It can be seen that at launch, the trajectory is more curved and eventually spirals toward the Moon, which is static in this coordinate reference system. Earth continues to move with respect to the moon.</w:t>
-      </w:r>
-    </w:p>
-    <w:p>
-      <w:pPr>
-        <w:keepNext/>
-        <w:spacing w:line="276" w:lineRule="auto"/>
-        <w:jc w:val="center"/>
-      </w:pPr>
-      <w:r>
-        <w:rPr>
-          <w:noProof/>
-        </w:rPr>
-        <w:lastRenderedPageBreak/>
-        <w:drawing>
-          <wp:inline distT="0" distB="0" distL="0" distR="0" wp14:anchorId="48304D62" wp14:editId="19744EA4">
-            <wp:extent cx="4925961" cy="4675103"/>
-            <wp:effectExtent l="57150" t="57150" r="103505" b="87630"/>
-            <wp:docPr id="1639141491" name="Picture 1" descr="A graph of earth and moon&#10;&#10;Description automatically generated"/>
-            <wp:cNvGraphicFramePr>
-              <a:graphicFrameLocks xmlns:a="http://schemas.openxmlformats.org/drawingml/2006/main" noChangeAspect="1"/>
-            </wp:cNvGraphicFramePr>
-            <a:graphic xmlns:a="http://schemas.openxmlformats.org/drawingml/2006/main">
-              <a:graphicData uri="http://schemas.openxmlformats.org/drawingml/2006/picture">
-                <pic:pic xmlns:pic="http://schemas.openxmlformats.org/drawingml/2006/picture">
-                  <pic:nvPicPr>
-                    <pic:cNvPr id="1639141491" name="Picture 1" descr="A graph of earth and moon&#10;&#10;Description automatically generated"/>
-                    <pic:cNvPicPr>
-                      <a:picLocks noChangeAspect="1" noChangeArrowheads="1"/>
-                    </pic:cNvPicPr>
-                  </pic:nvPicPr>
-                  <pic:blipFill rotWithShape="1">
-                    <a:blip r:embed="rId12">
-                      <a:extLst>
-                        <a:ext uri="{28A0092B-C50C-407E-A947-70E740481C1C}">
-                          <a14:useLocalDpi xmlns:a14="http://schemas.microsoft.com/office/drawing/2010/main" val="0"/>
-                        </a:ext>
-                      </a:extLst>
-                    </a:blip>
-                    <a:srcRect l="3898" t="6451" r="6315" b="8333"/>
-                    <a:stretch/>
-                  </pic:blipFill>
-                  <pic:spPr bwMode="auto">
-                    <a:xfrm>
-                      <a:off x="0" y="0"/>
-                      <a:ext cx="4926095" cy="4675230"/>
-                    </a:xfrm>
-                    <a:prstGeom prst="rect">
-                      <a:avLst/>
-                    </a:prstGeom>
-                    <a:noFill/>
-                    <a:ln>
-                      <a:solidFill>
-                        <a:schemeClr val="tx1"/>
-                      </a:solidFill>
-                    </a:ln>
-                    <a:effectLst>
-                      <a:outerShdw blurRad="50800" dist="38100" dir="2700000" algn="tl" rotWithShape="0">
-                        <a:prstClr val="black">
-                          <a:alpha val="40000"/>
-                        </a:prstClr>
-                      </a:outerShdw>
-                    </a:effectLst>
-                    <a:extLst>
-                      <a:ext uri="{53640926-AAD7-44D8-BBD7-CCE9431645EC}">
-                        <a14:shadowObscured xmlns:a14="http://schemas.microsoft.com/office/drawing/2010/main"/>
-                      </a:ext>
-                    </a:extLst>
-                  </pic:spPr>
-                </pic:pic>
-              </a:graphicData>
-            </a:graphic>
-          </wp:inline>
-        </w:drawing>
-      </w:r>
-    </w:p>
-    <w:p>
-      <w:pPr>
-        <w:pStyle w:val="Caption"/>
-        <w:jc w:val="center"/>
-        <w:rPr>
-          <w:sz w:val="20"/>
-          <w:szCs w:val="20"/>
-        </w:rPr>
-      </w:pPr>
-      <w:r>
-        <w:rPr>
-          <w:sz w:val="20"/>
-          <w:szCs w:val="20"/>
-        </w:rPr>
-        <w:t xml:space="preserve">Figure </w:t>
-      </w:r>
-      <w:r>
-        <w:rPr>
-          <w:sz w:val="20"/>
-          <w:szCs w:val="20"/>
-        </w:rPr>
-        <w:fldChar w:fldCharType="begin"/>
-      </w:r>
-      <w:r>
-        <w:rPr>
-          <w:sz w:val="20"/>
-          <w:szCs w:val="20"/>
-        </w:rPr>
-        <w:instrText xml:space="preserve"> SEQ Figure \* ARABIC </w:instrText>
-      </w:r>
-      <w:r>
-        <w:rPr>
-          <w:sz w:val="20"/>
-          <w:szCs w:val="20"/>
-        </w:rPr>
-        <w:fldChar w:fldCharType="separate"/>
-      </w:r>
-      <w:r>
-        <w:rPr>
-          <w:noProof/>
-          <w:sz w:val="20"/>
-          <w:szCs w:val="20"/>
-        </w:rPr>
-        <w:t>5</w:t>
-      </w:r>
-      <w:r>
-        <w:rPr>
-          <w:sz w:val="20"/>
-          <w:szCs w:val="20"/>
-        </w:rPr>
-        <w:fldChar w:fldCharType="end"/>
-      </w:r>
-      <w:r>
-        <w:rPr>
-          <w:sz w:val="20"/>
-          <w:szCs w:val="20"/>
-        </w:rPr>
-        <w:t>: Trajectory of IM1 mission from the Earth to the Moon with respect to the Moon center. The view angle is defined as 25 deg elevation, 45 deg azimuth, and 0 deg roll.</w:t>
       </w:r>
     </w:p>
     <w:p>
@@ -2776,14 +1511,6 @@
       <w:r>
         <w:t xml:space="preserve"> </w:t>
       </w:r>
-      <w:hyperlink r:id="rId13" w:anchor="/" w:history="1">
-        <w:r>
-          <w:rPr>
-            <w:rStyle w:val="Hyperlink"/>
-          </w:rPr>
-          <w:t>Horizons System (nasa.gov)</w:t>
-        </w:r>
-      </w:hyperlink>
     </w:p>
     <w:p>
       <w:pPr>
@@ -2797,14 +1524,6 @@
       <w:r>
         <w:t xml:space="preserve"> </w:t>
       </w:r>
-      <w:hyperlink r:id="rId14" w:anchor="/?sstr=109p" w:history="1">
-        <w:r>
-          <w:rPr>
-            <w:rStyle w:val="Hyperlink"/>
-          </w:rPr>
-          <w:t>Small-Body Database Lookup (nasa.gov)</w:t>
-        </w:r>
-      </w:hyperlink>
     </w:p>
     <w:p>
       <w:pPr>
@@ -2823,22 +1542,11 @@
       <w:r>
         <w:t xml:space="preserve"> </w:t>
       </w:r>
-      <w:hyperlink r:id="rId15" w:history="1">
-        <w:r>
-          <w:rPr>
-            <w:rStyle w:val="Hyperlink"/>
-          </w:rPr>
-          <w:t>ssbeads_answerkey.pdf (nasa.gov)</w:t>
-        </w:r>
-      </w:hyperlink>
       <w:bookmarkEnd w:id="2"/>
     </w:p>
     <w:p>
       <w:pPr>
         <w:spacing w:line="276" w:lineRule="auto"/>
-        <w:rPr>
-          <w:rStyle w:val="Hyperlink"/>
-        </w:rPr>
       </w:pPr>
       <w:r>
         <w:rPr>
@@ -2862,7 +1570,7 @@
           <w:color w:val="auto"/>
           <w:u w:val="none"/>
         </w:rPr>
-        <w:t>] Source Code</w:t>
+        <w:t>] Source Cod</w:t>
       </w:r>
       <w:r>
         <w:rPr>
@@ -2870,7 +1578,7 @@
           <w:color w:val="auto"/>
           <w:u w:val="none"/>
         </w:rPr>
-        <w:t xml:space="preserve"> </w:t>
+        <w:t>e</w:t>
       </w:r>
       <w:r>
         <w:rPr>
@@ -2878,92 +1586,18 @@
           <w:color w:val="auto"/>
           <w:u w:val="none"/>
         </w:rPr>
-        <w:t>+ Vector and Orbital Elements</w:t>
-      </w:r>
-      <w:r>
-        <w:rPr>
-          <w:rStyle w:val="Hyperlink"/>
-          <w:color w:val="auto"/>
-          <w:u w:val="none"/>
-        </w:rPr>
-        <w:t xml:space="preserve"> </w:t>
-      </w:r>
-      <w:r>
-        <w:rPr>
-          <w:rStyle w:val="Hyperlink"/>
-          <w:color w:val="auto"/>
-          <w:u w:val="none"/>
-        </w:rPr>
-        <w:t>d</w:t>
-      </w:r>
-      <w:r>
-        <w:rPr>
-          <w:rStyle w:val="Hyperlink"/>
-          <w:color w:val="auto"/>
-          <w:u w:val="none"/>
-        </w:rPr>
-        <w:t>ata for Q1</w:t>
-      </w:r>
-      <w:r>
-        <w:rPr>
-          <w:rStyle w:val="Hyperlink"/>
-          <w:color w:val="auto"/>
-          <w:u w:val="none"/>
-        </w:rPr>
         <w:t xml:space="preserve"> - </w:t>
       </w:r>
-      <w:hyperlink r:id="rId16" w:history="1">
-        <w:r>
-          <w:rPr>
-            <w:rStyle w:val="Hyperlink"/>
-          </w:rPr>
-          <w:t>https://colab.research.google.com/drive/173MCQpEXn7Sr_fR0bualLHwxBQiqv8Yb?usp=sharing</w:t>
-        </w:r>
-      </w:hyperlink>
     </w:p>
     <w:p>
       <w:pPr>
         <w:spacing w:line="276" w:lineRule="auto"/>
-        <w:rPr>
-          <w:rStyle w:val="Hyperlink"/>
-        </w:rPr>
-      </w:pPr>
-      <w:r>
-        <w:fldChar w:fldCharType="begin"/>
-      </w:r>
-      <w:r>
-        <w:instrText>HYPERLINK "https://drive.google.com/file/d/1B5F3zdSHRj5YaGfiCpyiAMYsBt6CvqH_/view?usp=drive_link"</w:instrText>
-      </w:r>
-      <w:r>
-        <w:fldChar w:fldCharType="separate"/>
-      </w:r>
-      <w:r>
-        <w:rPr>
-          <w:rStyle w:val="Hyperlink"/>
-        </w:rPr>
-        <w:t>https://drive.google.com/file/d/1B5F3zdSHRj5YaGfiCpyiAMYsBt6CvqH_/view?usp=drive_link</w:t>
-      </w:r>
-    </w:p>
-    <w:p>
-      <w:pPr>
-        <w:spacing w:line="276" w:lineRule="auto"/>
-      </w:pPr>
-      <w:r>
-        <w:fldChar w:fldCharType="end"/>
-      </w:r>
-      <w:hyperlink r:id="rId17" w:history="1">
-        <w:r>
-          <w:rPr>
-            <w:rStyle w:val="Hyperlink"/>
-          </w:rPr>
-          <w:t>https://drive.google.com/file/d/1_HMS8tF5x3cqtkc4bKPXuLxNaQWdZEGS/view?usp=drive_link</w:t>
-        </w:r>
-      </w:hyperlink>
+      </w:pPr>
     </w:p>
     <w:sectPr>
-      <w:headerReference w:type="default" r:id="rId18"/>
-      <w:footerReference w:type="default" r:id="rId19"/>
-      <w:footerReference w:type="first" r:id="rId20"/>
+      <w:headerReference w:type="default" r:id="rId9"/>
+      <w:footerReference w:type="default" r:id="rId10"/>
+      <w:footerReference w:type="first" r:id="rId11"/>
       <w:pgSz w:w="12240" w:h="15840" w:code="1"/>
       <w:pgMar w:top="1440" w:right="1440" w:bottom="1440" w:left="1440" w:header="792" w:footer="792" w:gutter="0"/>
       <w:cols w:space="720"/>
@@ -2975,7 +1609,7 @@
 </file>
 
 <file path=word/endnotes.xml><?xml version="1.0" encoding="utf-8"?>
-<w:endnotes xmlns:wpc="http://schemas.microsoft.com/office/word/2010/wordprocessingCanvas" xmlns:cx="http://schemas.microsoft.com/office/drawing/2014/chartex" xmlns:cx1="http://schemas.microsoft.com/office/drawing/2015/9/8/chartex" xmlns:cx2="http://schemas.microsoft.com/office/drawing/2015/10/21/chartex" xmlns:cx3="http://schemas.microsoft.com/office/drawing/2016/5/9/chartex" xmlns:cx4="http://schemas.microsoft.com/office/drawing/2016/5/10/chartex" xmlns:cx5="http://schemas.microsoft.com/office/drawing/2016/5/11/chartex" xmlns:cx6="http://schemas.microsoft.com/office/drawing/2016/5/12/chartex" xmlns:cx7="http://schemas.microsoft.com/office/drawing/2016/5/13/chartex" xmlns:cx8="http://schemas.microsoft.com/office/drawing/2016/5/14/chartex" xmlns:mc="http://schemas.openxmlformats.org/markup-compatibility/2006" xmlns:aink="http://schemas.microsoft.com/office/drawing/2016/ink" xmlns:am3d="http://schemas.microsoft.com/office/drawing/2017/model3d" xmlns:o="urn:schemas-microsoft-com:office:office" xmlns:oel="http://schemas.microsoft.com/office/2019/extlst" xmlns:r="http://schemas.openxmlformats.org/officeDocument/2006/relationships" xmlns:m="http://schemas.openxmlformats.org/officeDocument/2006/math" xmlns:v="urn:schemas-microsoft-com:vml" xmlns:wp14="http://schemas.microsoft.com/office/word/2010/wordprocessingDrawing" xmlns:wp="http://schemas.openxmlformats.org/drawingml/2006/wordprocessingDrawing" xmlns:w10="urn:schemas-microsoft-com:office:word" xmlns:w="http://schemas.openxmlformats.org/wordprocessingml/2006/main" xmlns:w14="http://schemas.microsoft.com/office/word/2010/wordml" xmlns:w15="http://schemas.microsoft.com/office/word/2012/wordml" xmlns:w16cex="http://schemas.microsoft.com/office/word/2018/wordml/cex" xmlns:w16cid="http://schemas.microsoft.com/office/word/2016/wordml/cid" xmlns:w16="http://schemas.microsoft.com/office/word/2018/wordml" xmlns:w16sdtdh="http://schemas.microsoft.com/office/word/2020/wordml/sdtdatahash" xmlns:w16se="http://schemas.microsoft.com/office/word/2015/wordml/symex" xmlns:wpg="http://schemas.microsoft.com/office/word/2010/wordprocessingGroup" xmlns:wpi="http://schemas.microsoft.com/office/word/2010/wordprocessingInk" xmlns:wne="http://schemas.microsoft.com/office/word/2006/wordml" xmlns:wps="http://schemas.microsoft.com/office/word/2010/wordprocessingShape" mc:Ignorable="w14 w15 w16se w16cid w16 w16cex w16sdtdh wp14">
+<w:endnotes xmlns:wpc="http://schemas.microsoft.com/office/word/2010/wordprocessingCanvas" xmlns:cx="http://schemas.microsoft.com/office/drawing/2014/chartex" xmlns:cx1="http://schemas.microsoft.com/office/drawing/2015/9/8/chartex" xmlns:cx2="http://schemas.microsoft.com/office/drawing/2015/10/21/chartex" xmlns:cx3="http://schemas.microsoft.com/office/drawing/2016/5/9/chartex" xmlns:cx4="http://schemas.microsoft.com/office/drawing/2016/5/10/chartex" xmlns:cx5="http://schemas.microsoft.com/office/drawing/2016/5/11/chartex" xmlns:cx6="http://schemas.microsoft.com/office/drawing/2016/5/12/chartex" xmlns:cx7="http://schemas.microsoft.com/office/drawing/2016/5/13/chartex" xmlns:cx8="http://schemas.microsoft.com/office/drawing/2016/5/14/chartex" xmlns:mc="http://schemas.openxmlformats.org/markup-compatibility/2006" xmlns:aink="http://schemas.microsoft.com/office/drawing/2016/ink" xmlns:am3d="http://schemas.microsoft.com/office/drawing/2017/model3d" xmlns:o="urn:schemas-microsoft-com:office:office" xmlns:oel="http://schemas.microsoft.com/office/2019/extlst" xmlns:r="http://schemas.openxmlformats.org/officeDocument/2006/relationships" xmlns:m="http://schemas.openxmlformats.org/officeDocument/2006/math" xmlns:v="urn:schemas-microsoft-com:vml" xmlns:wp14="http://schemas.microsoft.com/office/word/2010/wordprocessingDrawing" xmlns:wp="http://schemas.openxmlformats.org/drawingml/2006/wordprocessingDrawing" xmlns:w10="urn:schemas-microsoft-com:office:word" xmlns:w="http://schemas.openxmlformats.org/wordprocessingml/2006/main" xmlns:w14="http://schemas.microsoft.com/office/word/2010/wordml" xmlns:w15="http://schemas.microsoft.com/office/word/2012/wordml" xmlns:w16cex="http://schemas.microsoft.com/office/word/2018/wordml/cex" xmlns:w16cid="http://schemas.microsoft.com/office/word/2016/wordml/cid" xmlns:w16="http://schemas.microsoft.com/office/word/2018/wordml" xmlns:w16du="http://schemas.microsoft.com/office/word/2023/wordml/word16du" xmlns:w16sdtdh="http://schemas.microsoft.com/office/word/2020/wordml/sdtdatahash" xmlns:w16se="http://schemas.microsoft.com/office/word/2015/wordml/symex" xmlns:wpg="http://schemas.microsoft.com/office/word/2010/wordprocessingGroup" xmlns:wpi="http://schemas.microsoft.com/office/word/2010/wordprocessingInk" xmlns:wne="http://schemas.microsoft.com/office/word/2006/wordml" xmlns:wps="http://schemas.microsoft.com/office/word/2010/wordprocessingShape" mc:Ignorable="w14 w15 w16se w16cid w16 w16cex w16sdtdh w16du wp14">
   <w:endnote w:type="separator" w:id="-1">
     <w:p>
       <w:r>
@@ -2998,7 +1632,7 @@
 </file>
 
 <file path=word/footer1.xml><?xml version="1.0" encoding="utf-8"?>
-<w:ftr xmlns:wpc="http://schemas.microsoft.com/office/word/2010/wordprocessingCanvas" xmlns:cx="http://schemas.microsoft.com/office/drawing/2014/chartex" xmlns:cx1="http://schemas.microsoft.com/office/drawing/2015/9/8/chartex" xmlns:cx2="http://schemas.microsoft.com/office/drawing/2015/10/21/chartex" xmlns:cx3="http://schemas.microsoft.com/office/drawing/2016/5/9/chartex" xmlns:cx4="http://schemas.microsoft.com/office/drawing/2016/5/10/chartex" xmlns:cx5="http://schemas.microsoft.com/office/drawing/2016/5/11/chartex" xmlns:cx6="http://schemas.microsoft.com/office/drawing/2016/5/12/chartex" xmlns:cx7="http://schemas.microsoft.com/office/drawing/2016/5/13/chartex" xmlns:cx8="http://schemas.microsoft.com/office/drawing/2016/5/14/chartex" xmlns:mc="http://schemas.openxmlformats.org/markup-compatibility/2006" xmlns:aink="http://schemas.microsoft.com/office/drawing/2016/ink" xmlns:am3d="http://schemas.microsoft.com/office/drawing/2017/model3d" xmlns:o="urn:schemas-microsoft-com:office:office" xmlns:oel="http://schemas.microsoft.com/office/2019/extlst" xmlns:r="http://schemas.openxmlformats.org/officeDocument/2006/relationships" xmlns:m="http://schemas.openxmlformats.org/officeDocument/2006/math" xmlns:v="urn:schemas-microsoft-com:vml" xmlns:wp14="http://schemas.microsoft.com/office/word/2010/wordprocessingDrawing" xmlns:wp="http://schemas.openxmlformats.org/drawingml/2006/wordprocessingDrawing" xmlns:w10="urn:schemas-microsoft-com:office:word" xmlns:w="http://schemas.openxmlformats.org/wordprocessingml/2006/main" xmlns:w14="http://schemas.microsoft.com/office/word/2010/wordml" xmlns:w15="http://schemas.microsoft.com/office/word/2012/wordml" xmlns:w16cex="http://schemas.microsoft.com/office/word/2018/wordml/cex" xmlns:w16cid="http://schemas.microsoft.com/office/word/2016/wordml/cid" xmlns:w16="http://schemas.microsoft.com/office/word/2018/wordml" xmlns:w16sdtdh="http://schemas.microsoft.com/office/word/2020/wordml/sdtdatahash" xmlns:w16se="http://schemas.microsoft.com/office/word/2015/wordml/symex" xmlns:wpg="http://schemas.microsoft.com/office/word/2010/wordprocessingGroup" xmlns:wpi="http://schemas.microsoft.com/office/word/2010/wordprocessingInk" xmlns:wne="http://schemas.microsoft.com/office/word/2006/wordml" xmlns:wps="http://schemas.microsoft.com/office/word/2010/wordprocessingShape" mc:Ignorable="w14 w15 w16se w16cid w16 w16cex w16sdtdh wp14">
+<w:ftr xmlns:wpc="http://schemas.microsoft.com/office/word/2010/wordprocessingCanvas" xmlns:cx="http://schemas.microsoft.com/office/drawing/2014/chartex" xmlns:cx1="http://schemas.microsoft.com/office/drawing/2015/9/8/chartex" xmlns:cx2="http://schemas.microsoft.com/office/drawing/2015/10/21/chartex" xmlns:cx3="http://schemas.microsoft.com/office/drawing/2016/5/9/chartex" xmlns:cx4="http://schemas.microsoft.com/office/drawing/2016/5/10/chartex" xmlns:cx5="http://schemas.microsoft.com/office/drawing/2016/5/11/chartex" xmlns:cx6="http://schemas.microsoft.com/office/drawing/2016/5/12/chartex" xmlns:cx7="http://schemas.microsoft.com/office/drawing/2016/5/13/chartex" xmlns:cx8="http://schemas.microsoft.com/office/drawing/2016/5/14/chartex" xmlns:mc="http://schemas.openxmlformats.org/markup-compatibility/2006" xmlns:aink="http://schemas.microsoft.com/office/drawing/2016/ink" xmlns:am3d="http://schemas.microsoft.com/office/drawing/2017/model3d" xmlns:o="urn:schemas-microsoft-com:office:office" xmlns:oel="http://schemas.microsoft.com/office/2019/extlst" xmlns:r="http://schemas.openxmlformats.org/officeDocument/2006/relationships" xmlns:m="http://schemas.openxmlformats.org/officeDocument/2006/math" xmlns:v="urn:schemas-microsoft-com:vml" xmlns:wp14="http://schemas.microsoft.com/office/word/2010/wordprocessingDrawing" xmlns:wp="http://schemas.openxmlformats.org/drawingml/2006/wordprocessingDrawing" xmlns:w10="urn:schemas-microsoft-com:office:word" xmlns:w="http://schemas.openxmlformats.org/wordprocessingml/2006/main" xmlns:w14="http://schemas.microsoft.com/office/word/2010/wordml" xmlns:w15="http://schemas.microsoft.com/office/word/2012/wordml" xmlns:w16cex="http://schemas.microsoft.com/office/word/2018/wordml/cex" xmlns:w16cid="http://schemas.microsoft.com/office/word/2016/wordml/cid" xmlns:w16="http://schemas.microsoft.com/office/word/2018/wordml" xmlns:w16du="http://schemas.microsoft.com/office/word/2023/wordml/word16du" xmlns:w16sdtdh="http://schemas.microsoft.com/office/word/2020/wordml/sdtdatahash" xmlns:w16se="http://schemas.microsoft.com/office/word/2015/wordml/symex" xmlns:wpg="http://schemas.microsoft.com/office/word/2010/wordprocessingGroup" xmlns:wpi="http://schemas.microsoft.com/office/word/2010/wordprocessingInk" xmlns:wne="http://schemas.microsoft.com/office/word/2006/wordml" xmlns:wps="http://schemas.microsoft.com/office/word/2010/wordprocessingShape" mc:Ignorable="w14 w15 w16se w16cid w16 w16cex w16sdtdh w16du wp14">
   <w:sdt>
     <w:sdtPr>
       <w:id w:val="-1397587990"/>
@@ -3064,7 +1698,7 @@
 </file>
 
 <file path=word/footer2.xml><?xml version="1.0" encoding="utf-8"?>
-<w:ftr xmlns:wpc="http://schemas.microsoft.com/office/word/2010/wordprocessingCanvas" xmlns:cx="http://schemas.microsoft.com/office/drawing/2014/chartex" xmlns:cx1="http://schemas.microsoft.com/office/drawing/2015/9/8/chartex" xmlns:cx2="http://schemas.microsoft.com/office/drawing/2015/10/21/chartex" xmlns:cx3="http://schemas.microsoft.com/office/drawing/2016/5/9/chartex" xmlns:cx4="http://schemas.microsoft.com/office/drawing/2016/5/10/chartex" xmlns:cx5="http://schemas.microsoft.com/office/drawing/2016/5/11/chartex" xmlns:cx6="http://schemas.microsoft.com/office/drawing/2016/5/12/chartex" xmlns:cx7="http://schemas.microsoft.com/office/drawing/2016/5/13/chartex" xmlns:cx8="http://schemas.microsoft.com/office/drawing/2016/5/14/chartex" xmlns:mc="http://schemas.openxmlformats.org/markup-compatibility/2006" xmlns:aink="http://schemas.microsoft.com/office/drawing/2016/ink" xmlns:am3d="http://schemas.microsoft.com/office/drawing/2017/model3d" xmlns:o="urn:schemas-microsoft-com:office:office" xmlns:oel="http://schemas.microsoft.com/office/2019/extlst" xmlns:r="http://schemas.openxmlformats.org/officeDocument/2006/relationships" xmlns:m="http://schemas.openxmlformats.org/officeDocument/2006/math" xmlns:v="urn:schemas-microsoft-com:vml" xmlns:wp14="http://schemas.microsoft.com/office/word/2010/wordprocessingDrawing" xmlns:wp="http://schemas.openxmlformats.org/drawingml/2006/wordprocessingDrawing" xmlns:w10="urn:schemas-microsoft-com:office:word" xmlns:w="http://schemas.openxmlformats.org/wordprocessingml/2006/main" xmlns:w14="http://schemas.microsoft.com/office/word/2010/wordml" xmlns:w15="http://schemas.microsoft.com/office/word/2012/wordml" xmlns:w16cex="http://schemas.microsoft.com/office/word/2018/wordml/cex" xmlns:w16cid="http://schemas.microsoft.com/office/word/2016/wordml/cid" xmlns:w16="http://schemas.microsoft.com/office/word/2018/wordml" xmlns:w16sdtdh="http://schemas.microsoft.com/office/word/2020/wordml/sdtdatahash" xmlns:w16se="http://schemas.microsoft.com/office/word/2015/wordml/symex" xmlns:wpg="http://schemas.microsoft.com/office/word/2010/wordprocessingGroup" xmlns:wpi="http://schemas.microsoft.com/office/word/2010/wordprocessingInk" xmlns:wne="http://schemas.microsoft.com/office/word/2006/wordml" xmlns:wps="http://schemas.microsoft.com/office/word/2010/wordprocessingShape" mc:Ignorable="w14 w15 w16se w16cid w16 w16cex w16sdtdh wp14">
+<w:ftr xmlns:wpc="http://schemas.microsoft.com/office/word/2010/wordprocessingCanvas" xmlns:cx="http://schemas.microsoft.com/office/drawing/2014/chartex" xmlns:cx1="http://schemas.microsoft.com/office/drawing/2015/9/8/chartex" xmlns:cx2="http://schemas.microsoft.com/office/drawing/2015/10/21/chartex" xmlns:cx3="http://schemas.microsoft.com/office/drawing/2016/5/9/chartex" xmlns:cx4="http://schemas.microsoft.com/office/drawing/2016/5/10/chartex" xmlns:cx5="http://schemas.microsoft.com/office/drawing/2016/5/11/chartex" xmlns:cx6="http://schemas.microsoft.com/office/drawing/2016/5/12/chartex" xmlns:cx7="http://schemas.microsoft.com/office/drawing/2016/5/13/chartex" xmlns:cx8="http://schemas.microsoft.com/office/drawing/2016/5/14/chartex" xmlns:mc="http://schemas.openxmlformats.org/markup-compatibility/2006" xmlns:aink="http://schemas.microsoft.com/office/drawing/2016/ink" xmlns:am3d="http://schemas.microsoft.com/office/drawing/2017/model3d" xmlns:o="urn:schemas-microsoft-com:office:office" xmlns:oel="http://schemas.microsoft.com/office/2019/extlst" xmlns:r="http://schemas.openxmlformats.org/officeDocument/2006/relationships" xmlns:m="http://schemas.openxmlformats.org/officeDocument/2006/math" xmlns:v="urn:schemas-microsoft-com:vml" xmlns:wp14="http://schemas.microsoft.com/office/word/2010/wordprocessingDrawing" xmlns:wp="http://schemas.openxmlformats.org/drawingml/2006/wordprocessingDrawing" xmlns:w10="urn:schemas-microsoft-com:office:word" xmlns:w="http://schemas.openxmlformats.org/wordprocessingml/2006/main" xmlns:w14="http://schemas.microsoft.com/office/word/2010/wordml" xmlns:w15="http://schemas.microsoft.com/office/word/2012/wordml" xmlns:w16cex="http://schemas.microsoft.com/office/word/2018/wordml/cex" xmlns:w16cid="http://schemas.microsoft.com/office/word/2016/wordml/cid" xmlns:w16="http://schemas.microsoft.com/office/word/2018/wordml" xmlns:w16du="http://schemas.microsoft.com/office/word/2023/wordml/word16du" xmlns:w16sdtdh="http://schemas.microsoft.com/office/word/2020/wordml/sdtdatahash" xmlns:w16se="http://schemas.microsoft.com/office/word/2015/wordml/symex" xmlns:wpg="http://schemas.microsoft.com/office/word/2010/wordprocessingGroup" xmlns:wpi="http://schemas.microsoft.com/office/word/2010/wordprocessingInk" xmlns:wne="http://schemas.microsoft.com/office/word/2006/wordml" xmlns:wps="http://schemas.microsoft.com/office/word/2010/wordprocessingShape" mc:Ignorable="w14 w15 w16se w16cid w16 w16cex w16sdtdh w16du wp14">
   <w:p>
     <w:pPr>
       <w:pStyle w:val="Footer"/>
@@ -3130,7 +1764,7 @@
 </file>
 
 <file path=word/footnotes.xml><?xml version="1.0" encoding="utf-8"?>
-<w:footnotes xmlns:wpc="http://schemas.microsoft.com/office/word/2010/wordprocessingCanvas" xmlns:cx="http://schemas.microsoft.com/office/drawing/2014/chartex" xmlns:cx1="http://schemas.microsoft.com/office/drawing/2015/9/8/chartex" xmlns:cx2="http://schemas.microsoft.com/office/drawing/2015/10/21/chartex" xmlns:cx3="http://schemas.microsoft.com/office/drawing/2016/5/9/chartex" xmlns:cx4="http://schemas.microsoft.com/office/drawing/2016/5/10/chartex" xmlns:cx5="http://schemas.microsoft.com/office/drawing/2016/5/11/chartex" xmlns:cx6="http://schemas.microsoft.com/office/drawing/2016/5/12/chartex" xmlns:cx7="http://schemas.microsoft.com/office/drawing/2016/5/13/chartex" xmlns:cx8="http://schemas.microsoft.com/office/drawing/2016/5/14/chartex" xmlns:mc="http://schemas.openxmlformats.org/markup-compatibility/2006" xmlns:aink="http://schemas.microsoft.com/office/drawing/2016/ink" xmlns:am3d="http://schemas.microsoft.com/office/drawing/2017/model3d" xmlns:o="urn:schemas-microsoft-com:office:office" xmlns:oel="http://schemas.microsoft.com/office/2019/extlst" xmlns:r="http://schemas.openxmlformats.org/officeDocument/2006/relationships" xmlns:m="http://schemas.openxmlformats.org/officeDocument/2006/math" xmlns:v="urn:schemas-microsoft-com:vml" xmlns:wp14="http://schemas.microsoft.com/office/word/2010/wordprocessingDrawing" xmlns:wp="http://schemas.openxmlformats.org/drawingml/2006/wordprocessingDrawing" xmlns:w10="urn:schemas-microsoft-com:office:word" xmlns:w="http://schemas.openxmlformats.org/wordprocessingml/2006/main" xmlns:w14="http://schemas.microsoft.com/office/word/2010/wordml" xmlns:w15="http://schemas.microsoft.com/office/word/2012/wordml" xmlns:w16cex="http://schemas.microsoft.com/office/word/2018/wordml/cex" xmlns:w16cid="http://schemas.microsoft.com/office/word/2016/wordml/cid" xmlns:w16="http://schemas.microsoft.com/office/word/2018/wordml" xmlns:w16sdtdh="http://schemas.microsoft.com/office/word/2020/wordml/sdtdatahash" xmlns:w16se="http://schemas.microsoft.com/office/word/2015/wordml/symex" xmlns:wpg="http://schemas.microsoft.com/office/word/2010/wordprocessingGroup" xmlns:wpi="http://schemas.microsoft.com/office/word/2010/wordprocessingInk" xmlns:wne="http://schemas.microsoft.com/office/word/2006/wordml" xmlns:wps="http://schemas.microsoft.com/office/word/2010/wordprocessingShape" mc:Ignorable="w14 w15 w16se w16cid w16 w16cex w16sdtdh wp14">
+<w:footnotes xmlns:wpc="http://schemas.microsoft.com/office/word/2010/wordprocessingCanvas" xmlns:cx="http://schemas.microsoft.com/office/drawing/2014/chartex" xmlns:cx1="http://schemas.microsoft.com/office/drawing/2015/9/8/chartex" xmlns:cx2="http://schemas.microsoft.com/office/drawing/2015/10/21/chartex" xmlns:cx3="http://schemas.microsoft.com/office/drawing/2016/5/9/chartex" xmlns:cx4="http://schemas.microsoft.com/office/drawing/2016/5/10/chartex" xmlns:cx5="http://schemas.microsoft.com/office/drawing/2016/5/11/chartex" xmlns:cx6="http://schemas.microsoft.com/office/drawing/2016/5/12/chartex" xmlns:cx7="http://schemas.microsoft.com/office/drawing/2016/5/13/chartex" xmlns:cx8="http://schemas.microsoft.com/office/drawing/2016/5/14/chartex" xmlns:mc="http://schemas.openxmlformats.org/markup-compatibility/2006" xmlns:aink="http://schemas.microsoft.com/office/drawing/2016/ink" xmlns:am3d="http://schemas.microsoft.com/office/drawing/2017/model3d" xmlns:o="urn:schemas-microsoft-com:office:office" xmlns:oel="http://schemas.microsoft.com/office/2019/extlst" xmlns:r="http://schemas.openxmlformats.org/officeDocument/2006/relationships" xmlns:m="http://schemas.openxmlformats.org/officeDocument/2006/math" xmlns:v="urn:schemas-microsoft-com:vml" xmlns:wp14="http://schemas.microsoft.com/office/word/2010/wordprocessingDrawing" xmlns:wp="http://schemas.openxmlformats.org/drawingml/2006/wordprocessingDrawing" xmlns:w10="urn:schemas-microsoft-com:office:word" xmlns:w="http://schemas.openxmlformats.org/wordprocessingml/2006/main" xmlns:w14="http://schemas.microsoft.com/office/word/2010/wordml" xmlns:w15="http://schemas.microsoft.com/office/word/2012/wordml" xmlns:w16cex="http://schemas.microsoft.com/office/word/2018/wordml/cex" xmlns:w16cid="http://schemas.microsoft.com/office/word/2016/wordml/cid" xmlns:w16="http://schemas.microsoft.com/office/word/2018/wordml" xmlns:w16du="http://schemas.microsoft.com/office/word/2023/wordml/word16du" xmlns:w16sdtdh="http://schemas.microsoft.com/office/word/2020/wordml/sdtdatahash" xmlns:w16se="http://schemas.microsoft.com/office/word/2015/wordml/symex" xmlns:wpg="http://schemas.microsoft.com/office/word/2010/wordprocessingGroup" xmlns:wpi="http://schemas.microsoft.com/office/word/2010/wordprocessingInk" xmlns:wne="http://schemas.microsoft.com/office/word/2006/wordml" xmlns:wps="http://schemas.microsoft.com/office/word/2010/wordprocessingShape" mc:Ignorable="w14 w15 w16se w16cid w16 w16cex w16sdtdh w16du wp14">
   <w:footnote w:type="separator" w:id="-1">
     <w:p>
       <w:r>
@@ -3153,7 +1787,7 @@
 </file>
 
 <file path=word/header1.xml><?xml version="1.0" encoding="utf-8"?>
-<w:hdr xmlns:wpc="http://schemas.microsoft.com/office/word/2010/wordprocessingCanvas" xmlns:cx="http://schemas.microsoft.com/office/drawing/2014/chartex" xmlns:cx1="http://schemas.microsoft.com/office/drawing/2015/9/8/chartex" xmlns:cx2="http://schemas.microsoft.com/office/drawing/2015/10/21/chartex" xmlns:cx3="http://schemas.microsoft.com/office/drawing/2016/5/9/chartex" xmlns:cx4="http://schemas.microsoft.com/office/drawing/2016/5/10/chartex" xmlns:cx5="http://schemas.microsoft.com/office/drawing/2016/5/11/chartex" xmlns:cx6="http://schemas.microsoft.com/office/drawing/2016/5/12/chartex" xmlns:cx7="http://schemas.microsoft.com/office/drawing/2016/5/13/chartex" xmlns:cx8="http://schemas.microsoft.com/office/drawing/2016/5/14/chartex" xmlns:mc="http://schemas.openxmlformats.org/markup-compatibility/2006" xmlns:aink="http://schemas.microsoft.com/office/drawing/2016/ink" xmlns:am3d="http://schemas.microsoft.com/office/drawing/2017/model3d" xmlns:o="urn:schemas-microsoft-com:office:office" xmlns:oel="http://schemas.microsoft.com/office/2019/extlst" xmlns:r="http://schemas.openxmlformats.org/officeDocument/2006/relationships" xmlns:m="http://schemas.openxmlformats.org/officeDocument/2006/math" xmlns:v="urn:schemas-microsoft-com:vml" xmlns:wp14="http://schemas.microsoft.com/office/word/2010/wordprocessingDrawing" xmlns:wp="http://schemas.openxmlformats.org/drawingml/2006/wordprocessingDrawing" xmlns:w10="urn:schemas-microsoft-com:office:word" xmlns:w="http://schemas.openxmlformats.org/wordprocessingml/2006/main" xmlns:w14="http://schemas.microsoft.com/office/word/2010/wordml" xmlns:w15="http://schemas.microsoft.com/office/word/2012/wordml" xmlns:w16cex="http://schemas.microsoft.com/office/word/2018/wordml/cex" xmlns:w16cid="http://schemas.microsoft.com/office/word/2016/wordml/cid" xmlns:w16="http://schemas.microsoft.com/office/word/2018/wordml" xmlns:w16sdtdh="http://schemas.microsoft.com/office/word/2020/wordml/sdtdatahash" xmlns:w16se="http://schemas.microsoft.com/office/word/2015/wordml/symex" xmlns:wpg="http://schemas.microsoft.com/office/word/2010/wordprocessingGroup" xmlns:wpi="http://schemas.microsoft.com/office/word/2010/wordprocessingInk" xmlns:wne="http://schemas.microsoft.com/office/word/2006/wordml" xmlns:wps="http://schemas.microsoft.com/office/word/2010/wordprocessingShape" mc:Ignorable="w14 w15 w16se w16cid w16 w16cex w16sdtdh wp14">
+<w:hdr xmlns:wpc="http://schemas.microsoft.com/office/word/2010/wordprocessingCanvas" xmlns:cx="http://schemas.microsoft.com/office/drawing/2014/chartex" xmlns:cx1="http://schemas.microsoft.com/office/drawing/2015/9/8/chartex" xmlns:cx2="http://schemas.microsoft.com/office/drawing/2015/10/21/chartex" xmlns:cx3="http://schemas.microsoft.com/office/drawing/2016/5/9/chartex" xmlns:cx4="http://schemas.microsoft.com/office/drawing/2016/5/10/chartex" xmlns:cx5="http://schemas.microsoft.com/office/drawing/2016/5/11/chartex" xmlns:cx6="http://schemas.microsoft.com/office/drawing/2016/5/12/chartex" xmlns:cx7="http://schemas.microsoft.com/office/drawing/2016/5/13/chartex" xmlns:cx8="http://schemas.microsoft.com/office/drawing/2016/5/14/chartex" xmlns:mc="http://schemas.openxmlformats.org/markup-compatibility/2006" xmlns:aink="http://schemas.microsoft.com/office/drawing/2016/ink" xmlns:am3d="http://schemas.microsoft.com/office/drawing/2017/model3d" xmlns:o="urn:schemas-microsoft-com:office:office" xmlns:oel="http://schemas.microsoft.com/office/2019/extlst" xmlns:r="http://schemas.openxmlformats.org/officeDocument/2006/relationships" xmlns:m="http://schemas.openxmlformats.org/officeDocument/2006/math" xmlns:v="urn:schemas-microsoft-com:vml" xmlns:wp14="http://schemas.microsoft.com/office/word/2010/wordprocessingDrawing" xmlns:wp="http://schemas.openxmlformats.org/drawingml/2006/wordprocessingDrawing" xmlns:w10="urn:schemas-microsoft-com:office:word" xmlns:w="http://schemas.openxmlformats.org/wordprocessingml/2006/main" xmlns:w14="http://schemas.microsoft.com/office/word/2010/wordml" xmlns:w15="http://schemas.microsoft.com/office/word/2012/wordml" xmlns:w16cex="http://schemas.microsoft.com/office/word/2018/wordml/cex" xmlns:w16cid="http://schemas.microsoft.com/office/word/2016/wordml/cid" xmlns:w16="http://schemas.microsoft.com/office/word/2018/wordml" xmlns:w16du="http://schemas.microsoft.com/office/word/2023/wordml/word16du" xmlns:w16sdtdh="http://schemas.microsoft.com/office/word/2020/wordml/sdtdatahash" xmlns:w16se="http://schemas.microsoft.com/office/word/2015/wordml/symex" xmlns:wpg="http://schemas.microsoft.com/office/word/2010/wordprocessingGroup" xmlns:wpi="http://schemas.microsoft.com/office/word/2010/wordprocessingInk" xmlns:wne="http://schemas.microsoft.com/office/word/2006/wordml" xmlns:wps="http://schemas.microsoft.com/office/word/2010/wordprocessingShape" mc:Ignorable="w14 w15 w16se w16cid w16 w16cex w16sdtdh w16du wp14">
   <w:p>
     <w:pPr>
       <w:pStyle w:val="Header"/>
@@ -3186,10 +1820,10 @@
 </file>
 
 <file path=word/numbering.xml><?xml version="1.0" encoding="utf-8"?>
-<w:numbering xmlns:wpc="http://schemas.microsoft.com/office/word/2010/wordprocessingCanvas" xmlns:cx="http://schemas.microsoft.com/office/drawing/2014/chartex" xmlns:cx1="http://schemas.microsoft.com/office/drawing/2015/9/8/chartex" xmlns:cx2="http://schemas.microsoft.com/office/drawing/2015/10/21/chartex" xmlns:cx3="http://schemas.microsoft.com/office/drawing/2016/5/9/chartex" xmlns:cx4="http://schemas.microsoft.com/office/drawing/2016/5/10/chartex" xmlns:cx5="http://schemas.microsoft.com/office/drawing/2016/5/11/chartex" xmlns:cx6="http://schemas.microsoft.com/office/drawing/2016/5/12/chartex" xmlns:cx7="http://schemas.microsoft.com/office/drawing/2016/5/13/chartex" xmlns:cx8="http://schemas.microsoft.com/office/drawing/2016/5/14/chartex" xmlns:mc="http://schemas.openxmlformats.org/markup-compatibility/2006" xmlns:aink="http://schemas.microsoft.com/office/drawing/2016/ink" xmlns:am3d="http://schemas.microsoft.com/office/drawing/2017/model3d" xmlns:o="urn:schemas-microsoft-com:office:office" xmlns:oel="http://schemas.microsoft.com/office/2019/extlst" xmlns:r="http://schemas.openxmlformats.org/officeDocument/2006/relationships" xmlns:m="http://schemas.openxmlformats.org/officeDocument/2006/math" xmlns:v="urn:schemas-microsoft-com:vml" xmlns:wp14="http://schemas.microsoft.com/office/word/2010/wordprocessingDrawing" xmlns:wp="http://schemas.openxmlformats.org/drawingml/2006/wordprocessingDrawing" xmlns:w10="urn:schemas-microsoft-com:office:word" xmlns:w="http://schemas.openxmlformats.org/wordprocessingml/2006/main" xmlns:w14="http://schemas.microsoft.com/office/word/2010/wordml" xmlns:w15="http://schemas.microsoft.com/office/word/2012/wordml" xmlns:w16cex="http://schemas.microsoft.com/office/word/2018/wordml/cex" xmlns:w16cid="http://schemas.microsoft.com/office/word/2016/wordml/cid" xmlns:w16="http://schemas.microsoft.com/office/word/2018/wordml" xmlns:w16sdtdh="http://schemas.microsoft.com/office/word/2020/wordml/sdtdatahash" xmlns:w16se="http://schemas.microsoft.com/office/word/2015/wordml/symex" xmlns:wpg="http://schemas.microsoft.com/office/word/2010/wordprocessingGroup" xmlns:wpi="http://schemas.microsoft.com/office/word/2010/wordprocessingInk" xmlns:wne="http://schemas.microsoft.com/office/word/2006/wordml" xmlns:wps="http://schemas.microsoft.com/office/word/2010/wordprocessingShape" mc:Ignorable="w14 w15 w16se w16cid w16 w16cex w16sdtdh wp14">
+<w:numbering xmlns:wpc="http://schemas.microsoft.com/office/word/2010/wordprocessingCanvas" xmlns:cx="http://schemas.microsoft.com/office/drawing/2014/chartex" xmlns:cx1="http://schemas.microsoft.com/office/drawing/2015/9/8/chartex" xmlns:cx2="http://schemas.microsoft.com/office/drawing/2015/10/21/chartex" xmlns:cx3="http://schemas.microsoft.com/office/drawing/2016/5/9/chartex" xmlns:cx4="http://schemas.microsoft.com/office/drawing/2016/5/10/chartex" xmlns:cx5="http://schemas.microsoft.com/office/drawing/2016/5/11/chartex" xmlns:cx6="http://schemas.microsoft.com/office/drawing/2016/5/12/chartex" xmlns:cx7="http://schemas.microsoft.com/office/drawing/2016/5/13/chartex" xmlns:cx8="http://schemas.microsoft.com/office/drawing/2016/5/14/chartex" xmlns:mc="http://schemas.openxmlformats.org/markup-compatibility/2006" xmlns:aink="http://schemas.microsoft.com/office/drawing/2016/ink" xmlns:am3d="http://schemas.microsoft.com/office/drawing/2017/model3d" xmlns:o="urn:schemas-microsoft-com:office:office" xmlns:oel="http://schemas.microsoft.com/office/2019/extlst" xmlns:r="http://schemas.openxmlformats.org/officeDocument/2006/relationships" xmlns:m="http://schemas.openxmlformats.org/officeDocument/2006/math" xmlns:v="urn:schemas-microsoft-com:vml" xmlns:wp14="http://schemas.microsoft.com/office/word/2010/wordprocessingDrawing" xmlns:wp="http://schemas.openxmlformats.org/drawingml/2006/wordprocessingDrawing" xmlns:w10="urn:schemas-microsoft-com:office:word" xmlns:w="http://schemas.openxmlformats.org/wordprocessingml/2006/main" xmlns:w14="http://schemas.microsoft.com/office/word/2010/wordml" xmlns:w15="http://schemas.microsoft.com/office/word/2012/wordml" xmlns:w16cex="http://schemas.microsoft.com/office/word/2018/wordml/cex" xmlns:w16cid="http://schemas.microsoft.com/office/word/2016/wordml/cid" xmlns:w16="http://schemas.microsoft.com/office/word/2018/wordml" xmlns:w16du="http://schemas.microsoft.com/office/word/2023/wordml/word16du" xmlns:w16sdtdh="http://schemas.microsoft.com/office/word/2020/wordml/sdtdatahash" xmlns:w16se="http://schemas.microsoft.com/office/word/2015/wordml/symex" xmlns:wpg="http://schemas.microsoft.com/office/word/2010/wordprocessingGroup" xmlns:wpi="http://schemas.microsoft.com/office/word/2010/wordprocessingInk" xmlns:wne="http://schemas.microsoft.com/office/word/2006/wordml" xmlns:wps="http://schemas.microsoft.com/office/word/2010/wordprocessingShape" mc:Ignorable="w14 w15 w16se w16cid w16 w16cex w16sdtdh w16du wp14">
   <w:numPicBullet w:numPicBulletId="0">
     <w:pict>
-      <v:rect id="_x0000_i1191" style="width:0;height:1.5pt" o:hralign="center" o:bullet="t" o:hrstd="t" o:hr="t" fillcolor="#a0a0a0" stroked="f"/>
+      <v:rect id="_x0000_i1134" style="width:0;height:1.5pt" o:hralign="center" o:bullet="t" o:hrstd="t" o:hr="t" fillcolor="#a0a0a0" stroked="f"/>
     </w:pict>
   </w:numPicBullet>
   <w:abstractNum w:abstractNumId="0" w15:restartNumberingAfterBreak="0">
@@ -3282,13 +1916,13 @@
     </w:lvl>
   </w:abstractNum>
   <w:abstractNum w:abstractNumId="1" w15:restartNumberingAfterBreak="0">
-    <w:nsid w:val="6FA85B8C"/>
+    <w:nsid w:val="3F876B84"/>
     <w:multiLevelType w:val="hybridMultilevel"/>
-    <w:tmpl w:val="3E48A174"/>
-    <w:lvl w:ilvl="0" w:tplc="0409000F">
+    <w:tmpl w:val="CFD4829A"/>
+    <w:lvl w:ilvl="0" w:tplc="04090017">
       <w:start w:val="1"/>
-      <w:numFmt w:val="decimal"/>
-      <w:lvlText w:val="%1."/>
+      <w:numFmt w:val="lowerLetter"/>
+      <w:lvlText w:val="%1)"/>
       <w:lvlJc w:val="left"/>
       <w:pPr>
         <w:ind w:left="720" w:hanging="360"/>
@@ -3370,17 +2004,109 @@
       </w:pPr>
     </w:lvl>
   </w:abstractNum>
+  <w:abstractNum w:abstractNumId="2" w15:restartNumberingAfterBreak="0">
+    <w:nsid w:val="6FA85B8C"/>
+    <w:multiLevelType w:val="hybridMultilevel"/>
+    <w:tmpl w:val="3E48A174"/>
+    <w:lvl w:ilvl="0" w:tplc="0409000F">
+      <w:start w:val="1"/>
+      <w:numFmt w:val="decimal"/>
+      <w:lvlText w:val="%1."/>
+      <w:lvlJc w:val="left"/>
+      <w:pPr>
+        <w:ind w:left="720" w:hanging="360"/>
+      </w:pPr>
+      <w:rPr>
+        <w:rFonts w:hint="default"/>
+      </w:rPr>
+    </w:lvl>
+    <w:lvl w:ilvl="1" w:tplc="04090019" w:tentative="1">
+      <w:start w:val="1"/>
+      <w:numFmt w:val="lowerLetter"/>
+      <w:lvlText w:val="%2."/>
+      <w:lvlJc w:val="left"/>
+      <w:pPr>
+        <w:ind w:left="1440" w:hanging="360"/>
+      </w:pPr>
+    </w:lvl>
+    <w:lvl w:ilvl="2" w:tplc="0409001B" w:tentative="1">
+      <w:start w:val="1"/>
+      <w:numFmt w:val="lowerRoman"/>
+      <w:lvlText w:val="%3."/>
+      <w:lvlJc w:val="right"/>
+      <w:pPr>
+        <w:ind w:left="2160" w:hanging="180"/>
+      </w:pPr>
+    </w:lvl>
+    <w:lvl w:ilvl="3" w:tplc="0409000F" w:tentative="1">
+      <w:start w:val="1"/>
+      <w:numFmt w:val="decimal"/>
+      <w:lvlText w:val="%4."/>
+      <w:lvlJc w:val="left"/>
+      <w:pPr>
+        <w:ind w:left="2880" w:hanging="360"/>
+      </w:pPr>
+    </w:lvl>
+    <w:lvl w:ilvl="4" w:tplc="04090019" w:tentative="1">
+      <w:start w:val="1"/>
+      <w:numFmt w:val="lowerLetter"/>
+      <w:lvlText w:val="%5."/>
+      <w:lvlJc w:val="left"/>
+      <w:pPr>
+        <w:ind w:left="3600" w:hanging="360"/>
+      </w:pPr>
+    </w:lvl>
+    <w:lvl w:ilvl="5" w:tplc="0409001B" w:tentative="1">
+      <w:start w:val="1"/>
+      <w:numFmt w:val="lowerRoman"/>
+      <w:lvlText w:val="%6."/>
+      <w:lvlJc w:val="right"/>
+      <w:pPr>
+        <w:ind w:left="4320" w:hanging="180"/>
+      </w:pPr>
+    </w:lvl>
+    <w:lvl w:ilvl="6" w:tplc="0409000F" w:tentative="1">
+      <w:start w:val="1"/>
+      <w:numFmt w:val="decimal"/>
+      <w:lvlText w:val="%7."/>
+      <w:lvlJc w:val="left"/>
+      <w:pPr>
+        <w:ind w:left="5040" w:hanging="360"/>
+      </w:pPr>
+    </w:lvl>
+    <w:lvl w:ilvl="7" w:tplc="04090019" w:tentative="1">
+      <w:start w:val="1"/>
+      <w:numFmt w:val="lowerLetter"/>
+      <w:lvlText w:val="%8."/>
+      <w:lvlJc w:val="left"/>
+      <w:pPr>
+        <w:ind w:left="5760" w:hanging="360"/>
+      </w:pPr>
+    </w:lvl>
+    <w:lvl w:ilvl="8" w:tplc="0409001B" w:tentative="1">
+      <w:start w:val="1"/>
+      <w:numFmt w:val="lowerRoman"/>
+      <w:lvlText w:val="%9."/>
+      <w:lvlJc w:val="right"/>
+      <w:pPr>
+        <w:ind w:left="6480" w:hanging="180"/>
+      </w:pPr>
+    </w:lvl>
+  </w:abstractNum>
   <w:num w:numId="1" w16cid:durableId="104233585">
-    <w:abstractNumId w:val="1"/>
+    <w:abstractNumId w:val="2"/>
   </w:num>
   <w:num w:numId="2" w16cid:durableId="1090077721">
     <w:abstractNumId w:val="0"/>
+  </w:num>
+  <w:num w:numId="3" w16cid:durableId="1110707933">
+    <w:abstractNumId w:val="1"/>
   </w:num>
 </w:numbering>
 </file>
 
 <file path=word/styles.xml><?xml version="1.0" encoding="utf-8"?>
-<w:styles xmlns:mc="http://schemas.openxmlformats.org/markup-compatibility/2006" xmlns:r="http://schemas.openxmlformats.org/officeDocument/2006/relationships" xmlns:w="http://schemas.openxmlformats.org/wordprocessingml/2006/main" xmlns:w14="http://schemas.microsoft.com/office/word/2010/wordml" xmlns:w15="http://schemas.microsoft.com/office/word/2012/wordml" xmlns:w16cex="http://schemas.microsoft.com/office/word/2018/wordml/cex" xmlns:w16cid="http://schemas.microsoft.com/office/word/2016/wordml/cid" xmlns:w16="http://schemas.microsoft.com/office/word/2018/wordml" xmlns:w16sdtdh="http://schemas.microsoft.com/office/word/2020/wordml/sdtdatahash" xmlns:w16se="http://schemas.microsoft.com/office/word/2015/wordml/symex" mc:Ignorable="w14 w15 w16se w16cid w16 w16cex w16sdtdh">
+<w:styles xmlns:mc="http://schemas.openxmlformats.org/markup-compatibility/2006" xmlns:r="http://schemas.openxmlformats.org/officeDocument/2006/relationships" xmlns:w="http://schemas.openxmlformats.org/wordprocessingml/2006/main" xmlns:w14="http://schemas.microsoft.com/office/word/2010/wordml" xmlns:w15="http://schemas.microsoft.com/office/word/2012/wordml" xmlns:w16cex="http://schemas.microsoft.com/office/word/2018/wordml/cex" xmlns:w16cid="http://schemas.microsoft.com/office/word/2016/wordml/cid" xmlns:w16="http://schemas.microsoft.com/office/word/2018/wordml" xmlns:w16du="http://schemas.microsoft.com/office/word/2023/wordml/word16du" xmlns:w16sdtdh="http://schemas.microsoft.com/office/word/2020/wordml/sdtdatahash" xmlns:w16se="http://schemas.microsoft.com/office/word/2015/wordml/symex" mc:Ignorable="w14 w15 w16se w16cid w16 w16cex w16sdtdh w16du">
   <w:docDefaults>
     <w:rPrDefault>
       <w:rPr>
@@ -3854,6 +2580,7 @@
   <w:style w:type="character" w:default="1" w:styleId="DefaultParagraphFont">
     <w:name w:val="Default Paragraph Font"/>
     <w:uiPriority w:val="1"/>
+    <w:semiHidden/>
     <w:unhideWhenUsed/>
   </w:style>
   <w:style w:type="table" w:default="1" w:styleId="TableNormal">

</xml_diff>

<commit_message>
vault backup: 2024-04-12 17:08:57
</commit_message>
<xml_diff>
--- a/Spring 2024/PHYS 454/HW/Maniago-Jeremy-PHYS454-HW4.docx
+++ b/Spring 2024/PHYS 454/HW/Maniago-Jeremy-PHYS454-HW4.docx
@@ -30,12 +30,38 @@
       <w:pPr>
         <w:spacing w:line="276" w:lineRule="auto"/>
       </w:pPr>
-      <w:r>
-        <w:t>HW#</w:t>
-      </w:r>
-      <w:r>
-        <w:t>2</w:t>
-      </w:r>
+      <w:sdt>
+        <w:sdtPr>
+          <w:rPr>
+            <w:kern w:val="0"/>
+            <w14:ligatures w14:val="none"/>
+          </w:rPr>
+          <w:alias w:val="Comments"/>
+          <w:tag w:val=""/>
+          <w:id w:val="-467436822"/>
+          <w:placeholder>
+            <w:docPart w:val="785E84236C9B4C9581966D757D5436FB"/>
+          </w:placeholder>
+          <w:dataBinding w:prefixMappings="xmlns:ns0='http://purl.org/dc/elements/1.1/' xmlns:ns1='http://schemas.openxmlformats.org/package/2006/metadata/core-properties' " w:xpath="/ns1:coreProperties[1]/ns0:description[1]" w:storeItemID="{6C3C8BC8-F283-45AE-878A-BAB7291924A1}"/>
+          <w:text w:multiLine="1"/>
+        </w:sdtPr>
+        <w:sdtContent>
+          <w:r>
+            <w:rPr>
+              <w:kern w:val="0"/>
+              <w14:ligatures w14:val="none"/>
+            </w:rPr>
+            <w:t>HW#</w:t>
+          </w:r>
+          <w:r>
+            <w:rPr>
+              <w:kern w:val="0"/>
+              <w14:ligatures w14:val="none"/>
+            </w:rPr>
+            <w:t>4</w:t>
+          </w:r>
+        </w:sdtContent>
+      </w:sdt>
     </w:p>
     <w:p>
       <w:pPr>
@@ -62,7 +88,7 @@
         <w:t xml:space="preserve"> – </w:t>
       </w:r>
       <w:r>
-        <w:t>Prove Kepler’s second law (numerically)</w:t>
+        <w:t>Limb Darkening</w:t>
       </w:r>
     </w:p>
     <w:p>
@@ -71,22 +97,13 @@
         <w:jc w:val="both"/>
       </w:pPr>
       <w:r>
-        <w:t>a)</w:t>
+        <w:t xml:space="preserve">a) </w:t>
       </w:r>
       <w:r>
         <w:tab/>
       </w:r>
       <w:r>
-        <w:t xml:space="preserve">The object </w:t>
-      </w:r>
-      <w:r>
-        <w:t>chosen</w:t>
-      </w:r>
-      <w:r>
-        <w:t xml:space="preserve"> for this analysis is a comet orbiting the sun called Swift-Tuttle (109P). JPL Horizons</w:t>
-      </w:r>
-      <w:r>
-        <w:t xml:space="preserve"> </w:t>
+        <w:t xml:space="preserve">From NASA’s SDO (Solar Dynamics Observatory) </w:t>
       </w:r>
       <w:hyperlink w:anchor="one" w:history="1">
         <w:r>
@@ -98,37 +115,7 @@
         </w:r>
       </w:hyperlink>
       <w:r>
-        <w:t xml:space="preserve"> </w:t>
-      </w:r>
-      <w:r>
-        <w:t xml:space="preserve">was utilized to obtain vector and orbital element data for a time range from </w:t>
-      </w:r>
-      <w:r>
-        <w:t>June 15</w:t>
-      </w:r>
-      <w:r>
-        <w:rPr>
-          <w:vertAlign w:val="superscript"/>
-        </w:rPr>
-        <w:t>th</w:t>
-      </w:r>
-      <w:r>
-        <w:t xml:space="preserve">, </w:t>
-      </w:r>
-      <w:r>
-        <w:t>1737,</w:t>
-      </w:r>
-      <w:r>
-        <w:t xml:space="preserve"> to August 23</w:t>
-      </w:r>
-      <w:r>
-        <w:rPr>
-          <w:vertAlign w:val="superscript"/>
-        </w:rPr>
-        <w:t>rd</w:t>
-      </w:r>
-      <w:r>
-        <w:t xml:space="preserve">, 1862 – about 125 years. According to Nasa’s small-body lookup database </w:t>
+        <w:t xml:space="preserve">, the HMI (Helioseismic and Magnetic Imager) intensitygram of the sun </w:t>
       </w:r>
       <w:hyperlink w:anchor="two" w:history="1">
         <w:r>
@@ -140,342 +127,236 @@
         </w:r>
       </w:hyperlink>
       <w:r>
-        <w:t xml:space="preserve">, </w:t>
-      </w:r>
-      <w:r>
-        <w:t xml:space="preserve">the eccentricity of Swift-Tuttle’s orbit is around 0.96, which is highly eccentric. Some of the Swift-Tuttle’s orbital elements are shown in </w:t>
+        <w:t xml:space="preserve"> will be used to investigate the drop in brightness from its center to the outer radius/disk. This is known as </w:t>
+      </w:r>
+      <w:r>
+        <w:rPr>
+          <w:i/>
+          <w:iCs/>
+        </w:rPr>
+        <w:t>Limb Darkening</w:t>
+      </w:r>
+      <w:r>
+        <w:t xml:space="preserve">. The HMI intensitygram is shown in </w:t>
       </w:r>
       <w:r>
         <w:rPr>
           <w:b/>
           <w:bCs/>
         </w:rPr>
-        <w:t>Table 1</w:t>
+        <w:t>Figure 1</w:t>
       </w:r>
       <w:r>
         <w:t>.</w:t>
       </w:r>
     </w:p>
-    <w:tbl>
-      <w:tblPr>
-        <w:tblStyle w:val="TableGrid"/>
-        <w:tblW w:w="0" w:type="auto"/>
-        <w:jc w:val="center"/>
-        <w:tblBorders>
-          <w:top w:val="double" w:sz="4" w:space="0" w:color="auto"/>
-          <w:left w:val="none" w:sz="0" w:space="0" w:color="auto"/>
-          <w:bottom w:val="double" w:sz="4" w:space="0" w:color="auto"/>
-          <w:right w:val="none" w:sz="0" w:space="0" w:color="auto"/>
-          <w:insideH w:val="none" w:sz="0" w:space="0" w:color="auto"/>
-          <w:insideV w:val="none" w:sz="0" w:space="0" w:color="auto"/>
-        </w:tblBorders>
-        <w:tblLook w:val="04A0" w:firstRow="1" w:lastRow="0" w:firstColumn="1" w:lastColumn="0" w:noHBand="0" w:noVBand="1"/>
-      </w:tblPr>
-      <w:tblGrid>
-        <w:gridCol w:w="4675"/>
-        <w:gridCol w:w="4675"/>
-      </w:tblGrid>
-      <w:tr>
-        <w:trPr>
-          <w:trHeight w:val="360"/>
-          <w:jc w:val="center"/>
-        </w:trPr>
-        <w:tc>
-          <w:tcPr>
-            <w:tcW w:w="9350" w:type="dxa"/>
-            <w:gridSpan w:val="2"/>
-            <w:tcBorders>
-              <w:top w:val="nil"/>
-              <w:bottom w:val="double" w:sz="4" w:space="0" w:color="auto"/>
-            </w:tcBorders>
-            <w:vAlign w:val="center"/>
-          </w:tcPr>
-          <w:p>
-            <w:pPr>
-              <w:spacing w:line="276" w:lineRule="auto"/>
-              <w:jc w:val="center"/>
-            </w:pPr>
-            <w:r>
-              <w:rPr>
-                <w:sz w:val="24"/>
-                <w:szCs w:val="24"/>
-              </w:rPr>
-              <w:t>Swift-Tuttle Orbital Elements</w:t>
-            </w:r>
-          </w:p>
-        </w:tc>
-      </w:tr>
-      <w:tr>
-        <w:trPr>
-          <w:trHeight w:val="360"/>
-          <w:jc w:val="center"/>
-        </w:trPr>
-        <w:tc>
-          <w:tcPr>
-            <w:tcW w:w="4675" w:type="dxa"/>
-            <w:tcBorders>
-              <w:top w:val="double" w:sz="4" w:space="0" w:color="auto"/>
-            </w:tcBorders>
-            <w:vAlign w:val="center"/>
-          </w:tcPr>
-          <w:p>
-            <w:pPr>
-              <w:spacing w:line="276" w:lineRule="auto"/>
-              <w:jc w:val="center"/>
-            </w:pPr>
-            <w:r>
-              <w:t>Eccentricity</w:t>
-            </w:r>
-          </w:p>
-        </w:tc>
-        <w:tc>
-          <w:tcPr>
-            <w:tcW w:w="4675" w:type="dxa"/>
-            <w:tcBorders>
-              <w:top w:val="double" w:sz="4" w:space="0" w:color="auto"/>
-            </w:tcBorders>
-            <w:vAlign w:val="center"/>
-          </w:tcPr>
-          <w:p>
-            <w:pPr>
-              <w:spacing w:line="276" w:lineRule="auto"/>
-              <w:jc w:val="center"/>
-            </w:pPr>
-            <w:r>
-              <w:t>0.96</w:t>
-            </w:r>
-          </w:p>
-        </w:tc>
-      </w:tr>
-      <w:tr>
-        <w:trPr>
-          <w:trHeight w:val="360"/>
-          <w:jc w:val="center"/>
-        </w:trPr>
-        <w:tc>
-          <w:tcPr>
-            <w:tcW w:w="4675" w:type="dxa"/>
-            <w:vAlign w:val="center"/>
-          </w:tcPr>
-          <w:p>
-            <w:pPr>
-              <w:spacing w:line="276" w:lineRule="auto"/>
-              <w:jc w:val="center"/>
-            </w:pPr>
-            <w:r>
-              <w:t>Inclination (w.r.t. the ecliptic plane) [deg]</w:t>
-            </w:r>
-          </w:p>
-        </w:tc>
-        <w:tc>
-          <w:tcPr>
-            <w:tcW w:w="4675" w:type="dxa"/>
-            <w:vAlign w:val="center"/>
-          </w:tcPr>
-          <w:p>
-            <w:pPr>
-              <w:spacing w:line="276" w:lineRule="auto"/>
-              <w:jc w:val="center"/>
-            </w:pPr>
-            <w:r>
-              <w:t>113.45</w:t>
-            </w:r>
-          </w:p>
-        </w:tc>
-      </w:tr>
-      <w:tr>
-        <w:trPr>
-          <w:trHeight w:val="360"/>
-          <w:jc w:val="center"/>
-        </w:trPr>
-        <w:tc>
-          <w:tcPr>
-            <w:tcW w:w="4675" w:type="dxa"/>
-            <w:tcBorders>
-              <w:bottom w:val="nil"/>
-            </w:tcBorders>
-            <w:vAlign w:val="center"/>
-          </w:tcPr>
-          <w:p>
-            <w:pPr>
-              <w:spacing w:line="276" w:lineRule="auto"/>
-              <w:jc w:val="center"/>
-            </w:pPr>
-            <w:r>
-              <w:t>Perihelion [AU]</w:t>
-            </w:r>
-          </w:p>
-        </w:tc>
-        <w:tc>
-          <w:tcPr>
-            <w:tcW w:w="4675" w:type="dxa"/>
-            <w:tcBorders>
-              <w:bottom w:val="nil"/>
-            </w:tcBorders>
-            <w:vAlign w:val="center"/>
-          </w:tcPr>
-          <w:p>
-            <w:pPr>
-              <w:spacing w:line="276" w:lineRule="auto"/>
-              <w:jc w:val="center"/>
-            </w:pPr>
-            <w:r>
-              <w:t>0.96</w:t>
-            </w:r>
-          </w:p>
-        </w:tc>
-      </w:tr>
-      <w:tr>
-        <w:trPr>
-          <w:trHeight w:val="360"/>
-          <w:jc w:val="center"/>
-        </w:trPr>
-        <w:tc>
-          <w:tcPr>
-            <w:tcW w:w="4675" w:type="dxa"/>
-            <w:tcBorders>
-              <w:top w:val="nil"/>
-              <w:bottom w:val="double" w:sz="4" w:space="0" w:color="auto"/>
-            </w:tcBorders>
-            <w:vAlign w:val="center"/>
-          </w:tcPr>
-          <w:p>
-            <w:pPr>
-              <w:spacing w:line="276" w:lineRule="auto"/>
-              <w:jc w:val="center"/>
-            </w:pPr>
-            <w:r>
-              <w:t>Aphelion [AU]</w:t>
-            </w:r>
-          </w:p>
-        </w:tc>
-        <w:tc>
-          <w:tcPr>
-            <w:tcW w:w="4675" w:type="dxa"/>
-            <w:tcBorders>
-              <w:top w:val="nil"/>
-              <w:bottom w:val="double" w:sz="4" w:space="0" w:color="auto"/>
-            </w:tcBorders>
-            <w:vAlign w:val="center"/>
-          </w:tcPr>
-          <w:p>
-            <w:pPr>
-              <w:keepNext/>
-              <w:spacing w:line="276" w:lineRule="auto"/>
-              <w:jc w:val="center"/>
-            </w:pPr>
-            <w:r>
-              <w:t>51.22</w:t>
-            </w:r>
-          </w:p>
-        </w:tc>
-      </w:tr>
-    </w:tbl>
     <w:p>
       <w:pPr>
-        <w:pStyle w:val="Caption"/>
+        <w:keepNext/>
         <w:spacing w:line="276" w:lineRule="auto"/>
         <w:jc w:val="center"/>
-        <w:rPr>
-          <w:sz w:val="20"/>
-          <w:szCs w:val="20"/>
-        </w:rPr>
-      </w:pPr>
-      <w:r>
-        <w:rPr>
-          <w:sz w:val="20"/>
-          <w:szCs w:val="20"/>
-        </w:rPr>
-        <w:t xml:space="preserve">Table </w:t>
-      </w:r>
-      <w:r>
-        <w:rPr>
-          <w:sz w:val="20"/>
-          <w:szCs w:val="20"/>
-        </w:rPr>
-        <w:fldChar w:fldCharType="begin"/>
-      </w:r>
-      <w:r>
-        <w:rPr>
-          <w:sz w:val="20"/>
-          <w:szCs w:val="20"/>
-        </w:rPr>
-        <w:instrText xml:space="preserve"> SEQ Table \* ARABIC </w:instrText>
-      </w:r>
-      <w:r>
-        <w:rPr>
-          <w:sz w:val="20"/>
-          <w:szCs w:val="20"/>
-        </w:rPr>
-        <w:fldChar w:fldCharType="separate"/>
-      </w:r>
+      </w:pPr>
       <w:r>
         <w:rPr>
           <w:noProof/>
-          <w:sz w:val="20"/>
-          <w:szCs w:val="20"/>
-        </w:rPr>
-        <w:t>1</w:t>
-      </w:r>
-      <w:r>
-        <w:rPr>
-          <w:sz w:val="20"/>
-          <w:szCs w:val="20"/>
-        </w:rPr>
-        <w:fldChar w:fldCharType="end"/>
-      </w:r>
-      <w:r>
-        <w:rPr>
-          <w:sz w:val="20"/>
-          <w:szCs w:val="20"/>
-        </w:rPr>
-        <w:t>: Orbital Elements of Swift-Tuttle's orbit</w:t>
-      </w:r>
-      <w:r>
-        <w:rPr>
-          <w:sz w:val="20"/>
-          <w:szCs w:val="20"/>
-        </w:rPr>
-        <w:t>.</w:t>
+        </w:rPr>
+        <w:drawing>
+          <wp:inline distT="0" distB="0" distL="0" distR="0" wp14:anchorId="524EA243" wp14:editId="4BC3CE7B">
+            <wp:extent cx="4053205" cy="3978275"/>
+            <wp:effectExtent l="57150" t="57150" r="99695" b="98425"/>
+            <wp:docPr id="91476501" name="Picture 1" descr="A close-up of a sun&#10;&#10;Description automatically generated"/>
+            <wp:cNvGraphicFramePr>
+              <a:graphicFrameLocks xmlns:a="http://schemas.openxmlformats.org/drawingml/2006/main" noChangeAspect="1"/>
+            </wp:cNvGraphicFramePr>
+            <a:graphic xmlns:a="http://schemas.openxmlformats.org/drawingml/2006/main">
+              <a:graphicData uri="http://schemas.openxmlformats.org/drawingml/2006/picture">
+                <pic:pic xmlns:pic="http://schemas.openxmlformats.org/drawingml/2006/picture">
+                  <pic:nvPicPr>
+                    <pic:cNvPr id="91476501" name="Picture 1" descr="A close-up of a sun&#10;&#10;Description automatically generated"/>
+                    <pic:cNvPicPr>
+                      <a:picLocks noChangeAspect="1" noChangeArrowheads="1"/>
+                    </pic:cNvPicPr>
+                  </pic:nvPicPr>
+                  <pic:blipFill>
+                    <a:blip r:embed="rId8">
+                      <a:extLst>
+                        <a:ext uri="{28A0092B-C50C-407E-A947-70E740481C1C}">
+                          <a14:useLocalDpi xmlns:a14="http://schemas.microsoft.com/office/drawing/2010/main" val="0"/>
+                        </a:ext>
+                      </a:extLst>
+                    </a:blip>
+                    <a:srcRect/>
+                    <a:stretch>
+                      <a:fillRect/>
+                    </a:stretch>
+                  </pic:blipFill>
+                  <pic:spPr bwMode="auto">
+                    <a:xfrm>
+                      <a:off x="0" y="0"/>
+                      <a:ext cx="4053205" cy="3978275"/>
+                    </a:xfrm>
+                    <a:prstGeom prst="rect">
+                      <a:avLst/>
+                    </a:prstGeom>
+                    <a:noFill/>
+                    <a:ln>
+                      <a:solidFill>
+                        <a:schemeClr val="tx1"/>
+                      </a:solidFill>
+                    </a:ln>
+                    <a:effectLst>
+                      <a:outerShdw blurRad="50800" dist="38100" dir="2700000" algn="tl" rotWithShape="0">
+                        <a:prstClr val="black">
+                          <a:alpha val="40000"/>
+                        </a:prstClr>
+                      </a:outerShdw>
+                    </a:effectLst>
+                  </pic:spPr>
+                </pic:pic>
+              </a:graphicData>
+            </a:graphic>
+          </wp:inline>
+        </w:drawing>
       </w:r>
     </w:p>
     <w:p>
       <w:pPr>
+        <w:pStyle w:val="Caption"/>
+        <w:jc w:val="center"/>
+      </w:pPr>
+      <w:r>
+        <w:t xml:space="preserve">Figure </w:t>
+      </w:r>
+      <w:r>
+        <w:fldChar w:fldCharType="begin"/>
+      </w:r>
+      <w:r>
+        <w:instrText xml:space="preserve"> SEQ Figure \* ARABIC </w:instrText>
+      </w:r>
+      <w:r>
+        <w:fldChar w:fldCharType="separate"/>
+      </w:r>
+      <w:r>
+        <w:rPr>
+          <w:noProof/>
+        </w:rPr>
+        <w:t>1</w:t>
+      </w:r>
+      <w:r>
+        <w:fldChar w:fldCharType="end"/>
+      </w:r>
+      <w:r>
+        <w:t>: HMI Intensitygram of the Sun, displayed using python. The x and y axis are positions in pixels (4096 x 4096)</w:t>
+      </w:r>
+    </w:p>
+    <w:p>
+      <w:r>
+        <w:t xml:space="preserve">A line profile was extracted from this image. Since the only the distance from the center to the edge radius is needed, the image was cropped in half. Additionally, the intensities of the brightnesses were normalized. </w:t>
+      </w:r>
+      <w:r>
+        <w:rPr>
+          <w:b/>
+          <w:bCs/>
+        </w:rPr>
+        <w:t>Figure 2</w:t>
+      </w:r>
+      <w:r>
+        <w:t xml:space="preserve"> shows the cropped image and the graph of normalized intensity as a function of the distance from the center of the sun (in pixels).</w:t>
+      </w:r>
+    </w:p>
+    <w:p>
+      <w:pPr>
+        <w:jc w:val="center"/>
+      </w:pPr>
+      <w:r>
+        <w:rPr>
+          <w:noProof/>
+        </w:rPr>
+        <w:lastRenderedPageBreak/>
+        <w:drawing>
+          <wp:inline distT="0" distB="0" distL="0" distR="0" wp14:anchorId="316E3ACE" wp14:editId="4C3CC252">
+            <wp:extent cx="5124450" cy="3841391"/>
+            <wp:effectExtent l="57150" t="57150" r="95250" b="102235"/>
+            <wp:docPr id="17045091" name="Picture 2" descr="A graph of a sun&#10;&#10;Description automatically generated with medium confidence"/>
+            <wp:cNvGraphicFramePr>
+              <a:graphicFrameLocks xmlns:a="http://schemas.openxmlformats.org/drawingml/2006/main" noChangeAspect="1"/>
+            </wp:cNvGraphicFramePr>
+            <a:graphic xmlns:a="http://schemas.openxmlformats.org/drawingml/2006/main">
+              <a:graphicData uri="http://schemas.openxmlformats.org/drawingml/2006/picture">
+                <pic:pic xmlns:pic="http://schemas.openxmlformats.org/drawingml/2006/picture">
+                  <pic:nvPicPr>
+                    <pic:cNvPr id="17045091" name="Picture 2" descr="A graph of a sun&#10;&#10;Description automatically generated with medium confidence"/>
+                    <pic:cNvPicPr>
+                      <a:picLocks noChangeAspect="1" noChangeArrowheads="1"/>
+                    </pic:cNvPicPr>
+                  </pic:nvPicPr>
+                  <pic:blipFill>
+                    <a:blip r:embed="rId9">
+                      <a:extLst>
+                        <a:ext uri="{28A0092B-C50C-407E-A947-70E740481C1C}">
+                          <a14:useLocalDpi xmlns:a14="http://schemas.microsoft.com/office/drawing/2010/main" val="0"/>
+                        </a:ext>
+                      </a:extLst>
+                    </a:blip>
+                    <a:srcRect/>
+                    <a:stretch>
+                      <a:fillRect/>
+                    </a:stretch>
+                  </pic:blipFill>
+                  <pic:spPr bwMode="auto">
+                    <a:xfrm>
+                      <a:off x="0" y="0"/>
+                      <a:ext cx="5128117" cy="3844140"/>
+                    </a:xfrm>
+                    <a:prstGeom prst="rect">
+                      <a:avLst/>
+                    </a:prstGeom>
+                    <a:noFill/>
+                    <a:ln>
+                      <a:solidFill>
+                        <a:schemeClr val="tx1"/>
+                      </a:solidFill>
+                    </a:ln>
+                    <a:effectLst>
+                      <a:outerShdw blurRad="50800" dist="38100" dir="2700000" algn="tl" rotWithShape="0">
+                        <a:prstClr val="black">
+                          <a:alpha val="40000"/>
+                        </a:prstClr>
+                      </a:outerShdw>
+                    </a:effectLst>
+                  </pic:spPr>
+                </pic:pic>
+              </a:graphicData>
+            </a:graphic>
+          </wp:inline>
+        </w:drawing>
+      </w:r>
+    </w:p>
+    <w:p>
+      <w:pPr>
         <w:spacing w:line="276" w:lineRule="auto"/>
         <w:jc w:val="both"/>
       </w:pPr>
       <w:r>
-        <w:t>With the range and true anomalies of the Swift-Tuttle at specific time times obtained from JPL Horizons, we can pick a smaller time range to prove Kepler’s 2</w:t>
-      </w:r>
-      <w:r>
-        <w:rPr>
-          <w:vertAlign w:val="superscript"/>
-        </w:rPr>
-        <w:t>nd</w:t>
-      </w:r>
-      <w:r>
-        <w:t xml:space="preserve"> Law, which is that “A line connecting a planet to the Sun sweeps out equal areas in equal times”. In this case, instead of a planet we will be using a comet. A date range of </w:t>
-      </w:r>
-      <w:r>
-        <w:rPr>
-          <w:u w:val="single"/>
-        </w:rPr>
-        <w:t>240 months</w:t>
-      </w:r>
-      <w:r>
-        <w:t xml:space="preserve"> (</w:t>
-      </w:r>
-      <w:r>
-        <w:rPr>
-          <w:u w:val="single"/>
-        </w:rPr>
-        <w:t>20 years</w:t>
-      </w:r>
-      <w:r>
-        <w:t xml:space="preserve">) </w:t>
-      </w:r>
-      <w:r>
-        <w:t xml:space="preserve">was chosen. The equation to numerically estimate the swept area of an ellipse is given by </w:t>
+        <w:t>b)</w:t>
+      </w:r>
+      <w:r>
+        <w:tab/>
+      </w:r>
+      <w:r>
+        <w:t xml:space="preserve">From Chapter 9 of Intro to Modern Astrophysics </w:t>
+      </w:r>
+      <w:hyperlink w:anchor="three" w:history="1">
+        <w:r>
+          <w:rPr>
+            <w:rStyle w:val="Hyperlink"/>
+            <w:u w:val="none"/>
+          </w:rPr>
+          <w:t>[3]</w:t>
+        </w:r>
+      </w:hyperlink>
+      <w:r>
+        <w:t xml:space="preserve">, Limb Darkening can be estimated as a function. This approximation, known as the theoretical Eddington approximation of solar limb darkening, is shown in </w:t>
       </w:r>
       <w:r>
         <w:rPr>
@@ -537,28 +418,118 @@
               <w:jc w:val="both"/>
               <w:rPr>
                 <w:rFonts w:ascii="Times New Roman" w:eastAsiaTheme="minorEastAsia" w:hAnsi="Times New Roman"/>
+                <w:sz w:val="24"/>
+                <w:szCs w:val="24"/>
               </w:rPr>
             </w:pPr>
             <m:oMathPara>
               <m:oMath>
+                <m:f>
+                  <m:fPr>
+                    <m:ctrlPr>
+                      <w:rPr>
+                        <w:rFonts w:ascii="Cambria Math" w:eastAsiaTheme="minorEastAsia" w:hAnsi="Cambria Math"/>
+                        <w:sz w:val="24"/>
+                        <w:szCs w:val="24"/>
+                      </w:rPr>
+                    </m:ctrlPr>
+                  </m:fPr>
+                  <m:num>
+                    <m:r>
+                      <m:rPr>
+                        <m:sty m:val="p"/>
+                      </m:rPr>
+                      <w:rPr>
+                        <w:rFonts w:ascii="Cambria Math" w:eastAsiaTheme="minorEastAsia" w:hAnsi="Cambria Math"/>
+                        <w:sz w:val="24"/>
+                        <w:szCs w:val="24"/>
+                      </w:rPr>
+                      <m:t>I</m:t>
+                    </m:r>
+                    <m:d>
+                      <m:dPr>
+                        <m:ctrlPr>
+                          <w:rPr>
+                            <w:rFonts w:ascii="Cambria Math" w:eastAsiaTheme="minorEastAsia" w:hAnsi="Cambria Math"/>
+                            <w:sz w:val="24"/>
+                            <w:szCs w:val="24"/>
+                          </w:rPr>
+                        </m:ctrlPr>
+                      </m:dPr>
+                      <m:e>
+                        <m:r>
+                          <m:rPr>
+                            <m:sty m:val="p"/>
+                          </m:rPr>
+                          <w:rPr>
+                            <w:rFonts w:ascii="Cambria Math" w:eastAsiaTheme="minorEastAsia" w:hAnsi="Cambria Math"/>
+                            <w:sz w:val="24"/>
+                            <w:szCs w:val="24"/>
+                          </w:rPr>
+                          <m:t>θ</m:t>
+                        </m:r>
+                      </m:e>
+                    </m:d>
+                  </m:num>
+                  <m:den>
+                    <m:r>
+                      <m:rPr>
+                        <m:sty m:val="p"/>
+                      </m:rPr>
+                      <w:rPr>
+                        <w:rFonts w:ascii="Cambria Math" w:eastAsiaTheme="minorEastAsia" w:hAnsi="Cambria Math"/>
+                        <w:sz w:val="24"/>
+                        <w:szCs w:val="24"/>
+                      </w:rPr>
+                      <m:t>I</m:t>
+                    </m:r>
+                    <m:d>
+                      <m:dPr>
+                        <m:ctrlPr>
+                          <w:rPr>
+                            <w:rFonts w:ascii="Cambria Math" w:eastAsiaTheme="minorEastAsia" w:hAnsi="Cambria Math"/>
+                            <w:sz w:val="24"/>
+                            <w:szCs w:val="24"/>
+                          </w:rPr>
+                        </m:ctrlPr>
+                      </m:dPr>
+                      <m:e>
+                        <m:r>
+                          <m:rPr>
+                            <m:sty m:val="p"/>
+                          </m:rPr>
+                          <w:rPr>
+                            <w:rFonts w:ascii="Cambria Math" w:eastAsiaTheme="minorEastAsia" w:hAnsi="Cambria Math"/>
+                            <w:sz w:val="24"/>
+                            <w:szCs w:val="24"/>
+                          </w:rPr>
+                          <m:t>θ</m:t>
+                        </m:r>
+                        <m:r>
+                          <m:rPr>
+                            <m:sty m:val="p"/>
+                          </m:rPr>
+                          <w:rPr>
+                            <w:rFonts w:ascii="Cambria Math" w:eastAsiaTheme="minorEastAsia" w:hAnsi="Cambria Math"/>
+                            <w:sz w:val="24"/>
+                            <w:szCs w:val="24"/>
+                          </w:rPr>
+                          <m:t>=0</m:t>
+                        </m:r>
+                      </m:e>
+                    </m:d>
+                  </m:den>
+                </m:f>
                 <m:r>
                   <m:rPr>
                     <m:sty m:val="p"/>
                   </m:rPr>
                   <w:rPr>
-                    <w:rFonts w:ascii="Cambria Math" w:hAnsi="Cambria Math"/>
+                    <w:rFonts w:ascii="Cambria Math" w:eastAsiaTheme="minorEastAsia" w:hAnsi="Cambria Math"/>
                     <w:sz w:val="24"/>
                     <w:szCs w:val="24"/>
                   </w:rPr>
-                  <m:t>Δ</m:t>
-                </m:r>
-                <m:r>
-                  <w:rPr>
-                    <w:rFonts w:ascii="Cambria Math" w:hAnsi="Cambria Math"/>
-                    <w:sz w:val="24"/>
-                    <w:szCs w:val="24"/>
-                  </w:rPr>
-                  <m:t>A=</m:t>
+                  <m:t>=</m:t>
                 </m:r>
                 <m:f>
                   <m:fPr>
@@ -577,95 +548,7 @@
                         <w:sz w:val="24"/>
                         <w:szCs w:val="24"/>
                       </w:rPr>
-                      <m:t>1</m:t>
-                    </m:r>
-                    <m:ctrlPr>
-                      <w:rPr>
-                        <w:rFonts w:ascii="Cambria Math" w:eastAsiaTheme="minorEastAsia" w:hAnsi="Cambria Math"/>
-                        <w:i/>
-                        <w:sz w:val="24"/>
-                        <w:szCs w:val="24"/>
-                      </w:rPr>
-                    </m:ctrlPr>
-                  </m:num>
-                  <m:den>
-                    <m:r>
-                      <w:rPr>
-                        <w:rFonts w:ascii="Cambria Math" w:eastAsiaTheme="minorEastAsia" w:hAnsi="Cambria Math"/>
-                        <w:sz w:val="24"/>
-                        <w:szCs w:val="24"/>
-                      </w:rPr>
-                      <m:t>2</m:t>
-                    </m:r>
-                    <m:ctrlPr>
-                      <w:rPr>
-                        <w:rFonts w:ascii="Cambria Math" w:eastAsiaTheme="minorEastAsia" w:hAnsi="Cambria Math"/>
-                        <w:i/>
-                        <w:sz w:val="24"/>
-                        <w:szCs w:val="24"/>
-                      </w:rPr>
-                    </m:ctrlPr>
-                  </m:den>
-                </m:f>
-                <m:sSup>
-                  <m:sSupPr>
-                    <m:ctrlPr>
-                      <w:rPr>
-                        <w:rFonts w:ascii="Cambria Math" w:eastAsiaTheme="minorEastAsia" w:hAnsi="Cambria Math"/>
-                        <w:i/>
-                        <w:sz w:val="24"/>
-                        <w:szCs w:val="24"/>
-                      </w:rPr>
-                    </m:ctrlPr>
-                  </m:sSupPr>
-                  <m:e>
-                    <m:r>
-                      <w:rPr>
-                        <w:rFonts w:ascii="Cambria Math" w:eastAsiaTheme="minorEastAsia" w:hAnsi="Cambria Math"/>
-                        <w:sz w:val="24"/>
-                        <w:szCs w:val="24"/>
-                      </w:rPr>
-                      <m:t>r</m:t>
-                    </m:r>
-                  </m:e>
-                  <m:sup>
-                    <m:r>
-                      <w:rPr>
-                        <w:rFonts w:ascii="Cambria Math" w:eastAsiaTheme="minorEastAsia" w:hAnsi="Cambria Math"/>
-                        <w:sz w:val="24"/>
-                        <w:szCs w:val="24"/>
-                      </w:rPr>
-                      <m:t>'</m:t>
-                    </m:r>
-                  </m:sup>
-                </m:sSup>
-                <m:r>
-                  <w:rPr>
-                    <w:rFonts w:ascii="Cambria Math" w:eastAsiaTheme="minorEastAsia" w:hAnsi="Cambria Math"/>
-                    <w:sz w:val="24"/>
-                    <w:szCs w:val="24"/>
-                  </w:rPr>
-                  <m:t>*</m:t>
-                </m:r>
-                <m:d>
-                  <m:dPr>
-                    <m:ctrlPr>
-                      <w:rPr>
-                        <w:rFonts w:ascii="Cambria Math" w:eastAsiaTheme="minorEastAsia" w:hAnsi="Cambria Math"/>
-                        <w:i/>
-                        <w:sz w:val="24"/>
-                        <w:szCs w:val="24"/>
-                      </w:rPr>
-                    </m:ctrlPr>
-                  </m:dPr>
-                  <m:e>
-                    <m:r>
-                      <w:rPr>
-                        <w:rFonts w:ascii="Cambria Math" w:eastAsiaTheme="minorEastAsia" w:hAnsi="Cambria Math"/>
-                        <w:sz w:val="24"/>
-                        <w:szCs w:val="24"/>
-                      </w:rPr>
-                      <m:t>r</m:t>
+                      <m:t>a+b</m:t>
                     </m:r>
                     <m:func>
                       <m:funcPr>
@@ -685,7 +568,7 @@
                             <w:sz w:val="24"/>
                             <w:szCs w:val="24"/>
                           </w:rPr>
-                          <m:t>sin</m:t>
+                          <m:t>cos</m:t>
                         </m:r>
                       </m:fName>
                       <m:e>
@@ -710,14 +593,199 @@
                                 <w:sz w:val="24"/>
                                 <w:szCs w:val="24"/>
                               </w:rPr>
-                              <m:t>Δθ</m:t>
+                              <m:t>θ</m:t>
                             </m:r>
                           </m:e>
                         </m:d>
                       </m:e>
                     </m:func>
+                    <m:ctrlPr>
+                      <w:rPr>
+                        <w:rFonts w:ascii="Cambria Math" w:eastAsiaTheme="minorEastAsia" w:hAnsi="Cambria Math"/>
+                        <w:i/>
+                        <w:sz w:val="24"/>
+                        <w:szCs w:val="24"/>
+                      </w:rPr>
+                    </m:ctrlPr>
+                  </m:num>
+                  <m:den>
+                    <m:r>
+                      <w:rPr>
+                        <w:rFonts w:ascii="Cambria Math" w:eastAsiaTheme="minorEastAsia" w:hAnsi="Cambria Math"/>
+                        <w:sz w:val="24"/>
+                        <w:szCs w:val="24"/>
+                      </w:rPr>
+                      <m:t>a+b</m:t>
+                    </m:r>
+                    <m:ctrlPr>
+                      <w:rPr>
+                        <w:rFonts w:ascii="Cambria Math" w:eastAsiaTheme="minorEastAsia" w:hAnsi="Cambria Math"/>
+                        <w:i/>
+                        <w:sz w:val="24"/>
+                        <w:szCs w:val="24"/>
+                      </w:rPr>
+                    </m:ctrlPr>
+                  </m:den>
+                </m:f>
+                <m:r>
+                  <w:rPr>
+                    <w:rFonts w:ascii="Cambria Math" w:eastAsiaTheme="minorEastAsia" w:hAnsi="Cambria Math"/>
+                    <w:sz w:val="24"/>
+                    <w:szCs w:val="24"/>
+                  </w:rPr>
+                  <m:t>=</m:t>
+                </m:r>
+                <m:f>
+                  <m:fPr>
+                    <m:ctrlPr>
+                      <w:rPr>
+                        <w:rFonts w:ascii="Cambria Math" w:eastAsiaTheme="minorEastAsia" w:hAnsi="Cambria Math"/>
+                        <w:sz w:val="24"/>
+                        <w:szCs w:val="24"/>
+                      </w:rPr>
+                    </m:ctrlPr>
+                  </m:fPr>
+                  <m:num>
+                    <m:r>
+                      <w:rPr>
+                        <w:rFonts w:ascii="Cambria Math" w:eastAsiaTheme="minorEastAsia" w:hAnsi="Cambria Math"/>
+                        <w:sz w:val="24"/>
+                        <w:szCs w:val="24"/>
+                      </w:rPr>
+                      <m:t>2</m:t>
+                    </m:r>
+                    <m:ctrlPr>
+                      <w:rPr>
+                        <w:rFonts w:ascii="Cambria Math" w:eastAsiaTheme="minorEastAsia" w:hAnsi="Cambria Math"/>
+                        <w:i/>
+                        <w:sz w:val="24"/>
+                        <w:szCs w:val="24"/>
+                      </w:rPr>
+                    </m:ctrlPr>
+                  </m:num>
+                  <m:den>
+                    <m:r>
+                      <w:rPr>
+                        <w:rFonts w:ascii="Cambria Math" w:eastAsiaTheme="minorEastAsia" w:hAnsi="Cambria Math"/>
+                        <w:sz w:val="24"/>
+                        <w:szCs w:val="24"/>
+                      </w:rPr>
+                      <m:t>5</m:t>
+                    </m:r>
+                    <m:ctrlPr>
+                      <w:rPr>
+                        <w:rFonts w:ascii="Cambria Math" w:eastAsiaTheme="minorEastAsia" w:hAnsi="Cambria Math"/>
+                        <w:i/>
+                        <w:sz w:val="24"/>
+                        <w:szCs w:val="24"/>
+                      </w:rPr>
+                    </m:ctrlPr>
+                  </m:den>
+                </m:f>
+                <m:r>
+                  <w:rPr>
+                    <w:rFonts w:ascii="Cambria Math" w:eastAsiaTheme="minorEastAsia" w:hAnsi="Cambria Math"/>
+                    <w:sz w:val="24"/>
+                    <w:szCs w:val="24"/>
+                  </w:rPr>
+                  <m:t>+</m:t>
+                </m:r>
+                <m:f>
+                  <m:fPr>
+                    <m:ctrlPr>
+                      <w:rPr>
+                        <w:rFonts w:ascii="Cambria Math" w:eastAsiaTheme="minorEastAsia" w:hAnsi="Cambria Math"/>
+                        <w:sz w:val="24"/>
+                        <w:szCs w:val="24"/>
+                      </w:rPr>
+                    </m:ctrlPr>
+                  </m:fPr>
+                  <m:num>
+                    <m:r>
+                      <w:rPr>
+                        <w:rFonts w:ascii="Cambria Math" w:eastAsiaTheme="minorEastAsia" w:hAnsi="Cambria Math"/>
+                        <w:sz w:val="24"/>
+                        <w:szCs w:val="24"/>
+                      </w:rPr>
+                      <m:t>3</m:t>
+                    </m:r>
+                    <m:ctrlPr>
+                      <w:rPr>
+                        <w:rFonts w:ascii="Cambria Math" w:eastAsiaTheme="minorEastAsia" w:hAnsi="Cambria Math"/>
+                        <w:i/>
+                        <w:sz w:val="24"/>
+                        <w:szCs w:val="24"/>
+                      </w:rPr>
+                    </m:ctrlPr>
+                  </m:num>
+                  <m:den>
+                    <m:r>
+                      <w:rPr>
+                        <w:rFonts w:ascii="Cambria Math" w:eastAsiaTheme="minorEastAsia" w:hAnsi="Cambria Math"/>
+                        <w:sz w:val="24"/>
+                        <w:szCs w:val="24"/>
+                      </w:rPr>
+                      <m:t>5</m:t>
+                    </m:r>
+                    <m:ctrlPr>
+                      <w:rPr>
+                        <w:rFonts w:ascii="Cambria Math" w:eastAsiaTheme="minorEastAsia" w:hAnsi="Cambria Math"/>
+                        <w:i/>
+                        <w:sz w:val="24"/>
+                        <w:szCs w:val="24"/>
+                      </w:rPr>
+                    </m:ctrlPr>
+                  </m:den>
+                </m:f>
+                <m:func>
+                  <m:funcPr>
+                    <m:ctrlPr>
+                      <w:rPr>
+                        <w:rFonts w:ascii="Cambria Math" w:eastAsiaTheme="minorEastAsia" w:hAnsi="Cambria Math"/>
+                        <w:i/>
+                        <w:sz w:val="24"/>
+                        <w:szCs w:val="24"/>
+                      </w:rPr>
+                    </m:ctrlPr>
+                  </m:funcPr>
+                  <m:fName>
+                    <m:r>
+                      <w:rPr>
+                        <w:rFonts w:ascii="Cambria Math" w:eastAsiaTheme="minorEastAsia" w:hAnsi="Cambria Math"/>
+                        <w:sz w:val="24"/>
+                        <w:szCs w:val="24"/>
+                      </w:rPr>
+                      <m:t>cos</m:t>
+                    </m:r>
+                  </m:fName>
+                  <m:e>
+                    <m:d>
+                      <m:dPr>
+                        <m:ctrlPr>
+                          <w:rPr>
+                            <w:rFonts w:ascii="Cambria Math" w:eastAsiaTheme="minorEastAsia" w:hAnsi="Cambria Math"/>
+                            <w:i/>
+                            <w:sz w:val="24"/>
+                            <w:szCs w:val="24"/>
+                          </w:rPr>
+                        </m:ctrlPr>
+                      </m:dPr>
+                      <m:e>
+                        <m:r>
+                          <m:rPr>
+                            <m:sty m:val="p"/>
+                          </m:rPr>
+                          <w:rPr>
+                            <w:rFonts w:ascii="Cambria Math" w:eastAsiaTheme="minorEastAsia" w:hAnsi="Cambria Math"/>
+                            <w:sz w:val="24"/>
+                            <w:szCs w:val="24"/>
+                          </w:rPr>
+                          <m:t>θ</m:t>
+                        </m:r>
+                      </m:e>
+                    </m:d>
                   </m:e>
-                </m:d>
+                </m:func>
               </m:oMath>
             </m:oMathPara>
           </w:p>
@@ -766,59 +834,11 @@
         <w:jc w:val="both"/>
         <w:rPr>
           <w:rFonts w:eastAsiaTheme="minorEastAsia"/>
-          <w:sz w:val="24"/>
-          <w:szCs w:val="24"/>
         </w:rPr>
       </w:pPr>
       <w:r>
         <w:tab/>
         <w:t xml:space="preserve">where </w:t>
-      </w:r>
-      <m:oMath>
-        <m:sSup>
-          <m:sSupPr>
-            <m:ctrlPr>
-              <w:rPr>
-                <w:rFonts w:ascii="Cambria Math" w:eastAsiaTheme="minorEastAsia" w:hAnsi="Cambria Math"/>
-                <w:i/>
-                <w:kern w:val="0"/>
-                <w14:ligatures w14:val="none"/>
-              </w:rPr>
-            </m:ctrlPr>
-          </m:sSupPr>
-          <m:e>
-            <m:r>
-              <w:rPr>
-                <w:rFonts w:ascii="Cambria Math" w:eastAsiaTheme="minorEastAsia" w:hAnsi="Cambria Math"/>
-              </w:rPr>
-              <m:t>r</m:t>
-            </m:r>
-            <m:ctrlPr>
-              <w:rPr>
-                <w:rFonts w:ascii="Cambria Math" w:eastAsiaTheme="minorEastAsia" w:hAnsi="Cambria Math"/>
-                <w:i/>
-              </w:rPr>
-            </m:ctrlPr>
-          </m:e>
-          <m:sup>
-            <m:r>
-              <w:rPr>
-                <w:rFonts w:ascii="Cambria Math" w:eastAsiaTheme="minorEastAsia" w:hAnsi="Cambria Math"/>
-                <w:kern w:val="0"/>
-                <w14:ligatures w14:val="none"/>
-              </w:rPr>
-              <m:t>'</m:t>
-            </m:r>
-          </m:sup>
-        </m:sSup>
-      </m:oMath>
-      <w:r>
-        <w:rPr>
-          <w:rFonts w:eastAsiaTheme="minorEastAsia"/>
-          <w:kern w:val="0"/>
-          <w14:ligatures w14:val="none"/>
-        </w:rPr>
-        <w:t xml:space="preserve"> is the final range (distance from comet to sun), </w:t>
       </w:r>
       <m:oMath>
         <m:r>
@@ -827,7 +847,7 @@
             <w:kern w:val="0"/>
             <w14:ligatures w14:val="none"/>
           </w:rPr>
-          <m:t>r</m:t>
+          <m:t>I</m:t>
         </m:r>
       </m:oMath>
       <w:r>
@@ -836,18 +856,77 @@
           <w:kern w:val="0"/>
           <w14:ligatures w14:val="none"/>
         </w:rPr>
-        <w:t xml:space="preserve"> is the initial range, and </w:t>
+        <w:t xml:space="preserve"> is the</w:t>
+      </w:r>
+      <w:r>
+        <w:rPr>
+          <w:rFonts w:eastAsiaTheme="minorEastAsia"/>
+          <w:kern w:val="0"/>
+          <w14:ligatures w14:val="none"/>
+        </w:rPr>
+        <w:t xml:space="preserve"> intensity</w:t>
+      </w:r>
+      <w:r>
+        <w:rPr>
+          <w:rFonts w:eastAsiaTheme="minorEastAsia"/>
+          <w:kern w:val="0"/>
+          <w14:ligatures w14:val="none"/>
+        </w:rPr>
+        <w:t xml:space="preserve">, </w:t>
       </w:r>
       <m:oMath>
         <m:r>
-          <m:rPr>
-            <m:sty m:val="p"/>
-          </m:rPr>
           <w:rPr>
             <w:rFonts w:ascii="Cambria Math" w:eastAsiaTheme="minorEastAsia" w:hAnsi="Cambria Math"/>
+            <w:kern w:val="0"/>
+            <w14:ligatures w14:val="none"/>
           </w:rPr>
-          <m:t>Δ</m:t>
+          <m:t>a</m:t>
         </m:r>
+      </m:oMath>
+      <w:r>
+        <w:rPr>
+          <w:rFonts w:eastAsiaTheme="minorEastAsia"/>
+          <w:kern w:val="0"/>
+          <w14:ligatures w14:val="none"/>
+        </w:rPr>
+        <w:t xml:space="preserve"> and </w:t>
+      </w:r>
+      <m:oMath>
+        <m:r>
+          <w:rPr>
+            <w:rFonts w:ascii="Cambria Math" w:eastAsiaTheme="minorEastAsia" w:hAnsi="Cambria Math"/>
+            <w:kern w:val="0"/>
+            <w14:ligatures w14:val="none"/>
+          </w:rPr>
+          <m:t>b</m:t>
+        </m:r>
+      </m:oMath>
+      <w:r>
+        <w:rPr>
+          <w:rFonts w:eastAsiaTheme="minorEastAsia"/>
+          <w:kern w:val="0"/>
+          <w14:ligatures w14:val="none"/>
+        </w:rPr>
+        <w:t xml:space="preserve"> </w:t>
+      </w:r>
+      <w:r>
+        <w:rPr>
+          <w:rFonts w:eastAsiaTheme="minorEastAsia"/>
+          <w:kern w:val="0"/>
+          <w14:ligatures w14:val="none"/>
+        </w:rPr>
+        <w:t>are wavelength-dependent coefficients</w:t>
+      </w:r>
+      <w:r>
+        <w:rPr>
+          <w:rFonts w:eastAsiaTheme="minorEastAsia"/>
+          <w:kern w:val="0"/>
+          <w14:ligatures w14:val="none"/>
+        </w:rPr>
+        <w:t xml:space="preserve">, and </w:t>
+      </w:r>
+      <m:oMath>
         <m:r>
           <w:rPr>
             <w:rFonts w:ascii="Cambria Math" w:eastAsiaTheme="minorEastAsia" w:hAnsi="Cambria Math"/>
@@ -859,7 +938,197 @@
         <w:rPr>
           <w:rFonts w:eastAsiaTheme="minorEastAsia"/>
         </w:rPr>
-        <w:t xml:space="preserve"> is the difference in the true anomalies from the initial and final time, which can be defined as:</w:t>
+        <w:t xml:space="preserve"> </w:t>
+      </w:r>
+      <w:r>
+        <w:rPr>
+          <w:rFonts w:eastAsiaTheme="minorEastAsia"/>
+        </w:rPr>
+        <w:t xml:space="preserve">is the angle from the line of sight toward the center of the sun and the line of sight a distance away from the center of the sun perpendicular to the surface of the sun. </w:t>
+      </w:r>
+      <w:r>
+        <w:rPr>
+          <w:rFonts w:eastAsiaTheme="minorEastAsia"/>
+        </w:rPr>
+        <w:t>The right-hand side of the equation is the simplified equation. The angle</w:t>
+      </w:r>
+      <w:r>
+        <w:rPr>
+          <w:rFonts w:eastAsiaTheme="minorEastAsia"/>
+        </w:rPr>
+        <w:t xml:space="preserve"> </w:t>
+      </w:r>
+      <m:oMath>
+        <m:r>
+          <w:rPr>
+            <w:rFonts w:ascii="Cambria Math" w:eastAsiaTheme="minorEastAsia" w:hAnsi="Cambria Math"/>
+            <w:kern w:val="0"/>
+            <w14:ligatures w14:val="none"/>
+          </w:rPr>
+          <m:t>θ</m:t>
+        </m:r>
+      </m:oMath>
+      <w:r>
+        <w:rPr>
+          <w:rFonts w:eastAsiaTheme="minorEastAsia"/>
+        </w:rPr>
+        <w:t xml:space="preserve"> </w:t>
+      </w:r>
+      <w:r>
+        <w:rPr>
+          <w:rFonts w:eastAsiaTheme="minorEastAsia"/>
+        </w:rPr>
+        <w:t xml:space="preserve">is visualized in </w:t>
+      </w:r>
+      <w:r>
+        <w:rPr>
+          <w:rFonts w:eastAsiaTheme="minorEastAsia"/>
+          <w:b/>
+          <w:bCs/>
+        </w:rPr>
+        <w:t>Figure 3</w:t>
+      </w:r>
+      <w:r>
+        <w:rPr>
+          <w:rFonts w:eastAsiaTheme="minorEastAsia"/>
+        </w:rPr>
+        <w:t>.</w:t>
+      </w:r>
+    </w:p>
+    <w:p>
+      <w:pPr>
+        <w:spacing w:line="276" w:lineRule="auto"/>
+        <w:jc w:val="center"/>
+        <w:rPr>
+          <w:rFonts w:eastAsiaTheme="minorEastAsia"/>
+          <w:kern w:val="0"/>
+          <w14:ligatures w14:val="none"/>
+        </w:rPr>
+      </w:pPr>
+      <w:r>
+        <w:rPr>
+          <w:rFonts w:eastAsiaTheme="minorEastAsia"/>
+          <w:kern w:val="0"/>
+          <w14:ligatures w14:val="none"/>
+        </w:rPr>
+        <w:lastRenderedPageBreak/>
+        <w:drawing>
+          <wp:inline distT="0" distB="0" distL="0" distR="0" wp14:anchorId="06448D14" wp14:editId="0E6E9F03">
+            <wp:extent cx="3357904" cy="2403552"/>
+            <wp:effectExtent l="57150" t="57150" r="90170" b="92075"/>
+            <wp:docPr id="2024492131" name="Picture 1" descr="A diagram of a circular object&#10;&#10;Description automatically generated"/>
+            <wp:cNvGraphicFramePr>
+              <a:graphicFrameLocks xmlns:a="http://schemas.openxmlformats.org/drawingml/2006/main" noChangeAspect="1"/>
+            </wp:cNvGraphicFramePr>
+            <a:graphic xmlns:a="http://schemas.openxmlformats.org/drawingml/2006/main">
+              <a:graphicData uri="http://schemas.openxmlformats.org/drawingml/2006/picture">
+                <pic:pic xmlns:pic="http://schemas.openxmlformats.org/drawingml/2006/picture">
+                  <pic:nvPicPr>
+                    <pic:cNvPr id="2024492131" name="Picture 1" descr="A diagram of a circular object&#10;&#10;Description automatically generated"/>
+                    <pic:cNvPicPr/>
+                  </pic:nvPicPr>
+                  <pic:blipFill>
+                    <a:blip r:embed="rId10"/>
+                    <a:stretch>
+                      <a:fillRect/>
+                    </a:stretch>
+                  </pic:blipFill>
+                  <pic:spPr>
+                    <a:xfrm>
+                      <a:off x="0" y="0"/>
+                      <a:ext cx="3363012" cy="2407208"/>
+                    </a:xfrm>
+                    <a:prstGeom prst="rect">
+                      <a:avLst/>
+                    </a:prstGeom>
+                    <a:ln>
+                      <a:solidFill>
+                        <a:schemeClr val="tx1"/>
+                      </a:solidFill>
+                    </a:ln>
+                    <a:effectLst>
+                      <a:outerShdw blurRad="50800" dist="38100" dir="2700000" algn="tl" rotWithShape="0">
+                        <a:prstClr val="black">
+                          <a:alpha val="40000"/>
+                        </a:prstClr>
+                      </a:outerShdw>
+                    </a:effectLst>
+                  </pic:spPr>
+                </pic:pic>
+              </a:graphicData>
+            </a:graphic>
+          </wp:inline>
+        </w:drawing>
+      </w:r>
+    </w:p>
+    <w:p>
+      <w:pPr>
+        <w:spacing w:line="276" w:lineRule="auto"/>
+        <w:rPr>
+          <w:rFonts w:eastAsiaTheme="minorEastAsia"/>
+        </w:rPr>
+      </w:pPr>
+      <w:r>
+        <w:rPr>
+          <w:rFonts w:eastAsiaTheme="minorEastAsia"/>
+          <w:kern w:val="0"/>
+          <w14:ligatures w14:val="none"/>
+        </w:rPr>
+        <w:t xml:space="preserve">However, this is assuming we know the angle. We can transform the equation to be dependent on another variable by relating </w:t>
+      </w:r>
+      <m:oMath>
+        <m:r>
+          <w:rPr>
+            <w:rFonts w:ascii="Cambria Math" w:eastAsiaTheme="minorEastAsia" w:hAnsi="Cambria Math"/>
+          </w:rPr>
+          <m:t>θ</m:t>
+        </m:r>
+      </m:oMath>
+      <w:r>
+        <w:rPr>
+          <w:rFonts w:eastAsiaTheme="minorEastAsia"/>
+        </w:rPr>
+        <w:t xml:space="preserve"> and </w:t>
+      </w:r>
+      <m:oMath>
+        <m:r>
+          <w:rPr>
+            <w:rFonts w:ascii="Cambria Math" w:eastAsiaTheme="minorEastAsia" w:hAnsi="Cambria Math"/>
+          </w:rPr>
+          <m:t>d</m:t>
+        </m:r>
+      </m:oMath>
+      <w:r>
+        <w:rPr>
+          <w:rFonts w:eastAsiaTheme="minorEastAsia"/>
+        </w:rPr>
+        <w:t>, the distance from the center of the sun</w:t>
+      </w:r>
+      <w:r>
+        <w:rPr>
+          <w:rFonts w:eastAsiaTheme="minorEastAsia"/>
+        </w:rPr>
+        <w:t xml:space="preserve">. Using basic trigonometry, we can obtain </w:t>
+      </w:r>
+      <w:r>
+        <w:rPr>
+          <w:rFonts w:eastAsiaTheme="minorEastAsia"/>
+          <w:b/>
+          <w:bCs/>
+        </w:rPr>
+        <w:t>Equation 2</w:t>
+      </w:r>
+      <w:r>
+        <w:rPr>
+          <w:rFonts w:eastAsiaTheme="minorEastAsia"/>
+        </w:rPr>
+        <w:t>.</w:t>
+      </w:r>
+      <w:r>
+        <w:rPr>
+          <w:rFonts w:eastAsiaTheme="minorEastAsia"/>
+        </w:rPr>
+        <w:t xml:space="preserve"> </w:t>
       </w:r>
     </w:p>
     <w:tbl>
@@ -925,33 +1194,22 @@
                     <m:sty m:val="p"/>
                   </m:rPr>
                   <w:rPr>
-                    <w:rFonts w:ascii="Cambria Math" w:eastAsiaTheme="minorEastAsia" w:hAnsi="Cambria Math"/>
-                    <w:sz w:val="24"/>
-                    <w:szCs w:val="24"/>
-                  </w:rPr>
-                  <m:t>Δ</m:t>
-                </m:r>
-                <m:r>
-                  <w:rPr>
-                    <w:rFonts w:ascii="Cambria Math" w:eastAsiaTheme="minorEastAsia" w:hAnsi="Cambria Math"/>
+                    <w:rFonts w:ascii="Cambria Math" w:eastAsiaTheme="minorEastAsia" w:hAnsi="Cambria Math" w:cs="Times New Roman"/>
                     <w:sz w:val="24"/>
                     <w:szCs w:val="24"/>
                   </w:rPr>
                   <m:t>θ</m:t>
                 </m:r>
                 <m:r>
-                  <m:rPr>
-                    <m:sty m:val="p"/>
-                  </m:rPr>
                   <w:rPr>
-                    <w:rFonts w:ascii="Cambria Math" w:eastAsiaTheme="minorEastAsia" w:hAnsi="Cambria Math"/>
+                    <w:rFonts w:ascii="Cambria Math" w:eastAsiaTheme="minorEastAsia" w:hAnsi="Cambria Math" w:cs="Times New Roman"/>
                     <w:sz w:val="24"/>
                     <w:szCs w:val="24"/>
                   </w:rPr>
                   <m:t>=</m:t>
                 </m:r>
-                <m:sSup>
-                  <m:sSupPr>
+                <m:func>
+                  <m:funcPr>
                     <m:ctrlPr>
                       <w:rPr>
                         <w:rFonts w:ascii="Cambria Math" w:eastAsiaTheme="minorEastAsia" w:hAnsi="Cambria Math" w:cs="Times New Roman"/>
@@ -960,57 +1218,115 @@
                         <w:szCs w:val="24"/>
                       </w:rPr>
                     </m:ctrlPr>
-                  </m:sSupPr>
+                  </m:funcPr>
+                  <m:fName>
+                    <m:sSup>
+                      <m:sSupPr>
+                        <m:ctrlPr>
+                          <w:rPr>
+                            <w:rFonts w:ascii="Cambria Math" w:eastAsiaTheme="minorEastAsia" w:hAnsi="Cambria Math" w:cs="Times New Roman"/>
+                            <w:i/>
+                            <w:sz w:val="24"/>
+                            <w:szCs w:val="24"/>
+                          </w:rPr>
+                        </m:ctrlPr>
+                      </m:sSupPr>
+                      <m:e>
+                        <m:r>
+                          <w:rPr>
+                            <w:rFonts w:ascii="Cambria Math" w:eastAsiaTheme="minorEastAsia" w:hAnsi="Cambria Math" w:cs="Times New Roman"/>
+                            <w:sz w:val="24"/>
+                            <w:szCs w:val="24"/>
+                          </w:rPr>
+                          <m:t>sin</m:t>
+                        </m:r>
+                      </m:e>
+                      <m:sup>
+                        <m:r>
+                          <w:rPr>
+                            <w:rFonts w:ascii="Cambria Math" w:eastAsiaTheme="minorEastAsia" w:hAnsi="Cambria Math" w:cs="Times New Roman"/>
+                            <w:sz w:val="24"/>
+                            <w:szCs w:val="24"/>
+                          </w:rPr>
+                          <m:t>-1</m:t>
+                        </m:r>
+                      </m:sup>
+                    </m:sSup>
+                  </m:fName>
                   <m:e>
-                    <m:r>
-                      <m:rPr>
-                        <m:sty m:val="p"/>
-                      </m:rPr>
-                      <w:rPr>
-                        <w:rFonts w:ascii="Cambria Math" w:eastAsiaTheme="minorEastAsia" w:hAnsi="Cambria Math" w:cs="Times New Roman"/>
-                        <w:sz w:val="24"/>
-                        <w:szCs w:val="24"/>
-                      </w:rPr>
-                      <m:t>θ</m:t>
-                    </m:r>
-                    <m:ctrlPr>
-                      <w:rPr>
-                        <w:rFonts w:ascii="Cambria Math" w:eastAsiaTheme="minorEastAsia" w:hAnsi="Cambria Math"/>
-                        <w:sz w:val="24"/>
-                        <w:szCs w:val="24"/>
-                      </w:rPr>
-                    </m:ctrlPr>
+                    <m:d>
+                      <m:dPr>
+                        <m:ctrlPr>
+                          <w:rPr>
+                            <w:rFonts w:ascii="Cambria Math" w:eastAsiaTheme="minorEastAsia" w:hAnsi="Cambria Math" w:cs="Times New Roman"/>
+                            <w:sz w:val="24"/>
+                            <w:szCs w:val="24"/>
+                          </w:rPr>
+                        </m:ctrlPr>
+                      </m:dPr>
+                      <m:e>
+                        <m:f>
+                          <m:fPr>
+                            <m:ctrlPr>
+                              <w:rPr>
+                                <w:rFonts w:ascii="Cambria Math" w:eastAsiaTheme="minorEastAsia" w:hAnsi="Cambria Math"/>
+                                <w:sz w:val="24"/>
+                                <w:szCs w:val="24"/>
+                              </w:rPr>
+                            </m:ctrlPr>
+                          </m:fPr>
+                          <m:num>
+                            <m:r>
+                              <w:rPr>
+                                <w:rFonts w:ascii="Cambria Math" w:eastAsiaTheme="minorEastAsia" w:hAnsi="Cambria Math"/>
+                                <w:sz w:val="24"/>
+                                <w:szCs w:val="24"/>
+                              </w:rPr>
+                              <m:t>d</m:t>
+                            </m:r>
+                            <m:ctrlPr>
+                              <w:rPr>
+                                <w:rFonts w:ascii="Cambria Math" w:eastAsiaTheme="minorEastAsia" w:hAnsi="Cambria Math"/>
+                                <w:i/>
+                                <w:sz w:val="24"/>
+                                <w:szCs w:val="24"/>
+                              </w:rPr>
+                            </m:ctrlPr>
+                          </m:num>
+                          <m:den>
+                            <m:r>
+                              <m:rPr>
+                                <m:nor/>
+                              </m:rPr>
+                              <w:rPr>
+                                <w:rFonts w:ascii="Cambria Math" w:eastAsiaTheme="minorEastAsia" w:hAnsi="Cambria Math"/>
+                                <w:sz w:val="24"/>
+                                <w:szCs w:val="24"/>
+                              </w:rPr>
+                              <m:t>radius of sun</m:t>
+                            </m:r>
+                            <m:ctrlPr>
+                              <w:rPr>
+                                <w:rFonts w:ascii="Cambria Math" w:eastAsiaTheme="minorEastAsia" w:hAnsi="Cambria Math"/>
+                                <w:i/>
+                                <w:sz w:val="24"/>
+                                <w:szCs w:val="24"/>
+                              </w:rPr>
+                            </m:ctrlPr>
+                          </m:den>
+                        </m:f>
+                        <m:ctrlPr>
+                          <w:rPr>
+                            <w:rFonts w:ascii="Cambria Math" w:eastAsiaTheme="minorEastAsia" w:hAnsi="Cambria Math"/>
+                            <w:i/>
+                            <w:sz w:val="24"/>
+                            <w:szCs w:val="24"/>
+                          </w:rPr>
+                        </m:ctrlPr>
+                      </m:e>
+                    </m:d>
                   </m:e>
-                  <m:sup>
-                    <m:r>
-                      <w:rPr>
-                        <w:rFonts w:ascii="Cambria Math" w:eastAsiaTheme="minorEastAsia" w:hAnsi="Cambria Math" w:cs="Times New Roman"/>
-                        <w:sz w:val="24"/>
-                        <w:szCs w:val="24"/>
-                      </w:rPr>
-                      <m:t>'</m:t>
-                    </m:r>
-                  </m:sup>
-                </m:sSup>
-                <m:r>
-                  <w:rPr>
-                    <w:rFonts w:ascii="Cambria Math" w:eastAsiaTheme="minorEastAsia" w:hAnsi="Cambria Math" w:cs="Times New Roman"/>
-                    <w:sz w:val="24"/>
-                    <w:szCs w:val="24"/>
-                  </w:rPr>
-                  <m:t>-</m:t>
-                </m:r>
-                <m:r>
-                  <m:rPr>
-                    <m:sty m:val="p"/>
-                  </m:rPr>
-                  <w:rPr>
-                    <w:rFonts w:ascii="Cambria Math" w:eastAsiaTheme="minorEastAsia" w:hAnsi="Cambria Math" w:cs="Times New Roman"/>
-                    <w:sz w:val="24"/>
-                    <w:szCs w:val="24"/>
-                  </w:rPr>
-                  <m:t>θ</m:t>
-                </m:r>
+                </m:func>
               </m:oMath>
             </m:oMathPara>
           </w:p>
@@ -1046,231 +1362,6 @@
     </w:tbl>
     <w:p>
       <w:pPr>
-        <w:spacing w:line="276" w:lineRule="auto"/>
-        <w:jc w:val="both"/>
-        <w:rPr>
-          <w:rFonts w:eastAsiaTheme="minorEastAsia"/>
-          <w:kern w:val="0"/>
-          <w14:ligatures w14:val="none"/>
-        </w:rPr>
-      </w:pPr>
-      <w:r>
-        <w:rPr>
-          <w:rFonts w:eastAsiaTheme="minorEastAsia"/>
-          <w:kern w:val="0"/>
-          <w14:ligatures w14:val="none"/>
-        </w:rPr>
-        <w:t>The first 20-year range was from 1739 to 1759 (starting and ending on February 2</w:t>
-      </w:r>
-      <w:r>
-        <w:rPr>
-          <w:rFonts w:eastAsiaTheme="minorEastAsia"/>
-          <w:kern w:val="0"/>
-          <w:vertAlign w:val="superscript"/>
-          <w14:ligatures w14:val="none"/>
-        </w:rPr>
-        <w:t>nd</w:t>
-      </w:r>
-      <w:r>
-        <w:rPr>
-          <w:rFonts w:eastAsiaTheme="minorEastAsia"/>
-          <w:kern w:val="0"/>
-          <w14:ligatures w14:val="none"/>
-        </w:rPr>
-        <w:t xml:space="preserve">), and the swept area was approximated to </w:t>
-      </w:r>
-      <w:r>
-        <w:rPr>
-          <w:rFonts w:eastAsiaTheme="minorEastAsia"/>
-          <w:b/>
-          <w:bCs/>
-          <w:kern w:val="0"/>
-          <w14:ligatures w14:val="none"/>
-        </w:rPr>
-        <w:t>4931.61 AU</w:t>
-      </w:r>
-      <w:r>
-        <w:rPr>
-          <w:rFonts w:eastAsiaTheme="minorEastAsia"/>
-          <w:b/>
-          <w:bCs/>
-          <w:kern w:val="0"/>
-          <w:vertAlign w:val="superscript"/>
-          <w14:ligatures w14:val="none"/>
-        </w:rPr>
-        <w:t>2</w:t>
-      </w:r>
-      <w:r>
-        <w:rPr>
-          <w:rFonts w:eastAsiaTheme="minorEastAsia"/>
-          <w:kern w:val="0"/>
-          <w14:ligatures w14:val="none"/>
-        </w:rPr>
-        <w:t>. The second 20-year range was from 1829 to 1849 (starting and ending on Februar</w:t>
-      </w:r>
-      <w:r>
-        <w:rPr>
-          <w:rFonts w:eastAsiaTheme="minorEastAsia"/>
-          <w:kern w:val="0"/>
-          <w14:ligatures w14:val="none"/>
-        </w:rPr>
-        <w:t>y</w:t>
-      </w:r>
-      <w:r>
-        <w:rPr>
-          <w:rFonts w:eastAsiaTheme="minorEastAsia"/>
-          <w:kern w:val="0"/>
-          <w14:ligatures w14:val="none"/>
-        </w:rPr>
-        <w:t xml:space="preserve"> </w:t>
-      </w:r>
-      <w:r>
-        <w:rPr>
-          <w:rFonts w:eastAsiaTheme="minorEastAsia"/>
-          <w:kern w:val="0"/>
-          <w14:ligatures w14:val="none"/>
-        </w:rPr>
-        <w:t>2</w:t>
-      </w:r>
-      <w:r>
-        <w:rPr>
-          <w:rFonts w:eastAsiaTheme="minorEastAsia"/>
-          <w:kern w:val="0"/>
-          <w:vertAlign w:val="superscript"/>
-          <w14:ligatures w14:val="none"/>
-        </w:rPr>
-        <w:t>nd</w:t>
-      </w:r>
-      <w:r>
-        <w:rPr>
-          <w:rFonts w:eastAsiaTheme="minorEastAsia"/>
-          <w:kern w:val="0"/>
-          <w14:ligatures w14:val="none"/>
-        </w:rPr>
-        <w:t xml:space="preserve">), and the swept area was approximated to </w:t>
-      </w:r>
-      <w:r>
-        <w:rPr>
-          <w:rFonts w:eastAsiaTheme="minorEastAsia"/>
-          <w:b/>
-          <w:bCs/>
-          <w:kern w:val="0"/>
-          <w14:ligatures w14:val="none"/>
-        </w:rPr>
-        <w:t>4967.84 AU</w:t>
-      </w:r>
-      <w:r>
-        <w:rPr>
-          <w:rFonts w:eastAsiaTheme="minorEastAsia"/>
-          <w:b/>
-          <w:bCs/>
-          <w:kern w:val="0"/>
-          <w:vertAlign w:val="superscript"/>
-          <w14:ligatures w14:val="none"/>
-        </w:rPr>
-        <w:t>2</w:t>
-      </w:r>
-      <w:r>
-        <w:rPr>
-          <w:rFonts w:eastAsiaTheme="minorEastAsia"/>
-          <w:kern w:val="0"/>
-          <w14:ligatures w14:val="none"/>
-        </w:rPr>
-        <w:t>. These values are, although varying  by 31 AU</w:t>
-      </w:r>
-      <w:r>
-        <w:rPr>
-          <w:rFonts w:eastAsiaTheme="minorEastAsia"/>
-          <w:kern w:val="0"/>
-          <w:vertAlign w:val="superscript"/>
-          <w14:ligatures w14:val="none"/>
-        </w:rPr>
-        <w:t>2</w:t>
-      </w:r>
-      <w:r>
-        <w:rPr>
-          <w:rFonts w:eastAsiaTheme="minorEastAsia"/>
-          <w:kern w:val="0"/>
-          <w14:ligatures w14:val="none"/>
-        </w:rPr>
-        <w:t xml:space="preserve"> in calculated area, are close enough to prove Kepler’s 2</w:t>
-      </w:r>
-      <w:r>
-        <w:rPr>
-          <w:rFonts w:eastAsiaTheme="minorEastAsia"/>
-          <w:kern w:val="0"/>
-          <w:vertAlign w:val="superscript"/>
-          <w14:ligatures w14:val="none"/>
-        </w:rPr>
-        <w:t>nd</w:t>
-      </w:r>
-      <w:r>
-        <w:rPr>
-          <w:rFonts w:eastAsiaTheme="minorEastAsia"/>
-          <w:kern w:val="0"/>
-          <w14:ligatures w14:val="none"/>
-        </w:rPr>
-        <w:t xml:space="preserve"> Law. The percent error from the second and first area is a mere </w:t>
-      </w:r>
-      <w:r>
-        <w:rPr>
-          <w:rFonts w:eastAsiaTheme="minorEastAsia"/>
-          <w:b/>
-          <w:bCs/>
-          <w:kern w:val="0"/>
-          <w14:ligatures w14:val="none"/>
-        </w:rPr>
-        <w:t>0.73%</w:t>
-      </w:r>
-      <w:r>
-        <w:rPr>
-          <w:rFonts w:eastAsiaTheme="minorEastAsia"/>
-          <w:kern w:val="0"/>
-          <w14:ligatures w14:val="none"/>
-        </w:rPr>
-        <w:t>. Reasons for this error is due to data uncertainties and the nature of numerical methods being only approximations of a true value.</w:t>
-      </w:r>
-    </w:p>
-    <w:p>
-      <w:pPr>
-        <w:spacing w:line="276" w:lineRule="auto"/>
-        <w:jc w:val="both"/>
-      </w:pPr>
-      <w:r>
-        <w:lastRenderedPageBreak/>
-        <w:t xml:space="preserve">b) </w:t>
-      </w:r>
-      <w:r>
-        <w:rPr>
-          <w:b/>
-          <w:bCs/>
-        </w:rPr>
-        <w:t>Figure 1</w:t>
-      </w:r>
-      <w:r>
-        <w:t xml:space="preserve"> shows four plots</w:t>
-      </w:r>
-      <w:r>
-        <w:t xml:space="preserve">. The first </w:t>
-      </w:r>
-      <w:r>
-        <w:t>plot (top left) shows</w:t>
-      </w:r>
-      <w:r>
-        <w:t xml:space="preserve"> Swift-Tuttle’s orbit around the sun with earth’s orbit as reference. The second </w:t>
-      </w:r>
-      <w:r>
-        <w:t xml:space="preserve">plot (top right) </w:t>
-      </w:r>
-      <w:r>
-        <w:t xml:space="preserve">is a zoomed in version of the first plot to better see earth’s orbit compared to Swift-Tuttle’s. We can see that the perihelion of the comet is in fact a little smaller than the radius of earth’s orbit, which is 1 AU. </w:t>
-      </w:r>
-      <w:r>
-        <w:t>The third plot (bottom left) represents the calculated swept area for the first-time range, and the fourth plot (bottom right) represents the calculated swept area for the second-time range. The reason for plotting the orbit in 3D is because the inclination of Swift-Tuttle’s orbit is off of the Sun-Earth ecliptic plane. The full orbit of the comet cannot be seen in just two dimensions.</w:t>
-      </w:r>
-    </w:p>
-    <w:p>
-      <w:pPr>
         <w:keepNext/>
         <w:spacing w:line="276" w:lineRule="auto"/>
         <w:jc w:val="center"/>
@@ -1279,6 +1370,7 @@
         <w:rPr>
           <w:noProof/>
         </w:rPr>
+        <w:lastRenderedPageBreak/>
         <w:drawing>
           <wp:inline distT="0" distB="0" distL="0" distR="0" wp14:anchorId="0B0C0DBA" wp14:editId="4AD29B11">
             <wp:extent cx="5820082" cy="5429458"/>
@@ -1297,7 +1389,7 @@
                     </pic:cNvPicPr>
                   </pic:nvPicPr>
                   <pic:blipFill rotWithShape="1">
-                    <a:blip r:embed="rId8">
+                    <a:blip r:embed="rId11">
                       <a:extLst>
                         <a:ext uri="{28A0092B-C50C-407E-A947-70E740481C1C}">
                           <a14:useLocalDpi xmlns:a14="http://schemas.microsoft.com/office/drawing/2010/main" val="0"/>
@@ -1403,7 +1495,7 @@
           <w:sz w:val="20"/>
           <w:szCs w:val="20"/>
         </w:rPr>
-        <w:t>1</w:t>
+        <w:t>2</w:t>
       </w:r>
       <w:r>
         <w:rPr>
@@ -1442,7 +1534,6 @@
         <w:pStyle w:val="Heading1"/>
       </w:pPr>
       <w:r>
-        <w:lastRenderedPageBreak/>
         <w:t>Question 2</w:t>
       </w:r>
       <w:r>
@@ -1487,6 +1578,7 @@
         <w:spacing w:line="276" w:lineRule="auto"/>
       </w:pPr>
       <w:r>
+        <w:lastRenderedPageBreak/>
         <w:pict w14:anchorId="7C58F2F3">
           <v:rect id="_x0000_i1029" style="width:0;height:1.5pt" o:hralign="center" o:bullet="t" o:hrstd="t" o:hr="t" fillcolor="#a0a0a0" stroked="f"/>
         </w:pict>
@@ -1511,6 +1603,14 @@
       <w:r>
         <w:t xml:space="preserve"> </w:t>
       </w:r>
+      <w:hyperlink r:id="rId12" w:history="1">
+        <w:r>
+          <w:rPr>
+            <w:rStyle w:val="Hyperlink"/>
+          </w:rPr>
+          <w:t>https://sdo.gsfc.nasa.gov/data/</w:t>
+        </w:r>
+      </w:hyperlink>
     </w:p>
     <w:p>
       <w:pPr>
@@ -1524,6 +1624,14 @@
       <w:r>
         <w:t xml:space="preserve"> </w:t>
       </w:r>
+      <w:hyperlink r:id="rId13" w:history="1">
+        <w:r>
+          <w:rPr>
+            <w:rStyle w:val="Hyperlink"/>
+          </w:rPr>
+          <w:t>https://sdo.gsfc.nasa.gov/assets/img/latest/latest_4096_HMII.jpg</w:t>
+        </w:r>
+      </w:hyperlink>
     </w:p>
     <w:p>
       <w:pPr>
@@ -1543,6 +1651,30 @@
         <w:t xml:space="preserve"> </w:t>
       </w:r>
       <w:bookmarkEnd w:id="2"/>
+      <w:r>
+        <w:fldChar w:fldCharType="begin"/>
+      </w:r>
+      <w:r>
+        <w:instrText>HYPERLINK "</w:instrText>
+      </w:r>
+      <w:r>
+        <w:instrText>https://hedberg.ccnysites.cuny.edu/PHYS454/SPRING-2024/assignment-4/limb-darkening.pdf</w:instrText>
+      </w:r>
+      <w:r>
+        <w:instrText>"</w:instrText>
+      </w:r>
+      <w:r>
+        <w:fldChar w:fldCharType="separate"/>
+      </w:r>
+      <w:r>
+        <w:rPr>
+          <w:rStyle w:val="Hyperlink"/>
+        </w:rPr>
+        <w:t>https://hedberg.ccnysites.cuny.edu/PHYS454/SPRING-2024/assignment-4/limb-darkening.pdf</w:t>
+      </w:r>
+      <w:r>
+        <w:fldChar w:fldCharType="end"/>
+      </w:r>
     </w:p>
     <w:p>
       <w:pPr>
@@ -1595,9 +1727,9 @@
       </w:pPr>
     </w:p>
     <w:sectPr>
-      <w:headerReference w:type="default" r:id="rId9"/>
-      <w:footerReference w:type="default" r:id="rId10"/>
-      <w:footerReference w:type="first" r:id="rId11"/>
+      <w:headerReference w:type="default" r:id="rId14"/>
+      <w:footerReference w:type="default" r:id="rId15"/>
+      <w:footerReference w:type="first" r:id="rId16"/>
       <w:pgSz w:w="12240" w:h="15840" w:code="1"/>
       <w:pgMar w:top="1440" w:right="1440" w:bottom="1440" w:left="1440" w:header="792" w:footer="792" w:gutter="0"/>
       <w:cols w:space="720"/>
@@ -1653,7 +1785,7 @@
         </w:pPr>
         <w:r>
           <w:pict w14:anchorId="452B26F6">
-            <v:rect id="_x0000_i1031" style="width:0;height:1.5pt" o:hralign="center" o:hrstd="t" o:hr="t" fillcolor="#a0a0a0" stroked="f"/>
+            <v:rect id="_x0000_i1043" style="width:0;height:1.5pt" o:hralign="center" o:hrstd="t" o:hr="t" fillcolor="#a0a0a0" stroked="f"/>
           </w:pict>
         </w:r>
       </w:p>
@@ -1705,7 +1837,7 @@
     </w:pPr>
     <w:r>
       <w:pict w14:anchorId="79542646">
-        <v:rect id="_x0000_i1032" style="width:0;height:1.5pt" o:hralign="center" o:hrstd="t" o:hr="t" fillcolor="#a0a0a0" stroked="f"/>
+        <v:rect id="_x0000_i1044" style="width:0;height:1.5pt" o:hralign="center" o:hrstd="t" o:hr="t" fillcolor="#a0a0a0" stroked="f"/>
       </w:pict>
     </w:r>
   </w:p>
@@ -1792,12 +1924,23 @@
     <w:pPr>
       <w:pStyle w:val="Header"/>
     </w:pPr>
-    <w:r>
-      <w:t>HW#</w:t>
-    </w:r>
-    <w:r>
-      <w:t>2</w:t>
-    </w:r>
+    <w:sdt>
+      <w:sdtPr>
+        <w:alias w:val="Comments"/>
+        <w:tag w:val=""/>
+        <w:id w:val="-1852556522"/>
+        <w:placeholder>
+          <w:docPart w:val="A962562F5ABE46139C0E61FA68F6963E"/>
+        </w:placeholder>
+        <w:dataBinding w:prefixMappings="xmlns:ns0='http://purl.org/dc/elements/1.1/' xmlns:ns1='http://schemas.openxmlformats.org/package/2006/metadata/core-properties' " w:xpath="/ns1:coreProperties[1]/ns0:description[1]" w:storeItemID="{6C3C8BC8-F283-45AE-878A-BAB7291924A1}"/>
+        <w:text w:multiLine="1"/>
+      </w:sdtPr>
+      <w:sdtContent>
+        <w:r>
+          <w:t>HW#4</w:t>
+        </w:r>
+      </w:sdtContent>
+    </w:sdt>
     <w:r>
       <w:tab/>
     </w:r>
@@ -1812,7 +1955,7 @@
     </w:pPr>
     <w:r>
       <w:pict w14:anchorId="39888ACF">
-        <v:rect id="_x0000_i1030" style="width:0;height:1.5pt" o:hralign="center" o:hrstd="t" o:hr="t" fillcolor="#a0a0a0" stroked="f"/>
+        <v:rect id="_x0000_i1042" style="width:0;height:1.5pt" o:hralign="center" o:hrstd="t" o:hr="t" fillcolor="#a0a0a0" stroked="f"/>
       </w:pict>
     </w:r>
   </w:p>
@@ -1823,20 +1966,20 @@
 <w:numbering xmlns:wpc="http://schemas.microsoft.com/office/word/2010/wordprocessingCanvas" xmlns:cx="http://schemas.microsoft.com/office/drawing/2014/chartex" xmlns:cx1="http://schemas.microsoft.com/office/drawing/2015/9/8/chartex" xmlns:cx2="http://schemas.microsoft.com/office/drawing/2015/10/21/chartex" xmlns:cx3="http://schemas.microsoft.com/office/drawing/2016/5/9/chartex" xmlns:cx4="http://schemas.microsoft.com/office/drawing/2016/5/10/chartex" xmlns:cx5="http://schemas.microsoft.com/office/drawing/2016/5/11/chartex" xmlns:cx6="http://schemas.microsoft.com/office/drawing/2016/5/12/chartex" xmlns:cx7="http://schemas.microsoft.com/office/drawing/2016/5/13/chartex" xmlns:cx8="http://schemas.microsoft.com/office/drawing/2016/5/14/chartex" xmlns:mc="http://schemas.openxmlformats.org/markup-compatibility/2006" xmlns:aink="http://schemas.microsoft.com/office/drawing/2016/ink" xmlns:am3d="http://schemas.microsoft.com/office/drawing/2017/model3d" xmlns:o="urn:schemas-microsoft-com:office:office" xmlns:oel="http://schemas.microsoft.com/office/2019/extlst" xmlns:r="http://schemas.openxmlformats.org/officeDocument/2006/relationships" xmlns:m="http://schemas.openxmlformats.org/officeDocument/2006/math" xmlns:v="urn:schemas-microsoft-com:vml" xmlns:wp14="http://schemas.microsoft.com/office/word/2010/wordprocessingDrawing" xmlns:wp="http://schemas.openxmlformats.org/drawingml/2006/wordprocessingDrawing" xmlns:w10="urn:schemas-microsoft-com:office:word" xmlns:w="http://schemas.openxmlformats.org/wordprocessingml/2006/main" xmlns:w14="http://schemas.microsoft.com/office/word/2010/wordml" xmlns:w15="http://schemas.microsoft.com/office/word/2012/wordml" xmlns:w16cex="http://schemas.microsoft.com/office/word/2018/wordml/cex" xmlns:w16cid="http://schemas.microsoft.com/office/word/2016/wordml/cid" xmlns:w16="http://schemas.microsoft.com/office/word/2018/wordml" xmlns:w16du="http://schemas.microsoft.com/office/word/2023/wordml/word16du" xmlns:w16sdtdh="http://schemas.microsoft.com/office/word/2020/wordml/sdtdatahash" xmlns:w16se="http://schemas.microsoft.com/office/word/2015/wordml/symex" xmlns:wpg="http://schemas.microsoft.com/office/word/2010/wordprocessingGroup" xmlns:wpi="http://schemas.microsoft.com/office/word/2010/wordprocessingInk" xmlns:wne="http://schemas.microsoft.com/office/word/2006/wordml" xmlns:wps="http://schemas.microsoft.com/office/word/2010/wordprocessingShape" mc:Ignorable="w14 w15 w16se w16cid w16 w16cex w16sdtdh w16du wp14">
   <w:numPicBullet w:numPicBulletId="0">
     <w:pict>
-      <v:rect id="_x0000_i1134" style="width:0;height:1.5pt" o:hralign="center" o:bullet="t" o:hrstd="t" o:hr="t" fillcolor="#a0a0a0" stroked="f"/>
+      <v:rect id="_x0000_i1199" style="width:0;height:1.5pt" o:hralign="center" o:bullet="t" o:hrstd="t" o:hr="t" fillcolor="#a0a0a0" stroked="f"/>
     </w:pict>
   </w:numPicBullet>
   <w:abstractNum w:abstractNumId="0" w15:restartNumberingAfterBreak="0">
-    <w:nsid w:val="331852AB"/>
+    <w:nsid w:val="1B1C4722"/>
     <w:multiLevelType w:val="hybridMultilevel"/>
-    <w:tmpl w:val="5B4E4650"/>
-    <w:lvl w:ilvl="0" w:tplc="04090011">
+    <w:tmpl w:val="FD041F48"/>
+    <w:lvl w:ilvl="0" w:tplc="1818B5D4">
       <w:start w:val="1"/>
-      <w:numFmt w:val="decimal"/>
+      <w:numFmt w:val="lowerLetter"/>
       <w:lvlText w:val="%1)"/>
       <w:lvlJc w:val="left"/>
       <w:pPr>
-        <w:ind w:left="720" w:hanging="360"/>
+        <w:ind w:left="1080" w:hanging="720"/>
       </w:pPr>
       <w:rPr>
         <w:rFonts w:hint="default"/>
@@ -1916,12 +2059,12 @@
     </w:lvl>
   </w:abstractNum>
   <w:abstractNum w:abstractNumId="1" w15:restartNumberingAfterBreak="0">
-    <w:nsid w:val="3F876B84"/>
+    <w:nsid w:val="331852AB"/>
     <w:multiLevelType w:val="hybridMultilevel"/>
-    <w:tmpl w:val="CFD4829A"/>
-    <w:lvl w:ilvl="0" w:tplc="04090017">
+    <w:tmpl w:val="5B4E4650"/>
+    <w:lvl w:ilvl="0" w:tplc="04090011">
       <w:start w:val="1"/>
-      <w:numFmt w:val="lowerLetter"/>
+      <w:numFmt w:val="decimal"/>
       <w:lvlText w:val="%1)"/>
       <w:lvlJc w:val="left"/>
       <w:pPr>
@@ -2005,13 +2148,13 @@
     </w:lvl>
   </w:abstractNum>
   <w:abstractNum w:abstractNumId="2" w15:restartNumberingAfterBreak="0">
-    <w:nsid w:val="6FA85B8C"/>
+    <w:nsid w:val="3F876B84"/>
     <w:multiLevelType w:val="hybridMultilevel"/>
-    <w:tmpl w:val="3E48A174"/>
-    <w:lvl w:ilvl="0" w:tplc="0409000F">
+    <w:tmpl w:val="CFD4829A"/>
+    <w:lvl w:ilvl="0" w:tplc="04090017">
       <w:start w:val="1"/>
-      <w:numFmt w:val="decimal"/>
-      <w:lvlText w:val="%1."/>
+      <w:numFmt w:val="lowerLetter"/>
+      <w:lvlText w:val="%1)"/>
       <w:lvlJc w:val="left"/>
       <w:pPr>
         <w:ind w:left="720" w:hanging="360"/>
@@ -2093,14 +2236,106 @@
       </w:pPr>
     </w:lvl>
   </w:abstractNum>
+  <w:abstractNum w:abstractNumId="3" w15:restartNumberingAfterBreak="0">
+    <w:nsid w:val="6FA85B8C"/>
+    <w:multiLevelType w:val="hybridMultilevel"/>
+    <w:tmpl w:val="3E48A174"/>
+    <w:lvl w:ilvl="0" w:tplc="0409000F">
+      <w:start w:val="1"/>
+      <w:numFmt w:val="decimal"/>
+      <w:lvlText w:val="%1."/>
+      <w:lvlJc w:val="left"/>
+      <w:pPr>
+        <w:ind w:left="720" w:hanging="360"/>
+      </w:pPr>
+      <w:rPr>
+        <w:rFonts w:hint="default"/>
+      </w:rPr>
+    </w:lvl>
+    <w:lvl w:ilvl="1" w:tplc="04090019" w:tentative="1">
+      <w:start w:val="1"/>
+      <w:numFmt w:val="lowerLetter"/>
+      <w:lvlText w:val="%2."/>
+      <w:lvlJc w:val="left"/>
+      <w:pPr>
+        <w:ind w:left="1440" w:hanging="360"/>
+      </w:pPr>
+    </w:lvl>
+    <w:lvl w:ilvl="2" w:tplc="0409001B" w:tentative="1">
+      <w:start w:val="1"/>
+      <w:numFmt w:val="lowerRoman"/>
+      <w:lvlText w:val="%3."/>
+      <w:lvlJc w:val="right"/>
+      <w:pPr>
+        <w:ind w:left="2160" w:hanging="180"/>
+      </w:pPr>
+    </w:lvl>
+    <w:lvl w:ilvl="3" w:tplc="0409000F" w:tentative="1">
+      <w:start w:val="1"/>
+      <w:numFmt w:val="decimal"/>
+      <w:lvlText w:val="%4."/>
+      <w:lvlJc w:val="left"/>
+      <w:pPr>
+        <w:ind w:left="2880" w:hanging="360"/>
+      </w:pPr>
+    </w:lvl>
+    <w:lvl w:ilvl="4" w:tplc="04090019" w:tentative="1">
+      <w:start w:val="1"/>
+      <w:numFmt w:val="lowerLetter"/>
+      <w:lvlText w:val="%5."/>
+      <w:lvlJc w:val="left"/>
+      <w:pPr>
+        <w:ind w:left="3600" w:hanging="360"/>
+      </w:pPr>
+    </w:lvl>
+    <w:lvl w:ilvl="5" w:tplc="0409001B" w:tentative="1">
+      <w:start w:val="1"/>
+      <w:numFmt w:val="lowerRoman"/>
+      <w:lvlText w:val="%6."/>
+      <w:lvlJc w:val="right"/>
+      <w:pPr>
+        <w:ind w:left="4320" w:hanging="180"/>
+      </w:pPr>
+    </w:lvl>
+    <w:lvl w:ilvl="6" w:tplc="0409000F" w:tentative="1">
+      <w:start w:val="1"/>
+      <w:numFmt w:val="decimal"/>
+      <w:lvlText w:val="%7."/>
+      <w:lvlJc w:val="left"/>
+      <w:pPr>
+        <w:ind w:left="5040" w:hanging="360"/>
+      </w:pPr>
+    </w:lvl>
+    <w:lvl w:ilvl="7" w:tplc="04090019" w:tentative="1">
+      <w:start w:val="1"/>
+      <w:numFmt w:val="lowerLetter"/>
+      <w:lvlText w:val="%8."/>
+      <w:lvlJc w:val="left"/>
+      <w:pPr>
+        <w:ind w:left="5760" w:hanging="360"/>
+      </w:pPr>
+    </w:lvl>
+    <w:lvl w:ilvl="8" w:tplc="0409001B" w:tentative="1">
+      <w:start w:val="1"/>
+      <w:numFmt w:val="lowerRoman"/>
+      <w:lvlText w:val="%9."/>
+      <w:lvlJc w:val="right"/>
+      <w:pPr>
+        <w:ind w:left="6480" w:hanging="180"/>
+      </w:pPr>
+    </w:lvl>
+  </w:abstractNum>
   <w:num w:numId="1" w16cid:durableId="104233585">
+    <w:abstractNumId w:val="3"/>
+  </w:num>
+  <w:num w:numId="2" w16cid:durableId="1090077721">
+    <w:abstractNumId w:val="1"/>
+  </w:num>
+  <w:num w:numId="3" w16cid:durableId="1110707933">
     <w:abstractNumId w:val="2"/>
   </w:num>
-  <w:num w:numId="2" w16cid:durableId="1090077721">
+  <w:num w:numId="4" w16cid:durableId="241986033">
     <w:abstractNumId w:val="0"/>
-  </w:num>
-  <w:num w:numId="3" w16cid:durableId="1110707933">
-    <w:abstractNumId w:val="1"/>
   </w:num>
 </w:numbering>
 </file>
@@ -2799,6 +3034,606 @@
 </w:styles>
 </file>
 
+<file path=word/glossary/document.xml><?xml version="1.0" encoding="utf-8"?>
+<w:glossaryDocument xmlns:wpc="http://schemas.microsoft.com/office/word/2010/wordprocessingCanvas" xmlns:cx="http://schemas.microsoft.com/office/drawing/2014/chartex" xmlns:cx1="http://schemas.microsoft.com/office/drawing/2015/9/8/chartex" xmlns:cx2="http://schemas.microsoft.com/office/drawing/2015/10/21/chartex" xmlns:cx3="http://schemas.microsoft.com/office/drawing/2016/5/9/chartex" xmlns:cx4="http://schemas.microsoft.com/office/drawing/2016/5/10/chartex" xmlns:cx5="http://schemas.microsoft.com/office/drawing/2016/5/11/chartex" xmlns:cx6="http://schemas.microsoft.com/office/drawing/2016/5/12/chartex" xmlns:cx7="http://schemas.microsoft.com/office/drawing/2016/5/13/chartex" xmlns:cx8="http://schemas.microsoft.com/office/drawing/2016/5/14/chartex" xmlns:mc="http://schemas.openxmlformats.org/markup-compatibility/2006" xmlns:aink="http://schemas.microsoft.com/office/drawing/2016/ink" xmlns:am3d="http://schemas.microsoft.com/office/drawing/2017/model3d" xmlns:o="urn:schemas-microsoft-com:office:office" xmlns:oel="http://schemas.microsoft.com/office/2019/extlst" xmlns:r="http://schemas.openxmlformats.org/officeDocument/2006/relationships" xmlns:m="http://schemas.openxmlformats.org/officeDocument/2006/math" xmlns:v="urn:schemas-microsoft-com:vml" xmlns:wp14="http://schemas.microsoft.com/office/word/2010/wordprocessingDrawing" xmlns:wp="http://schemas.openxmlformats.org/drawingml/2006/wordprocessingDrawing" xmlns:w10="urn:schemas-microsoft-com:office:word" xmlns:w="http://schemas.openxmlformats.org/wordprocessingml/2006/main" xmlns:w14="http://schemas.microsoft.com/office/word/2010/wordml" xmlns:w15="http://schemas.microsoft.com/office/word/2012/wordml" xmlns:w16cex="http://schemas.microsoft.com/office/word/2018/wordml/cex" xmlns:w16cid="http://schemas.microsoft.com/office/word/2016/wordml/cid" xmlns:w16="http://schemas.microsoft.com/office/word/2018/wordml" xmlns:w16du="http://schemas.microsoft.com/office/word/2023/wordml/word16du" xmlns:w16sdtdh="http://schemas.microsoft.com/office/word/2020/wordml/sdtdatahash" xmlns:w16se="http://schemas.microsoft.com/office/word/2015/wordml/symex" xmlns:wpg="http://schemas.microsoft.com/office/word/2010/wordprocessingGroup" xmlns:wpi="http://schemas.microsoft.com/office/word/2010/wordprocessingInk" xmlns:wne="http://schemas.microsoft.com/office/word/2006/wordml" xmlns:wps="http://schemas.microsoft.com/office/word/2010/wordprocessingShape" mc:Ignorable="w14 w15 w16se w16cid w16 w16cex w16sdtdh w16du wp14">
+  <w:docParts>
+    <w:docPart>
+      <w:docPartPr>
+        <w:name w:val="785E84236C9B4C9581966D757D5436FB"/>
+        <w:category>
+          <w:name w:val="General"/>
+          <w:gallery w:val="placeholder"/>
+        </w:category>
+        <w:types>
+          <w:type w:val="bbPlcHdr"/>
+        </w:types>
+        <w:behaviors>
+          <w:behavior w:val="content"/>
+        </w:behaviors>
+        <w:guid w:val="{08133206-32B0-45A2-AE77-518334539EA1}"/>
+      </w:docPartPr>
+      <w:docPartBody>
+        <w:p>
+          <w:r>
+            <w:rPr>
+              <w:rStyle w:val="PlaceholderText"/>
+            </w:rPr>
+            <w:t>[Comments]</w:t>
+          </w:r>
+        </w:p>
+      </w:docPartBody>
+    </w:docPart>
+    <w:docPart>
+      <w:docPartPr>
+        <w:name w:val="A962562F5ABE46139C0E61FA68F6963E"/>
+        <w:category>
+          <w:name w:val="General"/>
+          <w:gallery w:val="placeholder"/>
+        </w:category>
+        <w:types>
+          <w:type w:val="bbPlcHdr"/>
+        </w:types>
+        <w:behaviors>
+          <w:behavior w:val="content"/>
+        </w:behaviors>
+        <w:guid w:val="{778574D5-FC74-4D55-961E-0DD8426D146F}"/>
+      </w:docPartPr>
+      <w:docPartBody>
+        <w:p>
+          <w:r>
+            <w:rPr>
+              <w:rStyle w:val="PlaceholderText"/>
+            </w:rPr>
+            <w:t>[Comments]</w:t>
+          </w:r>
+        </w:p>
+      </w:docPartBody>
+    </w:docPart>
+  </w:docParts>
+</w:glossaryDocument>
+</file>
+
+<file path=word/glossary/fontTable.xml><?xml version="1.0" encoding="utf-8"?>
+<w:fonts xmlns:mc="http://schemas.openxmlformats.org/markup-compatibility/2006" xmlns:r="http://schemas.openxmlformats.org/officeDocument/2006/relationships" xmlns:w="http://schemas.openxmlformats.org/wordprocessingml/2006/main" xmlns:w14="http://schemas.microsoft.com/office/word/2010/wordml" xmlns:w15="http://schemas.microsoft.com/office/word/2012/wordml" xmlns:w16cex="http://schemas.microsoft.com/office/word/2018/wordml/cex" xmlns:w16cid="http://schemas.microsoft.com/office/word/2016/wordml/cid" xmlns:w16="http://schemas.microsoft.com/office/word/2018/wordml" xmlns:w16du="http://schemas.microsoft.com/office/word/2023/wordml/word16du" xmlns:w16sdtdh="http://schemas.microsoft.com/office/word/2020/wordml/sdtdatahash" xmlns:w16se="http://schemas.microsoft.com/office/word/2015/wordml/symex" mc:Ignorable="w14 w15 w16se w16cid w16 w16cex w16sdtdh w16du">
+  <w:font w:name="Times New Roman">
+    <w:panose1 w:val="02020603050405020304"/>
+    <w:charset w:val="00"/>
+    <w:family w:val="roman"/>
+    <w:pitch w:val="variable"/>
+    <w:sig w:usb0="E0002EFF" w:usb1="C000785B" w:usb2="00000009" w:usb3="00000000" w:csb0="000001FF" w:csb1="00000000"/>
+  </w:font>
+  <w:font w:name="Calibri">
+    <w:panose1 w:val="020F0502020204030204"/>
+    <w:charset w:val="00"/>
+    <w:family w:val="swiss"/>
+    <w:pitch w:val="variable"/>
+    <w:sig w:usb0="E4002EFF" w:usb1="C200247B" w:usb2="00000009" w:usb3="00000000" w:csb0="000001FF" w:csb1="00000000"/>
+  </w:font>
+  <w:font w:name="LM Roman 12">
+    <w:panose1 w:val="00000500000000000000"/>
+    <w:charset w:val="00"/>
+    <w:family w:val="modern"/>
+    <w:notTrueType/>
+    <w:pitch w:val="variable"/>
+    <w:sig w:usb0="20000007" w:usb1="00000000" w:usb2="00000000" w:usb3="00000000" w:csb0="00000193" w:csb1="00000000"/>
+  </w:font>
+  <w:font w:name="Calibri Light">
+    <w:panose1 w:val="020F0302020204030204"/>
+    <w:charset w:val="00"/>
+    <w:family w:val="swiss"/>
+    <w:pitch w:val="variable"/>
+    <w:sig w:usb0="E4002EFF" w:usb1="C200247B" w:usb2="00000009" w:usb3="00000000" w:csb0="000001FF" w:csb1="00000000"/>
+  </w:font>
+  <w:font w:name="Cambria Math">
+    <w:panose1 w:val="02040503050406030204"/>
+    <w:charset w:val="00"/>
+    <w:family w:val="roman"/>
+    <w:pitch w:val="variable"/>
+    <w:sig w:usb0="E00006FF" w:usb1="420024FF" w:usb2="02000000" w:usb3="00000000" w:csb0="0000019F" w:csb1="00000000"/>
+  </w:font>
+  <w:font w:name="Aptos">
+    <w:charset w:val="00"/>
+    <w:family w:val="swiss"/>
+    <w:pitch w:val="variable"/>
+    <w:sig w:usb0="20000287" w:usb1="00000003" w:usb2="00000000" w:usb3="00000000" w:csb0="0000019F" w:csb1="00000000"/>
+  </w:font>
+  <w:font w:name="Aptos Display">
+    <w:charset w:val="00"/>
+    <w:family w:val="swiss"/>
+    <w:pitch w:val="variable"/>
+    <w:sig w:usb0="20000287" w:usb1="00000003" w:usb2="00000000" w:usb3="00000000" w:csb0="0000019F" w:csb1="00000000"/>
+  </w:font>
+</w:fonts>
+</file>
+
+<file path=word/glossary/settings.xml><?xml version="1.0" encoding="utf-8"?>
+<w:settings xmlns:mc="http://schemas.openxmlformats.org/markup-compatibility/2006" xmlns:o="urn:schemas-microsoft-com:office:office" xmlns:r="http://schemas.openxmlformats.org/officeDocument/2006/relationships" xmlns:m="http://schemas.openxmlformats.org/officeDocument/2006/math" xmlns:v="urn:schemas-microsoft-com:vml" xmlns:w10="urn:schemas-microsoft-com:office:word" xmlns:w="http://schemas.openxmlformats.org/wordprocessingml/2006/main" xmlns:w14="http://schemas.microsoft.com/office/word/2010/wordml" xmlns:w15="http://schemas.microsoft.com/office/word/2012/wordml" xmlns:w16cex="http://schemas.microsoft.com/office/word/2018/wordml/cex" xmlns:w16cid="http://schemas.microsoft.com/office/word/2016/wordml/cid" xmlns:w16="http://schemas.microsoft.com/office/word/2018/wordml" xmlns:w16du="http://schemas.microsoft.com/office/word/2023/wordml/word16du" xmlns:w16sdtdh="http://schemas.microsoft.com/office/word/2020/wordml/sdtdatahash" xmlns:w16se="http://schemas.microsoft.com/office/word/2015/wordml/symex" xmlns:sl="http://schemas.openxmlformats.org/schemaLibrary/2006/main" mc:Ignorable="w14 w15 w16se w16cid w16 w16cex w16sdtdh w16du">
+  <w:view w:val="normal"/>
+  <w:defaultTabStop w:val="720"/>
+  <w:characterSpacingControl w:val="doNotCompress"/>
+  <w:compat>
+    <w:useFELayout/>
+    <w:compatSetting w:name="compatibilityMode" w:uri="http://schemas.microsoft.com/office/word" w:val="15"/>
+    <w:compatSetting w:name="overrideTableStyleFontSizeAndJustification" w:uri="http://schemas.microsoft.com/office/word" w:val="1"/>
+    <w:compatSetting w:name="enableOpenTypeFeatures" w:uri="http://schemas.microsoft.com/office/word" w:val="1"/>
+    <w:compatSetting w:name="doNotFlipMirrorIndents" w:uri="http://schemas.microsoft.com/office/word" w:val="1"/>
+    <w:compatSetting w:name="differentiateMultirowTableHeaders" w:uri="http://schemas.microsoft.com/office/word" w:val="1"/>
+    <w:compatSetting w:name="useWord2013TrackBottomHyphenation" w:uri="http://schemas.microsoft.com/office/word" w:val="0"/>
+  </w:compat>
+  <w:rsids>
+    <w:rsidRoot w:val="001A41DF"/>
+    <w:rsid w:val="001A41DF"/>
+    <w:rsid w:val="00214056"/>
+  </w:rsids>
+  <m:mathPr>
+    <m:mathFont m:val="Cambria Math"/>
+    <m:brkBin m:val="before"/>
+    <m:brkBinSub m:val="--"/>
+    <m:smallFrac m:val="0"/>
+    <m:dispDef/>
+    <m:lMargin m:val="0"/>
+    <m:rMargin m:val="0"/>
+    <m:defJc m:val="centerGroup"/>
+    <m:wrapIndent m:val="1440"/>
+    <m:intLim m:val="subSup"/>
+    <m:naryLim m:val="undOvr"/>
+  </m:mathPr>
+  <w:themeFontLang w:val="en-US"/>
+  <w:clrSchemeMapping w:bg1="light1" w:t1="dark1" w:bg2="light2" w:t2="dark2" w:accent1="accent1" w:accent2="accent2" w:accent3="accent3" w:accent4="accent4" w:accent5="accent5" w:accent6="accent6" w:hyperlink="hyperlink" w:followedHyperlink="followedHyperlink"/>
+  <w:decimalSymbol w:val="."/>
+  <w:listSeparator w:val=","/>
+  <w15:chartTrackingRefBased/>
+</w:settings>
+</file>
+
+<file path=word/glossary/styles.xml><?xml version="1.0" encoding="utf-8"?>
+<w:styles xmlns:mc="http://schemas.openxmlformats.org/markup-compatibility/2006" xmlns:r="http://schemas.openxmlformats.org/officeDocument/2006/relationships" xmlns:w="http://schemas.openxmlformats.org/wordprocessingml/2006/main" xmlns:w14="http://schemas.microsoft.com/office/word/2010/wordml" xmlns:w15="http://schemas.microsoft.com/office/word/2012/wordml" xmlns:w16cex="http://schemas.microsoft.com/office/word/2018/wordml/cex" xmlns:w16cid="http://schemas.microsoft.com/office/word/2016/wordml/cid" xmlns:w16="http://schemas.microsoft.com/office/word/2018/wordml" xmlns:w16du="http://schemas.microsoft.com/office/word/2023/wordml/word16du" xmlns:w16sdtdh="http://schemas.microsoft.com/office/word/2020/wordml/sdtdatahash" xmlns:w16se="http://schemas.microsoft.com/office/word/2015/wordml/symex" mc:Ignorable="w14 w15 w16se w16cid w16 w16cex w16sdtdh w16du">
+  <w:docDefaults>
+    <w:rPrDefault>
+      <w:rPr>
+        <w:rFonts w:asciiTheme="minorHAnsi" w:eastAsiaTheme="minorEastAsia" w:hAnsiTheme="minorHAnsi" w:cstheme="minorBidi"/>
+        <w:kern w:val="2"/>
+        <w:sz w:val="24"/>
+        <w:szCs w:val="24"/>
+        <w:lang w:val="en-US" w:eastAsia="en-US" w:bidi="ar-SA"/>
+        <w14:ligatures w14:val="standardContextual"/>
+      </w:rPr>
+    </w:rPrDefault>
+    <w:pPrDefault>
+      <w:pPr>
+        <w:spacing w:after="160" w:line="278" w:lineRule="auto"/>
+      </w:pPr>
+    </w:pPrDefault>
+  </w:docDefaults>
+  <w:latentStyles w:defLockedState="0" w:defUIPriority="99" w:defSemiHidden="0" w:defUnhideWhenUsed="0" w:defQFormat="0" w:count="376">
+    <w:lsdException w:name="Normal" w:uiPriority="0" w:qFormat="1"/>
+    <w:lsdException w:name="heading 1" w:uiPriority="9" w:qFormat="1"/>
+    <w:lsdException w:name="heading 2" w:semiHidden="1" w:uiPriority="9" w:unhideWhenUsed="1" w:qFormat="1"/>
+    <w:lsdException w:name="heading 3" w:semiHidden="1" w:uiPriority="9" w:unhideWhenUsed="1" w:qFormat="1"/>
+    <w:lsdException w:name="heading 4" w:semiHidden="1" w:uiPriority="9" w:unhideWhenUsed="1" w:qFormat="1"/>
+    <w:lsdException w:name="heading 5" w:semiHidden="1" w:uiPriority="9" w:unhideWhenUsed="1" w:qFormat="1"/>
+    <w:lsdException w:name="heading 6" w:semiHidden="1" w:uiPriority="9" w:unhideWhenUsed="1" w:qFormat="1"/>
+    <w:lsdException w:name="heading 7" w:semiHidden="1" w:uiPriority="9" w:unhideWhenUsed="1" w:qFormat="1"/>
+    <w:lsdException w:name="heading 8" w:semiHidden="1" w:uiPriority="9" w:unhideWhenUsed="1" w:qFormat="1"/>
+    <w:lsdException w:name="heading 9" w:semiHidden="1" w:uiPriority="9" w:unhideWhenUsed="1" w:qFormat="1"/>
+    <w:lsdException w:name="index 1" w:semiHidden="1" w:unhideWhenUsed="1"/>
+    <w:lsdException w:name="index 2" w:semiHidden="1" w:unhideWhenUsed="1"/>
+    <w:lsdException w:name="index 3" w:semiHidden="1" w:unhideWhenUsed="1"/>
+    <w:lsdException w:name="index 4" w:semiHidden="1" w:unhideWhenUsed="1"/>
+    <w:lsdException w:name="index 5" w:semiHidden="1" w:unhideWhenUsed="1"/>
+    <w:lsdException w:name="index 6" w:semiHidden="1" w:unhideWhenUsed="1"/>
+    <w:lsdException w:name="index 7" w:semiHidden="1" w:unhideWhenUsed="1"/>
+    <w:lsdException w:name="index 8" w:semiHidden="1" w:unhideWhenUsed="1"/>
+    <w:lsdException w:name="index 9" w:semiHidden="1" w:unhideWhenUsed="1"/>
+    <w:lsdException w:name="toc 1" w:semiHidden="1" w:uiPriority="39" w:unhideWhenUsed="1"/>
+    <w:lsdException w:name="toc 2" w:semiHidden="1" w:uiPriority="39" w:unhideWhenUsed="1"/>
+    <w:lsdException w:name="toc 3" w:semiHidden="1" w:uiPriority="39" w:unhideWhenUsed="1"/>
+    <w:lsdException w:name="toc 4" w:semiHidden="1" w:uiPriority="39" w:unhideWhenUsed="1"/>
+    <w:lsdException w:name="toc 5" w:semiHidden="1" w:uiPriority="39" w:unhideWhenUsed="1"/>
+    <w:lsdException w:name="toc 6" w:semiHidden="1" w:uiPriority="39" w:unhideWhenUsed="1"/>
+    <w:lsdException w:name="toc 7" w:semiHidden="1" w:uiPriority="39" w:unhideWhenUsed="1"/>
+    <w:lsdException w:name="toc 8" w:semiHidden="1" w:uiPriority="39" w:unhideWhenUsed="1"/>
+    <w:lsdException w:name="toc 9" w:semiHidden="1" w:uiPriority="39" w:unhideWhenUsed="1"/>
+    <w:lsdException w:name="Normal Indent" w:semiHidden="1" w:unhideWhenUsed="1"/>
+    <w:lsdException w:name="footnote text" w:semiHidden="1" w:unhideWhenUsed="1"/>
+    <w:lsdException w:name="annotation text" w:semiHidden="1" w:unhideWhenUsed="1"/>
+    <w:lsdException w:name="header" w:semiHidden="1" w:unhideWhenUsed="1"/>
+    <w:lsdException w:name="footer" w:semiHidden="1" w:unhideWhenUsed="1"/>
+    <w:lsdException w:name="index heading" w:semiHidden="1" w:unhideWhenUsed="1"/>
+    <w:lsdException w:name="caption" w:semiHidden="1" w:uiPriority="35" w:unhideWhenUsed="1" w:qFormat="1"/>
+    <w:lsdException w:name="table of figures" w:semiHidden="1" w:unhideWhenUsed="1"/>
+    <w:lsdException w:name="envelope address" w:semiHidden="1" w:unhideWhenUsed="1"/>
+    <w:lsdException w:name="envelope return" w:semiHidden="1" w:unhideWhenUsed="1"/>
+    <w:lsdException w:name="footnote reference" w:semiHidden="1" w:unhideWhenUsed="1"/>
+    <w:lsdException w:name="annotation reference" w:semiHidden="1" w:unhideWhenUsed="1"/>
+    <w:lsdException w:name="line number" w:semiHidden="1" w:unhideWhenUsed="1"/>
+    <w:lsdException w:name="page number" w:semiHidden="1" w:unhideWhenUsed="1"/>
+    <w:lsdException w:name="endnote reference" w:semiHidden="1" w:unhideWhenUsed="1"/>
+    <w:lsdException w:name="endnote text" w:semiHidden="1" w:unhideWhenUsed="1"/>
+    <w:lsdException w:name="table of authorities" w:semiHidden="1" w:unhideWhenUsed="1"/>
+    <w:lsdException w:name="macro" w:semiHidden="1" w:unhideWhenUsed="1"/>
+    <w:lsdException w:name="toa heading" w:semiHidden="1" w:unhideWhenUsed="1"/>
+    <w:lsdException w:name="List" w:semiHidden="1" w:unhideWhenUsed="1"/>
+    <w:lsdException w:name="List Bullet" w:semiHidden="1" w:unhideWhenUsed="1"/>
+    <w:lsdException w:name="List Number" w:semiHidden="1" w:unhideWhenUsed="1"/>
+    <w:lsdException w:name="List 2" w:semiHidden="1" w:unhideWhenUsed="1"/>
+    <w:lsdException w:name="List 3" w:semiHidden="1" w:unhideWhenUsed="1"/>
+    <w:lsdException w:name="List 4" w:semiHidden="1" w:unhideWhenUsed="1"/>
+    <w:lsdException w:name="List 5" w:semiHidden="1" w:unhideWhenUsed="1"/>
+    <w:lsdException w:name="List Bullet 2" w:semiHidden="1" w:unhideWhenUsed="1"/>
+    <w:lsdException w:name="List Bullet 3" w:semiHidden="1" w:unhideWhenUsed="1"/>
+    <w:lsdException w:name="List Bullet 4" w:semiHidden="1" w:unhideWhenUsed="1"/>
+    <w:lsdException w:name="List Bullet 5" w:semiHidden="1" w:unhideWhenUsed="1"/>
+    <w:lsdException w:name="List Number 2" w:semiHidden="1" w:unhideWhenUsed="1"/>
+    <w:lsdException w:name="List Number 3" w:semiHidden="1" w:unhideWhenUsed="1"/>
+    <w:lsdException w:name="List Number 4" w:semiHidden="1" w:unhideWhenUsed="1"/>
+    <w:lsdException w:name="List Number 5" w:semiHidden="1" w:unhideWhenUsed="1"/>
+    <w:lsdException w:name="Title" w:uiPriority="10" w:qFormat="1"/>
+    <w:lsdException w:name="Closing" w:semiHidden="1" w:unhideWhenUsed="1"/>
+    <w:lsdException w:name="Signature" w:semiHidden="1" w:unhideWhenUsed="1"/>
+    <w:lsdException w:name="Default Paragraph Font" w:semiHidden="1" w:uiPriority="1" w:unhideWhenUsed="1"/>
+    <w:lsdException w:name="Body Text" w:semiHidden="1" w:unhideWhenUsed="1"/>
+    <w:lsdException w:name="Body Text Indent" w:semiHidden="1" w:unhideWhenUsed="1"/>
+    <w:lsdException w:name="List Continue" w:semiHidden="1" w:unhideWhenUsed="1"/>
+    <w:lsdException w:name="List Continue 2" w:semiHidden="1" w:unhideWhenUsed="1"/>
+    <w:lsdException w:name="List Continue 3" w:semiHidden="1" w:unhideWhenUsed="1"/>
+    <w:lsdException w:name="List Continue 4" w:semiHidden="1" w:unhideWhenUsed="1"/>
+    <w:lsdException w:name="List Continue 5" w:semiHidden="1" w:unhideWhenUsed="1"/>
+    <w:lsdException w:name="Message Header" w:semiHidden="1" w:unhideWhenUsed="1"/>
+    <w:lsdException w:name="Subtitle" w:uiPriority="11" w:qFormat="1"/>
+    <w:lsdException w:name="Salutation" w:semiHidden="1" w:unhideWhenUsed="1"/>
+    <w:lsdException w:name="Date" w:semiHidden="1" w:unhideWhenUsed="1"/>
+    <w:lsdException w:name="Body Text First Indent" w:semiHidden="1" w:unhideWhenUsed="1"/>
+    <w:lsdException w:name="Body Text First Indent 2" w:semiHidden="1" w:unhideWhenUsed="1"/>
+    <w:lsdException w:name="Note Heading" w:semiHidden="1" w:unhideWhenUsed="1"/>
+    <w:lsdException w:name="Body Text 2" w:semiHidden="1" w:unhideWhenUsed="1"/>
+    <w:lsdException w:name="Body Text 3" w:semiHidden="1" w:unhideWhenUsed="1"/>
+    <w:lsdException w:name="Body Text Indent 2" w:semiHidden="1" w:unhideWhenUsed="1"/>
+    <w:lsdException w:name="Body Text Indent 3" w:semiHidden="1" w:unhideWhenUsed="1"/>
+    <w:lsdException w:name="Block Text" w:semiHidden="1" w:unhideWhenUsed="1"/>
+    <w:lsdException w:name="Hyperlink" w:semiHidden="1" w:unhideWhenUsed="1"/>
+    <w:lsdException w:name="FollowedHyperlink" w:semiHidden="1" w:unhideWhenUsed="1"/>
+    <w:lsdException w:name="Strong" w:uiPriority="22" w:qFormat="1"/>
+    <w:lsdException w:name="Emphasis" w:uiPriority="20" w:qFormat="1"/>
+    <w:lsdException w:name="Document Map" w:semiHidden="1" w:unhideWhenUsed="1"/>
+    <w:lsdException w:name="Plain Text" w:semiHidden="1" w:unhideWhenUsed="1"/>
+    <w:lsdException w:name="E-mail Signature" w:semiHidden="1" w:unhideWhenUsed="1"/>
+    <w:lsdException w:name="HTML Top of Form" w:semiHidden="1" w:unhideWhenUsed="1"/>
+    <w:lsdException w:name="HTML Bottom of Form" w:semiHidden="1" w:unhideWhenUsed="1"/>
+    <w:lsdException w:name="Normal (Web)" w:semiHidden="1" w:unhideWhenUsed="1"/>
+    <w:lsdException w:name="HTML Acronym" w:semiHidden="1" w:unhideWhenUsed="1"/>
+    <w:lsdException w:name="HTML Address" w:semiHidden="1" w:unhideWhenUsed="1"/>
+    <w:lsdException w:name="HTML Cite" w:semiHidden="1" w:unhideWhenUsed="1"/>
+    <w:lsdException w:name="HTML Code" w:semiHidden="1" w:unhideWhenUsed="1"/>
+    <w:lsdException w:name="HTML Definition" w:semiHidden="1" w:unhideWhenUsed="1"/>
+    <w:lsdException w:name="HTML Keyboard" w:semiHidden="1" w:unhideWhenUsed="1"/>
+    <w:lsdException w:name="HTML Preformatted" w:semiHidden="1" w:unhideWhenUsed="1"/>
+    <w:lsdException w:name="HTML Sample" w:semiHidden="1" w:unhideWhenUsed="1"/>
+    <w:lsdException w:name="HTML Typewriter" w:semiHidden="1" w:unhideWhenUsed="1"/>
+    <w:lsdException w:name="HTML Variable" w:semiHidden="1" w:unhideWhenUsed="1"/>
+    <w:lsdException w:name="Normal Table" w:semiHidden="1" w:unhideWhenUsed="1"/>
+    <w:lsdException w:name="annotation subject" w:semiHidden="1" w:unhideWhenUsed="1"/>
+    <w:lsdException w:name="No List" w:semiHidden="1" w:unhideWhenUsed="1"/>
+    <w:lsdException w:name="Outline List 1" w:semiHidden="1" w:unhideWhenUsed="1"/>
+    <w:lsdException w:name="Outline List 2" w:semiHidden="1" w:unhideWhenUsed="1"/>
+    <w:lsdException w:name="Outline List 3" w:semiHidden="1" w:unhideWhenUsed="1"/>
+    <w:lsdException w:name="Table Simple 1" w:semiHidden="1" w:unhideWhenUsed="1"/>
+    <w:lsdException w:name="Table Simple 2" w:semiHidden="1" w:unhideWhenUsed="1"/>
+    <w:lsdException w:name="Table Simple 3" w:semiHidden="1" w:unhideWhenUsed="1"/>
+    <w:lsdException w:name="Table Classic 1" w:semiHidden="1" w:unhideWhenUsed="1"/>
+    <w:lsdException w:name="Table Classic 2" w:semiHidden="1" w:unhideWhenUsed="1"/>
+    <w:lsdException w:name="Table Classic 3" w:semiHidden="1" w:unhideWhenUsed="1"/>
+    <w:lsdException w:name="Table Classic 4" w:semiHidden="1" w:unhideWhenUsed="1"/>
+    <w:lsdException w:name="Table Colorful 1" w:semiHidden="1" w:unhideWhenUsed="1"/>
+    <w:lsdException w:name="Table Colorful 2" w:semiHidden="1" w:unhideWhenUsed="1"/>
+    <w:lsdException w:name="Table Colorful 3" w:semiHidden="1" w:unhideWhenUsed="1"/>
+    <w:lsdException w:name="Table Columns 1" w:semiHidden="1" w:unhideWhenUsed="1"/>
+    <w:lsdException w:name="Table Columns 2" w:semiHidden="1" w:unhideWhenUsed="1"/>
+    <w:lsdException w:name="Table Columns 3" w:semiHidden="1" w:unhideWhenUsed="1"/>
+    <w:lsdException w:name="Table Columns 4" w:semiHidden="1" w:unhideWhenUsed="1"/>
+    <w:lsdException w:name="Table Columns 5" w:semiHidden="1" w:unhideWhenUsed="1"/>
+    <w:lsdException w:name="Table Grid 1" w:semiHidden="1" w:unhideWhenUsed="1"/>
+    <w:lsdException w:name="Table Grid 2" w:semiHidden="1" w:unhideWhenUsed="1"/>
+    <w:lsdException w:name="Table Grid 3" w:semiHidden="1" w:unhideWhenUsed="1"/>
+    <w:lsdException w:name="Table Grid 4" w:semiHidden="1" w:unhideWhenUsed="1"/>
+    <w:lsdException w:name="Table Grid 5" w:semiHidden="1" w:unhideWhenUsed="1"/>
+    <w:lsdException w:name="Table Grid 6" w:semiHidden="1" w:unhideWhenUsed="1"/>
+    <w:lsdException w:name="Table Grid 7" w:semiHidden="1" w:unhideWhenUsed="1"/>
+    <w:lsdException w:name="Table Grid 8" w:semiHidden="1" w:unhideWhenUsed="1"/>
+    <w:lsdException w:name="Table List 1" w:semiHidden="1" w:unhideWhenUsed="1"/>
+    <w:lsdException w:name="Table List 2" w:semiHidden="1" w:unhideWhenUsed="1"/>
+    <w:lsdException w:name="Table List 3" w:semiHidden="1" w:unhideWhenUsed="1"/>
+    <w:lsdException w:name="Table List 4" w:semiHidden="1" w:unhideWhenUsed="1"/>
+    <w:lsdException w:name="Table List 5" w:semiHidden="1" w:unhideWhenUsed="1"/>
+    <w:lsdException w:name="Table List 6" w:semiHidden="1" w:unhideWhenUsed="1"/>
+    <w:lsdException w:name="Table List 7" w:semiHidden="1" w:unhideWhenUsed="1"/>
+    <w:lsdException w:name="Table List 8" w:semiHidden="1" w:unhideWhenUsed="1"/>
+    <w:lsdException w:name="Table 3D effects 1" w:semiHidden="1" w:unhideWhenUsed="1"/>
+    <w:lsdException w:name="Table 3D effects 2" w:semiHidden="1" w:unhideWhenUsed="1"/>
+    <w:lsdException w:name="Table 3D effects 3" w:semiHidden="1" w:unhideWhenUsed="1"/>
+    <w:lsdException w:name="Table Contemporary" w:semiHidden="1" w:unhideWhenUsed="1"/>
+    <w:lsdException w:name="Table Elegant" w:semiHidden="1" w:unhideWhenUsed="1"/>
+    <w:lsdException w:name="Table Professional" w:semiHidden="1" w:unhideWhenUsed="1"/>
+    <w:lsdException w:name="Table Subtle 1" w:semiHidden="1" w:unhideWhenUsed="1"/>
+    <w:lsdException w:name="Table Subtle 2" w:semiHidden="1" w:unhideWhenUsed="1"/>
+    <w:lsdException w:name="Table Web 1" w:semiHidden="1" w:unhideWhenUsed="1"/>
+    <w:lsdException w:name="Table Web 2" w:semiHidden="1" w:unhideWhenUsed="1"/>
+    <w:lsdException w:name="Table Web 3" w:semiHidden="1" w:unhideWhenUsed="1"/>
+    <w:lsdException w:name="Balloon Text" w:semiHidden="1" w:unhideWhenUsed="1"/>
+    <w:lsdException w:name="Table Grid" w:uiPriority="39"/>
+    <w:lsdException w:name="Table Theme" w:semiHidden="1" w:unhideWhenUsed="1"/>
+    <w:lsdException w:name="Placeholder Text" w:semiHidden="1"/>
+    <w:lsdException w:name="No Spacing" w:uiPriority="1" w:qFormat="1"/>
+    <w:lsdException w:name="Light Shading" w:uiPriority="60"/>
+    <w:lsdException w:name="Light List" w:uiPriority="61"/>
+    <w:lsdException w:name="Light Grid" w:uiPriority="62"/>
+    <w:lsdException w:name="Medium Shading 1" w:uiPriority="63"/>
+    <w:lsdException w:name="Medium Shading 2" w:uiPriority="64"/>
+    <w:lsdException w:name="Medium List 1" w:uiPriority="65"/>
+    <w:lsdException w:name="Medium List 2" w:uiPriority="66"/>
+    <w:lsdException w:name="Medium Grid 1" w:uiPriority="67"/>
+    <w:lsdException w:name="Medium Grid 2" w:uiPriority="68"/>
+    <w:lsdException w:name="Medium Grid 3" w:uiPriority="69"/>
+    <w:lsdException w:name="Dark List" w:uiPriority="70"/>
+    <w:lsdException w:name="Colorful Shading" w:uiPriority="71"/>
+    <w:lsdException w:name="Colorful List" w:uiPriority="72"/>
+    <w:lsdException w:name="Colorful Grid" w:uiPriority="73"/>
+    <w:lsdException w:name="Light Shading Accent 1" w:uiPriority="60"/>
+    <w:lsdException w:name="Light List Accent 1" w:uiPriority="61"/>
+    <w:lsdException w:name="Light Grid Accent 1" w:uiPriority="62"/>
+    <w:lsdException w:name="Medium Shading 1 Accent 1" w:uiPriority="63"/>
+    <w:lsdException w:name="Medium Shading 2 Accent 1" w:uiPriority="64"/>
+    <w:lsdException w:name="Medium List 1 Accent 1" w:uiPriority="65"/>
+    <w:lsdException w:name="Revision" w:semiHidden="1"/>
+    <w:lsdException w:name="List Paragraph" w:uiPriority="34" w:qFormat="1"/>
+    <w:lsdException w:name="Quote" w:uiPriority="29" w:qFormat="1"/>
+    <w:lsdException w:name="Intense Quote" w:uiPriority="30" w:qFormat="1"/>
+    <w:lsdException w:name="Medium List 2 Accent 1" w:uiPriority="66"/>
+    <w:lsdException w:name="Medium Grid 1 Accent 1" w:uiPriority="67"/>
+    <w:lsdException w:name="Medium Grid 2 Accent 1" w:uiPriority="68"/>
+    <w:lsdException w:name="Medium Grid 3 Accent 1" w:uiPriority="69"/>
+    <w:lsdException w:name="Dark List Accent 1" w:uiPriority="70"/>
+    <w:lsdException w:name="Colorful Shading Accent 1" w:uiPriority="71"/>
+    <w:lsdException w:name="Colorful List Accent 1" w:uiPriority="72"/>
+    <w:lsdException w:name="Colorful Grid Accent 1" w:uiPriority="73"/>
+    <w:lsdException w:name="Light Shading Accent 2" w:uiPriority="60"/>
+    <w:lsdException w:name="Light List Accent 2" w:uiPriority="61"/>
+    <w:lsdException w:name="Light Grid Accent 2" w:uiPriority="62"/>
+    <w:lsdException w:name="Medium Shading 1 Accent 2" w:uiPriority="63"/>
+    <w:lsdException w:name="Medium Shading 2 Accent 2" w:uiPriority="64"/>
+    <w:lsdException w:name="Medium List 1 Accent 2" w:uiPriority="65"/>
+    <w:lsdException w:name="Medium List 2 Accent 2" w:uiPriority="66"/>
+    <w:lsdException w:name="Medium Grid 1 Accent 2" w:uiPriority="67"/>
+    <w:lsdException w:name="Medium Grid 2 Accent 2" w:uiPriority="68"/>
+    <w:lsdException w:name="Medium Grid 3 Accent 2" w:uiPriority="69"/>
+    <w:lsdException w:name="Dark List Accent 2" w:uiPriority="70"/>
+    <w:lsdException w:name="Colorful Shading Accent 2" w:uiPriority="71"/>
+    <w:lsdException w:name="Colorful List Accent 2" w:uiPriority="72"/>
+    <w:lsdException w:name="Colorful Grid Accent 2" w:uiPriority="73"/>
+    <w:lsdException w:name="Light Shading Accent 3" w:uiPriority="60"/>
+    <w:lsdException w:name="Light List Accent 3" w:uiPriority="61"/>
+    <w:lsdException w:name="Light Grid Accent 3" w:uiPriority="62"/>
+    <w:lsdException w:name="Medium Shading 1 Accent 3" w:uiPriority="63"/>
+    <w:lsdException w:name="Medium Shading 2 Accent 3" w:uiPriority="64"/>
+    <w:lsdException w:name="Medium List 1 Accent 3" w:uiPriority="65"/>
+    <w:lsdException w:name="Medium List 2 Accent 3" w:uiPriority="66"/>
+    <w:lsdException w:name="Medium Grid 1 Accent 3" w:uiPriority="67"/>
+    <w:lsdException w:name="Medium Grid 2 Accent 3" w:uiPriority="68"/>
+    <w:lsdException w:name="Medium Grid 3 Accent 3" w:uiPriority="69"/>
+    <w:lsdException w:name="Dark List Accent 3" w:uiPriority="70"/>
+    <w:lsdException w:name="Colorful Shading Accent 3" w:uiPriority="71"/>
+    <w:lsdException w:name="Colorful List Accent 3" w:uiPriority="72"/>
+    <w:lsdException w:name="Colorful Grid Accent 3" w:uiPriority="73"/>
+    <w:lsdException w:name="Light Shading Accent 4" w:uiPriority="60"/>
+    <w:lsdException w:name="Light List Accent 4" w:uiPriority="61"/>
+    <w:lsdException w:name="Light Grid Accent 4" w:uiPriority="62"/>
+    <w:lsdException w:name="Medium Shading 1 Accent 4" w:uiPriority="63"/>
+    <w:lsdException w:name="Medium Shading 2 Accent 4" w:uiPriority="64"/>
+    <w:lsdException w:name="Medium List 1 Accent 4" w:uiPriority="65"/>
+    <w:lsdException w:name="Medium List 2 Accent 4" w:uiPriority="66"/>
+    <w:lsdException w:name="Medium Grid 1 Accent 4" w:uiPriority="67"/>
+    <w:lsdException w:name="Medium Grid 2 Accent 4" w:uiPriority="68"/>
+    <w:lsdException w:name="Medium Grid 3 Accent 4" w:uiPriority="69"/>
+    <w:lsdException w:name="Dark List Accent 4" w:uiPriority="70"/>
+    <w:lsdException w:name="Colorful Shading Accent 4" w:uiPriority="71"/>
+    <w:lsdException w:name="Colorful List Accent 4" w:uiPriority="72"/>
+    <w:lsdException w:name="Colorful Grid Accent 4" w:uiPriority="73"/>
+    <w:lsdException w:name="Light Shading Accent 5" w:uiPriority="60"/>
+    <w:lsdException w:name="Light List Accent 5" w:uiPriority="61"/>
+    <w:lsdException w:name="Light Grid Accent 5" w:uiPriority="62"/>
+    <w:lsdException w:name="Medium Shading 1 Accent 5" w:uiPriority="63"/>
+    <w:lsdException w:name="Medium Shading 2 Accent 5" w:uiPriority="64"/>
+    <w:lsdException w:name="Medium List 1 Accent 5" w:uiPriority="65"/>
+    <w:lsdException w:name="Medium List 2 Accent 5" w:uiPriority="66"/>
+    <w:lsdException w:name="Medium Grid 1 Accent 5" w:uiPriority="67"/>
+    <w:lsdException w:name="Medium Grid 2 Accent 5" w:uiPriority="68"/>
+    <w:lsdException w:name="Medium Grid 3 Accent 5" w:uiPriority="69"/>
+    <w:lsdException w:name="Dark List Accent 5" w:uiPriority="70"/>
+    <w:lsdException w:name="Colorful Shading Accent 5" w:uiPriority="71"/>
+    <w:lsdException w:name="Colorful List Accent 5" w:uiPriority="72"/>
+    <w:lsdException w:name="Colorful Grid Accent 5" w:uiPriority="73"/>
+    <w:lsdException w:name="Light Shading Accent 6" w:uiPriority="60"/>
+    <w:lsdException w:name="Light List Accent 6" w:uiPriority="61"/>
+    <w:lsdException w:name="Light Grid Accent 6" w:uiPriority="62"/>
+    <w:lsdException w:name="Medium Shading 1 Accent 6" w:uiPriority="63"/>
+    <w:lsdException w:name="Medium Shading 2 Accent 6" w:uiPriority="64"/>
+    <w:lsdException w:name="Medium List 1 Accent 6" w:uiPriority="65"/>
+    <w:lsdException w:name="Medium List 2 Accent 6" w:uiPriority="66"/>
+    <w:lsdException w:name="Medium Grid 1 Accent 6" w:uiPriority="67"/>
+    <w:lsdException w:name="Medium Grid 2 Accent 6" w:uiPriority="68"/>
+    <w:lsdException w:name="Medium Grid 3 Accent 6" w:uiPriority="69"/>
+    <w:lsdException w:name="Dark List Accent 6" w:uiPriority="70"/>
+    <w:lsdException w:name="Colorful Shading Accent 6" w:uiPriority="71"/>
+    <w:lsdException w:name="Colorful List Accent 6" w:uiPriority="72"/>
+    <w:lsdException w:name="Colorful Grid Accent 6" w:uiPriority="73"/>
+    <w:lsdException w:name="Subtle Emphasis" w:uiPriority="19" w:qFormat="1"/>
+    <w:lsdException w:name="Intense Emphasis" w:uiPriority="21" w:qFormat="1"/>
+    <w:lsdException w:name="Subtle Reference" w:uiPriority="31" w:qFormat="1"/>
+    <w:lsdException w:name="Intense Reference" w:uiPriority="32" w:qFormat="1"/>
+    <w:lsdException w:name="Book Title" w:uiPriority="33" w:qFormat="1"/>
+    <w:lsdException w:name="Bibliography" w:semiHidden="1" w:uiPriority="37" w:unhideWhenUsed="1"/>
+    <w:lsdException w:name="TOC Heading" w:semiHidden="1" w:uiPriority="39" w:unhideWhenUsed="1" w:qFormat="1"/>
+    <w:lsdException w:name="Plain Table 1" w:uiPriority="41"/>
+    <w:lsdException w:name="Plain Table 2" w:uiPriority="42"/>
+    <w:lsdException w:name="Plain Table 3" w:uiPriority="43"/>
+    <w:lsdException w:name="Plain Table 4" w:uiPriority="44"/>
+    <w:lsdException w:name="Plain Table 5" w:uiPriority="45"/>
+    <w:lsdException w:name="Grid Table Light" w:uiPriority="40"/>
+    <w:lsdException w:name="Grid Table 1 Light" w:uiPriority="46"/>
+    <w:lsdException w:name="Grid Table 2" w:uiPriority="47"/>
+    <w:lsdException w:name="Grid Table 3" w:uiPriority="48"/>
+    <w:lsdException w:name="Grid Table 4" w:uiPriority="49"/>
+    <w:lsdException w:name="Grid Table 5 Dark" w:uiPriority="50"/>
+    <w:lsdException w:name="Grid Table 6 Colorful" w:uiPriority="51"/>
+    <w:lsdException w:name="Grid Table 7 Colorful" w:uiPriority="52"/>
+    <w:lsdException w:name="Grid Table 1 Light Accent 1" w:uiPriority="46"/>
+    <w:lsdException w:name="Grid Table 2 Accent 1" w:uiPriority="47"/>
+    <w:lsdException w:name="Grid Table 3 Accent 1" w:uiPriority="48"/>
+    <w:lsdException w:name="Grid Table 4 Accent 1" w:uiPriority="49"/>
+    <w:lsdException w:name="Grid Table 5 Dark Accent 1" w:uiPriority="50"/>
+    <w:lsdException w:name="Grid Table 6 Colorful Accent 1" w:uiPriority="51"/>
+    <w:lsdException w:name="Grid Table 7 Colorful Accent 1" w:uiPriority="52"/>
+    <w:lsdException w:name="Grid Table 1 Light Accent 2" w:uiPriority="46"/>
+    <w:lsdException w:name="Grid Table 2 Accent 2" w:uiPriority="47"/>
+    <w:lsdException w:name="Grid Table 3 Accent 2" w:uiPriority="48"/>
+    <w:lsdException w:name="Grid Table 4 Accent 2" w:uiPriority="49"/>
+    <w:lsdException w:name="Grid Table 5 Dark Accent 2" w:uiPriority="50"/>
+    <w:lsdException w:name="Grid Table 6 Colorful Accent 2" w:uiPriority="51"/>
+    <w:lsdException w:name="Grid Table 7 Colorful Accent 2" w:uiPriority="52"/>
+    <w:lsdException w:name="Grid Table 1 Light Accent 3" w:uiPriority="46"/>
+    <w:lsdException w:name="Grid Table 2 Accent 3" w:uiPriority="47"/>
+    <w:lsdException w:name="Grid Table 3 Accent 3" w:uiPriority="48"/>
+    <w:lsdException w:name="Grid Table 4 Accent 3" w:uiPriority="49"/>
+    <w:lsdException w:name="Grid Table 5 Dark Accent 3" w:uiPriority="50"/>
+    <w:lsdException w:name="Grid Table 6 Colorful Accent 3" w:uiPriority="51"/>
+    <w:lsdException w:name="Grid Table 7 Colorful Accent 3" w:uiPriority="52"/>
+    <w:lsdException w:name="Grid Table 1 Light Accent 4" w:uiPriority="46"/>
+    <w:lsdException w:name="Grid Table 2 Accent 4" w:uiPriority="47"/>
+    <w:lsdException w:name="Grid Table 3 Accent 4" w:uiPriority="48"/>
+    <w:lsdException w:name="Grid Table 4 Accent 4" w:uiPriority="49"/>
+    <w:lsdException w:name="Grid Table 5 Dark Accent 4" w:uiPriority="50"/>
+    <w:lsdException w:name="Grid Table 6 Colorful Accent 4" w:uiPriority="51"/>
+    <w:lsdException w:name="Grid Table 7 Colorful Accent 4" w:uiPriority="52"/>
+    <w:lsdException w:name="Grid Table 1 Light Accent 5" w:uiPriority="46"/>
+    <w:lsdException w:name="Grid Table 2 Accent 5" w:uiPriority="47"/>
+    <w:lsdException w:name="Grid Table 3 Accent 5" w:uiPriority="48"/>
+    <w:lsdException w:name="Grid Table 4 Accent 5" w:uiPriority="49"/>
+    <w:lsdException w:name="Grid Table 5 Dark Accent 5" w:uiPriority="50"/>
+    <w:lsdException w:name="Grid Table 6 Colorful Accent 5" w:uiPriority="51"/>
+    <w:lsdException w:name="Grid Table 7 Colorful Accent 5" w:uiPriority="52"/>
+    <w:lsdException w:name="Grid Table 1 Light Accent 6" w:uiPriority="46"/>
+    <w:lsdException w:name="Grid Table 2 Accent 6" w:uiPriority="47"/>
+    <w:lsdException w:name="Grid Table 3 Accent 6" w:uiPriority="48"/>
+    <w:lsdException w:name="Grid Table 4 Accent 6" w:uiPriority="49"/>
+    <w:lsdException w:name="Grid Table 5 Dark Accent 6" w:uiPriority="50"/>
+    <w:lsdException w:name="Grid Table 6 Colorful Accent 6" w:uiPriority="51"/>
+    <w:lsdException w:name="Grid Table 7 Colorful Accent 6" w:uiPriority="52"/>
+    <w:lsdException w:name="List Table 1 Light" w:uiPriority="46"/>
+    <w:lsdException w:name="List Table 2" w:uiPriority="47"/>
+    <w:lsdException w:name="List Table 3" w:uiPriority="48"/>
+    <w:lsdException w:name="List Table 4" w:uiPriority="49"/>
+    <w:lsdException w:name="List Table 5 Dark" w:uiPriority="50"/>
+    <w:lsdException w:name="List Table 6 Colorful" w:uiPriority="51"/>
+    <w:lsdException w:name="List Table 7 Colorful" w:uiPriority="52"/>
+    <w:lsdException w:name="List Table 1 Light Accent 1" w:uiPriority="46"/>
+    <w:lsdException w:name="List Table 2 Accent 1" w:uiPriority="47"/>
+    <w:lsdException w:name="List Table 3 Accent 1" w:uiPriority="48"/>
+    <w:lsdException w:name="List Table 4 Accent 1" w:uiPriority="49"/>
+    <w:lsdException w:name="List Table 5 Dark Accent 1" w:uiPriority="50"/>
+    <w:lsdException w:name="List Table 6 Colorful Accent 1" w:uiPriority="51"/>
+    <w:lsdException w:name="List Table 7 Colorful Accent 1" w:uiPriority="52"/>
+    <w:lsdException w:name="List Table 1 Light Accent 2" w:uiPriority="46"/>
+    <w:lsdException w:name="List Table 2 Accent 2" w:uiPriority="47"/>
+    <w:lsdException w:name="List Table 3 Accent 2" w:uiPriority="48"/>
+    <w:lsdException w:name="List Table 4 Accent 2" w:uiPriority="49"/>
+    <w:lsdException w:name="List Table 5 Dark Accent 2" w:uiPriority="50"/>
+    <w:lsdException w:name="List Table 6 Colorful Accent 2" w:uiPriority="51"/>
+    <w:lsdException w:name="List Table 7 Colorful Accent 2" w:uiPriority="52"/>
+    <w:lsdException w:name="List Table 1 Light Accent 3" w:uiPriority="46"/>
+    <w:lsdException w:name="List Table 2 Accent 3" w:uiPriority="47"/>
+    <w:lsdException w:name="List Table 3 Accent 3" w:uiPriority="48"/>
+    <w:lsdException w:name="List Table 4 Accent 3" w:uiPriority="49"/>
+    <w:lsdException w:name="List Table 5 Dark Accent 3" w:uiPriority="50"/>
+    <w:lsdException w:name="List Table 6 Colorful Accent 3" w:uiPriority="51"/>
+    <w:lsdException w:name="List Table 7 Colorful Accent 3" w:uiPriority="52"/>
+    <w:lsdException w:name="List Table 1 Light Accent 4" w:uiPriority="46"/>
+    <w:lsdException w:name="List Table 2 Accent 4" w:uiPriority="47"/>
+    <w:lsdException w:name="List Table 3 Accent 4" w:uiPriority="48"/>
+    <w:lsdException w:name="List Table 4 Accent 4" w:uiPriority="49"/>
+    <w:lsdException w:name="List Table 5 Dark Accent 4" w:uiPriority="50"/>
+    <w:lsdException w:name="List Table 6 Colorful Accent 4" w:uiPriority="51"/>
+    <w:lsdException w:name="List Table 7 Colorful Accent 4" w:uiPriority="52"/>
+    <w:lsdException w:name="List Table 1 Light Accent 5" w:uiPriority="46"/>
+    <w:lsdException w:name="List Table 2 Accent 5" w:uiPriority="47"/>
+    <w:lsdException w:name="List Table 3 Accent 5" w:uiPriority="48"/>
+    <w:lsdException w:name="List Table 4 Accent 5" w:uiPriority="49"/>
+    <w:lsdException w:name="List Table 5 Dark Accent 5" w:uiPriority="50"/>
+    <w:lsdException w:name="List Table 6 Colorful Accent 5" w:uiPriority="51"/>
+    <w:lsdException w:name="List Table 7 Colorful Accent 5" w:uiPriority="52"/>
+    <w:lsdException w:name="List Table 1 Light Accent 6" w:uiPriority="46"/>
+    <w:lsdException w:name="List Table 2 Accent 6" w:uiPriority="47"/>
+    <w:lsdException w:name="List Table 3 Accent 6" w:uiPriority="48"/>
+    <w:lsdException w:name="List Table 4 Accent 6" w:uiPriority="49"/>
+    <w:lsdException w:name="List Table 5 Dark Accent 6" w:uiPriority="50"/>
+    <w:lsdException w:name="List Table 6 Colorful Accent 6" w:uiPriority="51"/>
+    <w:lsdException w:name="List Table 7 Colorful Accent 6" w:uiPriority="52"/>
+    <w:lsdException w:name="Mention" w:semiHidden="1" w:unhideWhenUsed="1"/>
+    <w:lsdException w:name="Smart Hyperlink" w:semiHidden="1" w:unhideWhenUsed="1"/>
+    <w:lsdException w:name="Hashtag" w:semiHidden="1" w:unhideWhenUsed="1"/>
+    <w:lsdException w:name="Unresolved Mention" w:semiHidden="1" w:unhideWhenUsed="1"/>
+    <w:lsdException w:name="Smart Link" w:semiHidden="1" w:unhideWhenUsed="1"/>
+  </w:latentStyles>
+  <w:style w:type="paragraph" w:default="1" w:styleId="Normal">
+    <w:name w:val="Normal"/>
+    <w:qFormat/>
+  </w:style>
+  <w:style w:type="character" w:default="1" w:styleId="DefaultParagraphFont">
+    <w:name w:val="Default Paragraph Font"/>
+    <w:uiPriority w:val="1"/>
+    <w:semiHidden/>
+    <w:unhideWhenUsed/>
+  </w:style>
+  <w:style w:type="table" w:default="1" w:styleId="TableNormal">
+    <w:name w:val="Normal Table"/>
+    <w:uiPriority w:val="99"/>
+    <w:semiHidden/>
+    <w:unhideWhenUsed/>
+    <w:tblPr>
+      <w:tblInd w:w="0" w:type="dxa"/>
+      <w:tblCellMar>
+        <w:top w:w="0" w:type="dxa"/>
+        <w:left w:w="108" w:type="dxa"/>
+        <w:bottom w:w="0" w:type="dxa"/>
+        <w:right w:w="108" w:type="dxa"/>
+      </w:tblCellMar>
+    </w:tblPr>
+  </w:style>
+  <w:style w:type="numbering" w:default="1" w:styleId="NoList">
+    <w:name w:val="No List"/>
+    <w:uiPriority w:val="99"/>
+    <w:semiHidden/>
+    <w:unhideWhenUsed/>
+  </w:style>
+  <w:style w:type="character" w:styleId="PlaceholderText">
+    <w:name w:val="Placeholder Text"/>
+    <w:basedOn w:val="DefaultParagraphFont"/>
+    <w:uiPriority w:val="99"/>
+    <w:semiHidden/>
+    <w:rsid w:val="001A41DF"/>
+    <w:rPr>
+      <w:color w:val="666666"/>
+    </w:rPr>
+  </w:style>
+</w:styles>
+</file>
+
+<file path=word/glossary/webSettings.xml><?xml version="1.0" encoding="utf-8"?>
+<w:webSettings xmlns:mc="http://schemas.openxmlformats.org/markup-compatibility/2006" xmlns:r="http://schemas.openxmlformats.org/officeDocument/2006/relationships" xmlns:w="http://schemas.openxmlformats.org/wordprocessingml/2006/main" xmlns:w14="http://schemas.microsoft.com/office/word/2010/wordml" xmlns:w15="http://schemas.microsoft.com/office/word/2012/wordml" xmlns:w16cex="http://schemas.microsoft.com/office/word/2018/wordml/cex" xmlns:w16cid="http://schemas.microsoft.com/office/word/2016/wordml/cid" xmlns:w16="http://schemas.microsoft.com/office/word/2018/wordml" xmlns:w16du="http://schemas.microsoft.com/office/word/2023/wordml/word16du" xmlns:w16sdtdh="http://schemas.microsoft.com/office/word/2020/wordml/sdtdatahash" xmlns:w16se="http://schemas.microsoft.com/office/word/2015/wordml/symex" mc:Ignorable="w14 w15 w16se w16cid w16 w16cex w16sdtdh w16du">
+  <w:optimizeForBrowser/>
+  <w:allowPNG/>
+</w:webSettings>
+</file>
+
 <file path=word/theme/theme1.xml><?xml version="1.0" encoding="utf-8"?>
 <a:theme xmlns:a="http://schemas.openxmlformats.org/drawingml/2006/main" name="Office Theme">
   <a:themeElements>

</xml_diff>

<commit_message>
vault backup: 2024-04-12 18:30:02
</commit_message>
<xml_diff>
--- a/Spring 2024/PHYS 454/HW/Maniago-Jeremy-PHYS454-HW4.docx
+++ b/Spring 2024/PHYS 454/HW/Maniago-Jeremy-PHYS454-HW4.docx
@@ -3,39 +3,23 @@
 <w:document xmlns:wpc="http://schemas.microsoft.com/office/word/2010/wordprocessingCanvas" xmlns:cx="http://schemas.microsoft.com/office/drawing/2014/chartex" xmlns:cx1="http://schemas.microsoft.com/office/drawing/2015/9/8/chartex" xmlns:cx2="http://schemas.microsoft.com/office/drawing/2015/10/21/chartex" xmlns:cx3="http://schemas.microsoft.com/office/drawing/2016/5/9/chartex" xmlns:cx4="http://schemas.microsoft.com/office/drawing/2016/5/10/chartex" xmlns:cx5="http://schemas.microsoft.com/office/drawing/2016/5/11/chartex" xmlns:cx6="http://schemas.microsoft.com/office/drawing/2016/5/12/chartex" xmlns:cx7="http://schemas.microsoft.com/office/drawing/2016/5/13/chartex" xmlns:cx8="http://schemas.microsoft.com/office/drawing/2016/5/14/chartex" xmlns:mc="http://schemas.openxmlformats.org/markup-compatibility/2006" xmlns:aink="http://schemas.microsoft.com/office/drawing/2016/ink" xmlns:am3d="http://schemas.microsoft.com/office/drawing/2017/model3d" xmlns:o="urn:schemas-microsoft-com:office:office" xmlns:oel="http://schemas.microsoft.com/office/2019/extlst" xmlns:r="http://schemas.openxmlformats.org/officeDocument/2006/relationships" xmlns:m="http://schemas.openxmlformats.org/officeDocument/2006/math" xmlns:v="urn:schemas-microsoft-com:vml" xmlns:wp14="http://schemas.microsoft.com/office/word/2010/wordprocessingDrawing" xmlns:wp="http://schemas.openxmlformats.org/drawingml/2006/wordprocessingDrawing" xmlns:w10="urn:schemas-microsoft-com:office:word" xmlns:w="http://schemas.openxmlformats.org/wordprocessingml/2006/main" xmlns:w14="http://schemas.microsoft.com/office/word/2010/wordml" xmlns:w15="http://schemas.microsoft.com/office/word/2012/wordml" xmlns:w16cex="http://schemas.microsoft.com/office/word/2018/wordml/cex" xmlns:w16cid="http://schemas.microsoft.com/office/word/2016/wordml/cid" xmlns:w16="http://schemas.microsoft.com/office/word/2018/wordml" xmlns:w16du="http://schemas.microsoft.com/office/word/2023/wordml/word16du" xmlns:w16sdtdh="http://schemas.microsoft.com/office/word/2020/wordml/sdtdatahash" xmlns:w16se="http://schemas.microsoft.com/office/word/2015/wordml/symex" xmlns:wpg="http://schemas.microsoft.com/office/word/2010/wordprocessingGroup" xmlns:wpi="http://schemas.microsoft.com/office/word/2010/wordprocessingInk" xmlns:wne="http://schemas.microsoft.com/office/word/2006/wordml" xmlns:wps="http://schemas.microsoft.com/office/word/2010/wordprocessingShape" mc:Ignorable="w14 w15 w16se w16cid w16 w16cex w16sdtdh w16du wp14">
   <w:body>
     <w:p>
-      <w:pPr>
-        <w:spacing w:line="276" w:lineRule="auto"/>
-      </w:pPr>
       <w:r>
         <w:t>Jeremy Maniago</w:t>
       </w:r>
     </w:p>
     <w:p>
-      <w:pPr>
-        <w:spacing w:line="276" w:lineRule="auto"/>
-      </w:pPr>
       <w:r>
         <w:t>PHYS 454</w:t>
       </w:r>
     </w:p>
     <w:p>
-      <w:pPr>
-        <w:spacing w:line="276" w:lineRule="auto"/>
-      </w:pPr>
       <w:r>
         <w:t>Professor Hedberg</w:t>
       </w:r>
     </w:p>
     <w:p>
-      <w:pPr>
-        <w:spacing w:line="276" w:lineRule="auto"/>
-      </w:pPr>
       <w:sdt>
         <w:sdtPr>
-          <w:rPr>
-            <w:kern w:val="0"/>
-            <w14:ligatures w14:val="none"/>
-          </w:rPr>
           <w:alias w:val="Comments"/>
           <w:tag w:val=""/>
           <w:id w:val="-467436822"/>
@@ -47,26 +31,15 @@
         </w:sdtPr>
         <w:sdtContent>
           <w:r>
-            <w:rPr>
-              <w:kern w:val="0"/>
-              <w14:ligatures w14:val="none"/>
-            </w:rPr>
             <w:t>HW#</w:t>
           </w:r>
           <w:r>
-            <w:rPr>
-              <w:kern w:val="0"/>
-              <w14:ligatures w14:val="none"/>
-            </w:rPr>
             <w:t>4</w:t>
           </w:r>
         </w:sdtContent>
       </w:sdt>
     </w:p>
     <w:p>
-      <w:pPr>
-        <w:spacing w:line="276" w:lineRule="auto"/>
-      </w:pPr>
       <w:r>
         <w:pict w14:anchorId="2748E11B">
           <v:rect id="_x0000_i1026" style="width:0;height:1.5pt" o:hralign="center" o:hrstd="t" o:hr="t" fillcolor="#a0a0a0" stroked="f"/>
@@ -76,7 +49,6 @@
     <w:p>
       <w:pPr>
         <w:pStyle w:val="Heading1"/>
-        <w:jc w:val="both"/>
       </w:pPr>
       <w:r>
         <w:t xml:space="preserve">Question </w:t>
@@ -92,10 +64,6 @@
       </w:r>
     </w:p>
     <w:p>
-      <w:pPr>
-        <w:spacing w:line="276" w:lineRule="auto"/>
-        <w:jc w:val="both"/>
-      </w:pPr>
       <w:r>
         <w:t xml:space="preserve">a) </w:t>
       </w:r>
@@ -152,8 +120,6 @@
     </w:p>
     <w:p>
       <w:pPr>
-        <w:keepNext/>
-        <w:spacing w:line="276" w:lineRule="auto"/>
         <w:jc w:val="center"/>
       </w:pPr>
       <w:r>
@@ -227,24 +193,14 @@
       <w:r>
         <w:t xml:space="preserve">Figure </w:t>
       </w:r>
-      <w:r>
-        <w:fldChar w:fldCharType="begin"/>
-      </w:r>
-      <w:r>
-        <w:instrText xml:space="preserve"> SEQ Figure \* ARABIC </w:instrText>
-      </w:r>
-      <w:r>
-        <w:fldChar w:fldCharType="separate"/>
-      </w:r>
-      <w:r>
-        <w:rPr>
-          <w:noProof/>
-        </w:rPr>
-        <w:t>1</w:t>
-      </w:r>
-      <w:r>
-        <w:fldChar w:fldCharType="end"/>
-      </w:r>
+      <w:fldSimple w:instr=" SEQ Figure \* ARABIC ">
+        <w:r>
+          <w:rPr>
+            <w:noProof/>
+          </w:rPr>
+          <w:t>1</w:t>
+        </w:r>
+      </w:fldSimple>
       <w:r>
         <w:t>: HMI Intensitygram of the Sun, displayed using python. The x and y axis are positions in pixels (4096 x 4096)</w:t>
       </w:r>
@@ -266,6 +222,7 @@
     </w:p>
     <w:p>
       <w:pPr>
+        <w:keepNext/>
         <w:jc w:val="center"/>
       </w:pPr>
       <w:r>
@@ -334,9 +291,30 @@
     </w:p>
     <w:p>
       <w:pPr>
-        <w:spacing w:line="276" w:lineRule="auto"/>
-        <w:jc w:val="both"/>
-      </w:pPr>
+        <w:pStyle w:val="Caption"/>
+        <w:jc w:val="center"/>
+      </w:pPr>
+      <w:r>
+        <w:t xml:space="preserve">Figure </w:t>
+      </w:r>
+      <w:fldSimple w:instr=" SEQ Figure \* ARABIC ">
+        <w:r>
+          <w:rPr>
+            <w:noProof/>
+          </w:rPr>
+          <w:t>2</w:t>
+        </w:r>
+      </w:fldSimple>
+      <w:r>
+        <w:t xml:space="preserve">: Normalized Intensity graph from center of sun to </w:t>
+      </w:r>
+      <w:proofErr w:type="gramStart"/>
+      <w:r>
+        <w:t>edge</w:t>
+      </w:r>
+      <w:proofErr w:type="gramEnd"/>
+    </w:p>
+    <w:p>
       <w:r>
         <w:t>b)</w:t>
       </w:r>
@@ -398,14 +376,7 @@
             <w:tcW w:w="350" w:type="pct"/>
             <w:vAlign w:val="center"/>
           </w:tcPr>
-          <w:p>
-            <w:pPr>
-              <w:jc w:val="both"/>
-              <w:rPr>
-                <w:rFonts w:ascii="Times New Roman" w:hAnsi="Times New Roman"/>
-              </w:rPr>
-            </w:pPr>
-          </w:p>
+          <w:p/>
         </w:tc>
         <w:tc>
           <w:tcPr>
@@ -414,12 +385,8 @@
           </w:tcPr>
           <w:p>
             <w:pPr>
-              <w:spacing w:line="360" w:lineRule="auto"/>
-              <w:jc w:val="both"/>
               <w:rPr>
-                <w:rFonts w:ascii="Times New Roman" w:eastAsiaTheme="minorEastAsia" w:hAnsi="Times New Roman"/>
-                <w:sz w:val="24"/>
-                <w:szCs w:val="24"/>
+                <w:rFonts w:ascii="Times New Roman" w:hAnsi="Times New Roman"/>
               </w:rPr>
             </w:pPr>
             <m:oMathPara>
@@ -428,21 +395,14 @@
                   <m:fPr>
                     <m:ctrlPr>
                       <w:rPr>
-                        <w:rFonts w:ascii="Cambria Math" w:eastAsiaTheme="minorEastAsia" w:hAnsi="Cambria Math"/>
-                        <w:sz w:val="24"/>
-                        <w:szCs w:val="24"/>
+                        <w:rFonts w:ascii="Cambria Math" w:hAnsi="Cambria Math"/>
                       </w:rPr>
                     </m:ctrlPr>
                   </m:fPr>
                   <m:num>
                     <m:r>
-                      <m:rPr>
-                        <m:sty m:val="p"/>
-                      </m:rPr>
                       <w:rPr>
-                        <w:rFonts w:ascii="Cambria Math" w:eastAsiaTheme="minorEastAsia" w:hAnsi="Cambria Math"/>
-                        <w:sz w:val="24"/>
-                        <w:szCs w:val="24"/>
+                        <w:rFonts w:ascii="Cambria Math" w:hAnsi="Cambria Math"/>
                       </w:rPr>
                       <m:t>I</m:t>
                     </m:r>
@@ -450,21 +410,14 @@
                       <m:dPr>
                         <m:ctrlPr>
                           <w:rPr>
-                            <w:rFonts w:ascii="Cambria Math" w:eastAsiaTheme="minorEastAsia" w:hAnsi="Cambria Math"/>
-                            <w:sz w:val="24"/>
-                            <w:szCs w:val="24"/>
+                            <w:rFonts w:ascii="Cambria Math" w:hAnsi="Cambria Math"/>
                           </w:rPr>
                         </m:ctrlPr>
                       </m:dPr>
                       <m:e>
                         <m:r>
-                          <m:rPr>
-                            <m:sty m:val="p"/>
-                          </m:rPr>
                           <w:rPr>
-                            <w:rFonts w:ascii="Cambria Math" w:eastAsiaTheme="minorEastAsia" w:hAnsi="Cambria Math"/>
-                            <w:sz w:val="24"/>
-                            <w:szCs w:val="24"/>
+                            <w:rFonts w:ascii="Cambria Math" w:hAnsi="Cambria Math"/>
                           </w:rPr>
                           <m:t>θ</m:t>
                         </m:r>
@@ -473,13 +426,8 @@
                   </m:num>
                   <m:den>
                     <m:r>
-                      <m:rPr>
-                        <m:sty m:val="p"/>
-                      </m:rPr>
                       <w:rPr>
-                        <w:rFonts w:ascii="Cambria Math" w:eastAsiaTheme="minorEastAsia" w:hAnsi="Cambria Math"/>
-                        <w:sz w:val="24"/>
-                        <w:szCs w:val="24"/>
+                        <w:rFonts w:ascii="Cambria Math" w:hAnsi="Cambria Math"/>
                       </w:rPr>
                       <m:t>I</m:t>
                     </m:r>
@@ -487,21 +435,14 @@
                       <m:dPr>
                         <m:ctrlPr>
                           <w:rPr>
-                            <w:rFonts w:ascii="Cambria Math" w:eastAsiaTheme="minorEastAsia" w:hAnsi="Cambria Math"/>
-                            <w:sz w:val="24"/>
-                            <w:szCs w:val="24"/>
+                            <w:rFonts w:ascii="Cambria Math" w:hAnsi="Cambria Math"/>
                           </w:rPr>
                         </m:ctrlPr>
                       </m:dPr>
                       <m:e>
                         <m:r>
-                          <m:rPr>
-                            <m:sty m:val="p"/>
-                          </m:rPr>
                           <w:rPr>
-                            <w:rFonts w:ascii="Cambria Math" w:eastAsiaTheme="minorEastAsia" w:hAnsi="Cambria Math"/>
-                            <w:sz w:val="24"/>
-                            <w:szCs w:val="24"/>
+                            <w:rFonts w:ascii="Cambria Math" w:hAnsi="Cambria Math"/>
                           </w:rPr>
                           <m:t>θ</m:t>
                         </m:r>
@@ -510,9 +451,7 @@
                             <m:sty m:val="p"/>
                           </m:rPr>
                           <w:rPr>
-                            <w:rFonts w:ascii="Cambria Math" w:eastAsiaTheme="minorEastAsia" w:hAnsi="Cambria Math"/>
-                            <w:sz w:val="24"/>
-                            <w:szCs w:val="24"/>
+                            <w:rFonts w:ascii="Cambria Math" w:hAnsi="Cambria Math"/>
                           </w:rPr>
                           <m:t>=0</m:t>
                         </m:r>
@@ -525,9 +464,7 @@
                     <m:sty m:val="p"/>
                   </m:rPr>
                   <w:rPr>
-                    <w:rFonts w:ascii="Cambria Math" w:eastAsiaTheme="minorEastAsia" w:hAnsi="Cambria Math"/>
-                    <w:sz w:val="24"/>
-                    <w:szCs w:val="24"/>
+                    <w:rFonts w:ascii="Cambria Math" w:hAnsi="Cambria Math"/>
                   </w:rPr>
                   <m:t>=</m:t>
                 </m:r>
@@ -535,38 +472,47 @@
                   <m:fPr>
                     <m:ctrlPr>
                       <w:rPr>
-                        <w:rFonts w:ascii="Cambria Math" w:eastAsiaTheme="minorEastAsia" w:hAnsi="Cambria Math"/>
-                        <w:sz w:val="24"/>
-                        <w:szCs w:val="24"/>
+                        <w:rFonts w:ascii="Cambria Math" w:hAnsi="Cambria Math"/>
                       </w:rPr>
                     </m:ctrlPr>
                   </m:fPr>
                   <m:num>
                     <m:r>
                       <w:rPr>
-                        <w:rFonts w:ascii="Cambria Math" w:eastAsiaTheme="minorEastAsia" w:hAnsi="Cambria Math"/>
-                        <w:sz w:val="24"/>
-                        <w:szCs w:val="24"/>
+                        <w:rFonts w:ascii="Cambria Math" w:hAnsi="Cambria Math"/>
                       </w:rPr>
-                      <m:t>a+b</m:t>
+                      <m:t>a</m:t>
+                    </m:r>
+                    <m:r>
+                      <m:rPr>
+                        <m:sty m:val="p"/>
+                      </m:rPr>
+                      <w:rPr>
+                        <w:rFonts w:ascii="Cambria Math" w:hAnsi="Cambria Math"/>
+                      </w:rPr>
+                      <m:t>+</m:t>
+                    </m:r>
+                    <m:r>
+                      <w:rPr>
+                        <w:rFonts w:ascii="Cambria Math" w:hAnsi="Cambria Math"/>
+                      </w:rPr>
+                      <m:t>b</m:t>
                     </m:r>
                     <m:func>
                       <m:funcPr>
                         <m:ctrlPr>
                           <w:rPr>
-                            <w:rFonts w:ascii="Cambria Math" w:eastAsiaTheme="minorEastAsia" w:hAnsi="Cambria Math"/>
-                            <w:i/>
-                            <w:sz w:val="24"/>
-                            <w:szCs w:val="24"/>
+                            <w:rFonts w:ascii="Cambria Math" w:hAnsi="Cambria Math"/>
                           </w:rPr>
                         </m:ctrlPr>
                       </m:funcPr>
                       <m:fName>
                         <m:r>
+                          <m:rPr>
+                            <m:sty m:val="p"/>
+                          </m:rPr>
                           <w:rPr>
-                            <w:rFonts w:ascii="Cambria Math" w:eastAsiaTheme="minorEastAsia" w:hAnsi="Cambria Math"/>
-                            <w:sz w:val="24"/>
-                            <w:szCs w:val="24"/>
+                            <w:rFonts w:ascii="Cambria Math" w:hAnsi="Cambria Math"/>
                           </w:rPr>
                           <m:t>cos</m:t>
                         </m:r>
@@ -576,22 +522,14 @@
                           <m:dPr>
                             <m:ctrlPr>
                               <w:rPr>
-                                <w:rFonts w:ascii="Cambria Math" w:eastAsiaTheme="minorEastAsia" w:hAnsi="Cambria Math"/>
-                                <w:i/>
-                                <w:sz w:val="24"/>
-                                <w:szCs w:val="24"/>
+                                <w:rFonts w:ascii="Cambria Math" w:hAnsi="Cambria Math"/>
                               </w:rPr>
                             </m:ctrlPr>
                           </m:dPr>
                           <m:e>
                             <m:r>
-                              <m:rPr>
-                                <m:sty m:val="p"/>
-                              </m:rPr>
                               <w:rPr>
-                                <w:rFonts w:ascii="Cambria Math" w:eastAsiaTheme="minorEastAsia" w:hAnsi="Cambria Math"/>
-                                <w:sz w:val="24"/>
-                                <w:szCs w:val="24"/>
+                                <w:rFonts w:ascii="Cambria Math" w:hAnsi="Cambria Math"/>
                               </w:rPr>
                               <m:t>θ</m:t>
                             </m:r>
@@ -599,39 +537,37 @@
                         </m:d>
                       </m:e>
                     </m:func>
-                    <m:ctrlPr>
-                      <w:rPr>
-                        <w:rFonts w:ascii="Cambria Math" w:eastAsiaTheme="minorEastAsia" w:hAnsi="Cambria Math"/>
-                        <w:i/>
-                        <w:sz w:val="24"/>
-                        <w:szCs w:val="24"/>
-                      </w:rPr>
-                    </m:ctrlPr>
                   </m:num>
                   <m:den>
                     <m:r>
                       <w:rPr>
-                        <w:rFonts w:ascii="Cambria Math" w:eastAsiaTheme="minorEastAsia" w:hAnsi="Cambria Math"/>
-                        <w:sz w:val="24"/>
-                        <w:szCs w:val="24"/>
+                        <w:rFonts w:ascii="Cambria Math" w:hAnsi="Cambria Math"/>
                       </w:rPr>
-                      <m:t>a+b</m:t>
+                      <m:t>a</m:t>
                     </m:r>
-                    <m:ctrlPr>
+                    <m:r>
+                      <m:rPr>
+                        <m:sty m:val="p"/>
+                      </m:rPr>
                       <w:rPr>
-                        <w:rFonts w:ascii="Cambria Math" w:eastAsiaTheme="minorEastAsia" w:hAnsi="Cambria Math"/>
-                        <w:i/>
-                        <w:sz w:val="24"/>
-                        <w:szCs w:val="24"/>
+                        <w:rFonts w:ascii="Cambria Math" w:hAnsi="Cambria Math"/>
                       </w:rPr>
-                    </m:ctrlPr>
+                      <m:t>+</m:t>
+                    </m:r>
+                    <m:r>
+                      <w:rPr>
+                        <w:rFonts w:ascii="Cambria Math" w:hAnsi="Cambria Math"/>
+                      </w:rPr>
+                      <m:t>b</m:t>
+                    </m:r>
                   </m:den>
                 </m:f>
                 <m:r>
+                  <m:rPr>
+                    <m:sty m:val="p"/>
+                  </m:rPr>
                   <w:rPr>
-                    <w:rFonts w:ascii="Cambria Math" w:eastAsiaTheme="minorEastAsia" w:hAnsi="Cambria Math"/>
-                    <w:sz w:val="24"/>
-                    <w:szCs w:val="24"/>
+                    <w:rFonts w:ascii="Cambria Math" w:hAnsi="Cambria Math"/>
                   </w:rPr>
                   <m:t>=</m:t>
                 </m:r>
@@ -639,54 +575,39 @@
                   <m:fPr>
                     <m:ctrlPr>
                       <w:rPr>
-                        <w:rFonts w:ascii="Cambria Math" w:eastAsiaTheme="minorEastAsia" w:hAnsi="Cambria Math"/>
-                        <w:sz w:val="24"/>
-                        <w:szCs w:val="24"/>
+                        <w:rFonts w:ascii="Cambria Math" w:hAnsi="Cambria Math"/>
                       </w:rPr>
                     </m:ctrlPr>
                   </m:fPr>
                   <m:num>
                     <m:r>
+                      <m:rPr>
+                        <m:sty m:val="p"/>
+                      </m:rPr>
                       <w:rPr>
-                        <w:rFonts w:ascii="Cambria Math" w:eastAsiaTheme="minorEastAsia" w:hAnsi="Cambria Math"/>
-                        <w:sz w:val="24"/>
-                        <w:szCs w:val="24"/>
+                        <w:rFonts w:ascii="Cambria Math" w:hAnsi="Cambria Math"/>
                       </w:rPr>
                       <m:t>2</m:t>
                     </m:r>
-                    <m:ctrlPr>
-                      <w:rPr>
-                        <w:rFonts w:ascii="Cambria Math" w:eastAsiaTheme="minorEastAsia" w:hAnsi="Cambria Math"/>
-                        <w:i/>
-                        <w:sz w:val="24"/>
-                        <w:szCs w:val="24"/>
-                      </w:rPr>
-                    </m:ctrlPr>
                   </m:num>
                   <m:den>
                     <m:r>
+                      <m:rPr>
+                        <m:sty m:val="p"/>
+                      </m:rPr>
                       <w:rPr>
-                        <w:rFonts w:ascii="Cambria Math" w:eastAsiaTheme="minorEastAsia" w:hAnsi="Cambria Math"/>
-                        <w:sz w:val="24"/>
-                        <w:szCs w:val="24"/>
+                        <w:rFonts w:ascii="Cambria Math" w:hAnsi="Cambria Math"/>
                       </w:rPr>
                       <m:t>5</m:t>
                     </m:r>
-                    <m:ctrlPr>
-                      <w:rPr>
-                        <w:rFonts w:ascii="Cambria Math" w:eastAsiaTheme="minorEastAsia" w:hAnsi="Cambria Math"/>
-                        <w:i/>
-                        <w:sz w:val="24"/>
-                        <w:szCs w:val="24"/>
-                      </w:rPr>
-                    </m:ctrlPr>
                   </m:den>
                 </m:f>
                 <m:r>
+                  <m:rPr>
+                    <m:sty m:val="p"/>
+                  </m:rPr>
                   <w:rPr>
-                    <w:rFonts w:ascii="Cambria Math" w:eastAsiaTheme="minorEastAsia" w:hAnsi="Cambria Math"/>
-                    <w:sz w:val="24"/>
-                    <w:szCs w:val="24"/>
+                    <w:rFonts w:ascii="Cambria Math" w:hAnsi="Cambria Math"/>
                   </w:rPr>
                   <m:t>+</m:t>
                 </m:r>
@@ -694,66 +615,48 @@
                   <m:fPr>
                     <m:ctrlPr>
                       <w:rPr>
-                        <w:rFonts w:ascii="Cambria Math" w:eastAsiaTheme="minorEastAsia" w:hAnsi="Cambria Math"/>
-                        <w:sz w:val="24"/>
-                        <w:szCs w:val="24"/>
+                        <w:rFonts w:ascii="Cambria Math" w:hAnsi="Cambria Math"/>
                       </w:rPr>
                     </m:ctrlPr>
                   </m:fPr>
                   <m:num>
                     <m:r>
+                      <m:rPr>
+                        <m:sty m:val="p"/>
+                      </m:rPr>
                       <w:rPr>
-                        <w:rFonts w:ascii="Cambria Math" w:eastAsiaTheme="minorEastAsia" w:hAnsi="Cambria Math"/>
-                        <w:sz w:val="24"/>
-                        <w:szCs w:val="24"/>
+                        <w:rFonts w:ascii="Cambria Math" w:hAnsi="Cambria Math"/>
                       </w:rPr>
                       <m:t>3</m:t>
                     </m:r>
-                    <m:ctrlPr>
-                      <w:rPr>
-                        <w:rFonts w:ascii="Cambria Math" w:eastAsiaTheme="minorEastAsia" w:hAnsi="Cambria Math"/>
-                        <w:i/>
-                        <w:sz w:val="24"/>
-                        <w:szCs w:val="24"/>
-                      </w:rPr>
-                    </m:ctrlPr>
                   </m:num>
                   <m:den>
                     <m:r>
+                      <m:rPr>
+                        <m:sty m:val="p"/>
+                      </m:rPr>
                       <w:rPr>
-                        <w:rFonts w:ascii="Cambria Math" w:eastAsiaTheme="minorEastAsia" w:hAnsi="Cambria Math"/>
-                        <w:sz w:val="24"/>
-                        <w:szCs w:val="24"/>
+                        <w:rFonts w:ascii="Cambria Math" w:hAnsi="Cambria Math"/>
                       </w:rPr>
                       <m:t>5</m:t>
                     </m:r>
-                    <m:ctrlPr>
-                      <w:rPr>
-                        <w:rFonts w:ascii="Cambria Math" w:eastAsiaTheme="minorEastAsia" w:hAnsi="Cambria Math"/>
-                        <w:i/>
-                        <w:sz w:val="24"/>
-                        <w:szCs w:val="24"/>
-                      </w:rPr>
-                    </m:ctrlPr>
                   </m:den>
                 </m:f>
                 <m:func>
                   <m:funcPr>
                     <m:ctrlPr>
                       <w:rPr>
-                        <w:rFonts w:ascii="Cambria Math" w:eastAsiaTheme="minorEastAsia" w:hAnsi="Cambria Math"/>
-                        <w:i/>
-                        <w:sz w:val="24"/>
-                        <w:szCs w:val="24"/>
+                        <w:rFonts w:ascii="Cambria Math" w:hAnsi="Cambria Math"/>
                       </w:rPr>
                     </m:ctrlPr>
                   </m:funcPr>
                   <m:fName>
                     <m:r>
+                      <m:rPr>
+                        <m:sty m:val="p"/>
+                      </m:rPr>
                       <w:rPr>
-                        <w:rFonts w:ascii="Cambria Math" w:eastAsiaTheme="minorEastAsia" w:hAnsi="Cambria Math"/>
-                        <w:sz w:val="24"/>
-                        <w:szCs w:val="24"/>
+                        <w:rFonts w:ascii="Cambria Math" w:hAnsi="Cambria Math"/>
                       </w:rPr>
                       <m:t>cos</m:t>
                     </m:r>
@@ -763,22 +666,14 @@
                       <m:dPr>
                         <m:ctrlPr>
                           <w:rPr>
-                            <w:rFonts w:ascii="Cambria Math" w:eastAsiaTheme="minorEastAsia" w:hAnsi="Cambria Math"/>
-                            <w:i/>
-                            <w:sz w:val="24"/>
-                            <w:szCs w:val="24"/>
+                            <w:rFonts w:ascii="Cambria Math" w:hAnsi="Cambria Math"/>
                           </w:rPr>
                         </m:ctrlPr>
                       </m:dPr>
                       <m:e>
                         <m:r>
-                          <m:rPr>
-                            <m:sty m:val="p"/>
-                          </m:rPr>
                           <w:rPr>
-                            <w:rFonts w:ascii="Cambria Math" w:eastAsiaTheme="minorEastAsia" w:hAnsi="Cambria Math"/>
-                            <w:sz w:val="24"/>
-                            <w:szCs w:val="24"/>
+                            <w:rFonts w:ascii="Cambria Math" w:hAnsi="Cambria Math"/>
                           </w:rPr>
                           <m:t>θ</m:t>
                         </m:r>
@@ -796,10 +691,6 @@
             <w:vAlign w:val="center"/>
           </w:tcPr>
           <w:p>
-            <w:pPr>
-              <w:spacing w:line="360" w:lineRule="auto"/>
-              <w:jc w:val="both"/>
-            </w:pPr>
             <w:r>
               <w:t>(</w:t>
             </w:r>
@@ -829,193 +720,19 @@
       </w:tr>
     </w:tbl>
     <w:p>
-      <w:pPr>
-        <w:spacing w:line="276" w:lineRule="auto"/>
-        <w:jc w:val="both"/>
-        <w:rPr>
-          <w:rFonts w:eastAsiaTheme="minorEastAsia"/>
-        </w:rPr>
-      </w:pPr>
-      <w:r>
-        <w:tab/>
-        <w:t xml:space="preserve">where </w:t>
-      </w:r>
-      <m:oMath>
-        <m:r>
-          <w:rPr>
-            <w:rFonts w:ascii="Cambria Math" w:eastAsiaTheme="minorEastAsia" w:hAnsi="Cambria Math"/>
-            <w:kern w:val="0"/>
-            <w14:ligatures w14:val="none"/>
-          </w:rPr>
-          <m:t>I</m:t>
-        </m:r>
-      </m:oMath>
-      <w:r>
-        <w:rPr>
-          <w:rFonts w:eastAsiaTheme="minorEastAsia"/>
-          <w:kern w:val="0"/>
-          <w14:ligatures w14:val="none"/>
-        </w:rPr>
-        <w:t xml:space="preserve"> is the</w:t>
-      </w:r>
-      <w:r>
-        <w:rPr>
-          <w:rFonts w:eastAsiaTheme="minorEastAsia"/>
-          <w:kern w:val="0"/>
-          <w14:ligatures w14:val="none"/>
-        </w:rPr>
-        <w:t xml:space="preserve"> intensity</w:t>
-      </w:r>
-      <w:r>
-        <w:rPr>
-          <w:rFonts w:eastAsiaTheme="minorEastAsia"/>
-          <w:kern w:val="0"/>
-          <w14:ligatures w14:val="none"/>
-        </w:rPr>
-        <w:t xml:space="preserve">, </w:t>
-      </w:r>
-      <m:oMath>
-        <m:r>
-          <w:rPr>
-            <w:rFonts w:ascii="Cambria Math" w:eastAsiaTheme="minorEastAsia" w:hAnsi="Cambria Math"/>
-            <w:kern w:val="0"/>
-            <w14:ligatures w14:val="none"/>
-          </w:rPr>
-          <m:t>a</m:t>
-        </m:r>
-      </m:oMath>
-      <w:r>
-        <w:rPr>
-          <w:rFonts w:eastAsiaTheme="minorEastAsia"/>
-          <w:kern w:val="0"/>
-          <w14:ligatures w14:val="none"/>
-        </w:rPr>
-        <w:t xml:space="preserve"> and </w:t>
-      </w:r>
-      <m:oMath>
-        <m:r>
-          <w:rPr>
-            <w:rFonts w:ascii="Cambria Math" w:eastAsiaTheme="minorEastAsia" w:hAnsi="Cambria Math"/>
-            <w:kern w:val="0"/>
-            <w14:ligatures w14:val="none"/>
-          </w:rPr>
-          <m:t>b</m:t>
-        </m:r>
-      </m:oMath>
-      <w:r>
-        <w:rPr>
-          <w:rFonts w:eastAsiaTheme="minorEastAsia"/>
-          <w:kern w:val="0"/>
-          <w14:ligatures w14:val="none"/>
-        </w:rPr>
-        <w:t xml:space="preserve"> </w:t>
-      </w:r>
-      <w:r>
-        <w:rPr>
-          <w:rFonts w:eastAsiaTheme="minorEastAsia"/>
-          <w:kern w:val="0"/>
-          <w14:ligatures w14:val="none"/>
-        </w:rPr>
-        <w:t>are wavelength-dependent coefficients</w:t>
-      </w:r>
-      <w:r>
-        <w:rPr>
-          <w:rFonts w:eastAsiaTheme="minorEastAsia"/>
-          <w:kern w:val="0"/>
-          <w14:ligatures w14:val="none"/>
-        </w:rPr>
-        <w:t xml:space="preserve">, and </w:t>
-      </w:r>
-      <m:oMath>
-        <m:r>
-          <w:rPr>
-            <w:rFonts w:ascii="Cambria Math" w:eastAsiaTheme="minorEastAsia" w:hAnsi="Cambria Math"/>
-          </w:rPr>
-          <m:t>θ</m:t>
-        </m:r>
-      </m:oMath>
-      <w:r>
-        <w:rPr>
-          <w:rFonts w:eastAsiaTheme="minorEastAsia"/>
-        </w:rPr>
-        <w:t xml:space="preserve"> </w:t>
-      </w:r>
-      <w:r>
-        <w:rPr>
-          <w:rFonts w:eastAsiaTheme="minorEastAsia"/>
-        </w:rPr>
-        <w:t xml:space="preserve">is the angle from the line of sight toward the center of the sun and the line of sight a distance away from the center of the sun perpendicular to the surface of the sun. </w:t>
-      </w:r>
-      <w:r>
-        <w:rPr>
-          <w:rFonts w:eastAsiaTheme="minorEastAsia"/>
-        </w:rPr>
-        <w:t>The right-hand side of the equation is the simplified equation. The angle</w:t>
-      </w:r>
-      <w:r>
-        <w:rPr>
-          <w:rFonts w:eastAsiaTheme="minorEastAsia"/>
-        </w:rPr>
-        <w:t xml:space="preserve"> </w:t>
-      </w:r>
-      <m:oMath>
-        <m:r>
-          <w:rPr>
-            <w:rFonts w:ascii="Cambria Math" w:eastAsiaTheme="minorEastAsia" w:hAnsi="Cambria Math"/>
-            <w:kern w:val="0"/>
-            <w14:ligatures w14:val="none"/>
-          </w:rPr>
-          <m:t>θ</m:t>
-        </m:r>
-      </m:oMath>
-      <w:r>
-        <w:rPr>
-          <w:rFonts w:eastAsiaTheme="minorEastAsia"/>
-        </w:rPr>
-        <w:t xml:space="preserve"> </w:t>
-      </w:r>
-      <w:r>
-        <w:rPr>
-          <w:rFonts w:eastAsiaTheme="minorEastAsia"/>
-        </w:rPr>
-        <w:t xml:space="preserve">is visualized in </w:t>
-      </w:r>
-      <w:r>
-        <w:rPr>
-          <w:rFonts w:eastAsiaTheme="minorEastAsia"/>
-          <w:b/>
-          <w:bCs/>
-        </w:rPr>
-        <w:t>Figure 3</w:t>
-      </w:r>
-      <w:r>
-        <w:rPr>
-          <w:rFonts w:eastAsiaTheme="minorEastAsia"/>
-        </w:rPr>
-        <w:t>.</w:t>
-      </w:r>
-    </w:p>
-    <w:p>
-      <w:pPr>
-        <w:spacing w:line="276" w:lineRule="auto"/>
-        <w:jc w:val="center"/>
-        <w:rPr>
-          <w:rFonts w:eastAsiaTheme="minorEastAsia"/>
-          <w:kern w:val="0"/>
-          <w14:ligatures w14:val="none"/>
-        </w:rPr>
-      </w:pPr>
-      <w:r>
-        <w:rPr>
-          <w:rFonts w:eastAsiaTheme="minorEastAsia"/>
-          <w:kern w:val="0"/>
-          <w14:ligatures w14:val="none"/>
-        </w:rPr>
-        <w:lastRenderedPageBreak/>
+      <w:r>
         <w:drawing>
-          <wp:inline distT="0" distB="0" distL="0" distR="0" wp14:anchorId="06448D14" wp14:editId="0E6E9F03">
-            <wp:extent cx="3357904" cy="2403552"/>
-            <wp:effectExtent l="57150" t="57150" r="90170" b="92075"/>
+          <wp:anchor distT="0" distB="0" distL="114300" distR="114300" simplePos="0" relativeHeight="251658240" behindDoc="0" locked="0" layoutInCell="1" allowOverlap="1" wp14:anchorId="06448D14" wp14:editId="76AD776A">
+            <wp:simplePos x="0" y="0"/>
+            <wp:positionH relativeFrom="margin">
+              <wp:align>right</wp:align>
+            </wp:positionH>
+            <wp:positionV relativeFrom="paragraph">
+              <wp:posOffset>61595</wp:posOffset>
+            </wp:positionV>
+            <wp:extent cx="3146425" cy="2252345"/>
+            <wp:effectExtent l="57150" t="57150" r="92075" b="90805"/>
+            <wp:wrapSquare wrapText="bothSides"/>
             <wp:docPr id="2024492131" name="Picture 1" descr="A diagram of a circular object&#10;&#10;Description automatically generated"/>
             <wp:cNvGraphicFramePr>
               <a:graphicFrameLocks xmlns:a="http://schemas.openxmlformats.org/drawingml/2006/main" noChangeAspect="1"/>
@@ -1028,7 +745,13 @@
                     <pic:cNvPicPr/>
                   </pic:nvPicPr>
                   <pic:blipFill>
-                    <a:blip r:embed="rId10"/>
+                    <a:blip r:embed="rId10">
+                      <a:extLst>
+                        <a:ext uri="{28A0092B-C50C-407E-A947-70E740481C1C}">
+                          <a14:useLocalDpi xmlns:a14="http://schemas.microsoft.com/office/drawing/2010/main" val="0"/>
+                        </a:ext>
+                      </a:extLst>
+                    </a:blip>
                     <a:stretch>
                       <a:fillRect/>
                     </a:stretch>
@@ -1036,7 +759,7 @@
                   <pic:spPr>
                     <a:xfrm>
                       <a:off x="0" y="0"/>
-                      <a:ext cx="3363012" cy="2407208"/>
+                      <a:ext cx="3146425" cy="2252345"/>
                     </a:xfrm>
                     <a:prstGeom prst="rect">
                       <a:avLst/>
@@ -1057,77 +780,343 @@
                 </pic:pic>
               </a:graphicData>
             </a:graphic>
-          </wp:inline>
+            <wp14:sizeRelH relativeFrom="margin">
+              <wp14:pctWidth>0</wp14:pctWidth>
+            </wp14:sizeRelH>
+            <wp14:sizeRelV relativeFrom="margin">
+              <wp14:pctHeight>0</wp14:pctHeight>
+            </wp14:sizeRelV>
+          </wp:anchor>
         </w:drawing>
       </w:r>
-    </w:p>
-    <w:p>
-      <w:pPr>
-        <w:spacing w:line="276" w:lineRule="auto"/>
-        <w:rPr>
-          <w:rFonts w:eastAsiaTheme="minorEastAsia"/>
-        </w:rPr>
-      </w:pPr>
-      <w:r>
-        <w:rPr>
-          <w:rFonts w:eastAsiaTheme="minorEastAsia"/>
-          <w:kern w:val="0"/>
-          <w14:ligatures w14:val="none"/>
-        </w:rPr>
-        <w:t xml:space="preserve">However, this is assuming we know the angle. We can transform the equation to be dependent on another variable by relating </w:t>
+      <w:r>
+        <w:tab/>
+        <w:t xml:space="preserve">where </w:t>
       </w:r>
       <m:oMath>
         <m:r>
           <w:rPr>
-            <w:rFonts w:ascii="Cambria Math" w:eastAsiaTheme="minorEastAsia" w:hAnsi="Cambria Math"/>
+            <w:rFonts w:ascii="Cambria Math" w:hAnsi="Cambria Math"/>
+            <w:kern w:val="0"/>
+            <w14:ligatures w14:val="none"/>
+          </w:rPr>
+          <m:t>I</m:t>
+        </m:r>
+      </m:oMath>
+      <w:r>
+        <w:rPr>
+          <w:kern w:val="0"/>
+          <w14:ligatures w14:val="none"/>
+        </w:rPr>
+        <w:t xml:space="preserve"> is the</w:t>
+      </w:r>
+      <w:r>
+        <w:rPr>
+          <w:kern w:val="0"/>
+          <w14:ligatures w14:val="none"/>
+        </w:rPr>
+        <w:t xml:space="preserve"> intensity</w:t>
+      </w:r>
+      <w:r>
+        <w:rPr>
+          <w:kern w:val="0"/>
+          <w14:ligatures w14:val="none"/>
+        </w:rPr>
+        <w:t xml:space="preserve">, </w:t>
+      </w:r>
+      <m:oMath>
+        <m:r>
+          <w:rPr>
+            <w:rFonts w:ascii="Cambria Math" w:hAnsi="Cambria Math"/>
+            <w:kern w:val="0"/>
+            <w14:ligatures w14:val="none"/>
+          </w:rPr>
+          <m:t>a</m:t>
+        </m:r>
+      </m:oMath>
+      <w:r>
+        <w:rPr>
+          <w:kern w:val="0"/>
+          <w14:ligatures w14:val="none"/>
+        </w:rPr>
+        <w:t xml:space="preserve"> and </w:t>
+      </w:r>
+      <m:oMath>
+        <m:r>
+          <w:rPr>
+            <w:rFonts w:ascii="Cambria Math" w:hAnsi="Cambria Math"/>
+            <w:kern w:val="0"/>
+            <w14:ligatures w14:val="none"/>
+          </w:rPr>
+          <m:t>b</m:t>
+        </m:r>
+      </m:oMath>
+      <w:r>
+        <w:rPr>
+          <w:kern w:val="0"/>
+          <w14:ligatures w14:val="none"/>
+        </w:rPr>
+        <w:t xml:space="preserve"> </w:t>
+      </w:r>
+      <w:r>
+        <w:rPr>
+          <w:kern w:val="0"/>
+          <w14:ligatures w14:val="none"/>
+        </w:rPr>
+        <w:t>are wavelength-dependent coefficients</w:t>
+      </w:r>
+      <w:r>
+        <w:rPr>
+          <w:kern w:val="0"/>
+          <w14:ligatures w14:val="none"/>
+        </w:rPr>
+        <w:t xml:space="preserve">, and </w:t>
+      </w:r>
+      <m:oMath>
+        <m:r>
+          <w:rPr>
+            <w:rFonts w:ascii="Cambria Math" w:hAnsi="Cambria Math"/>
           </w:rPr>
           <m:t>θ</m:t>
         </m:r>
       </m:oMath>
       <w:r>
-        <w:rPr>
-          <w:rFonts w:eastAsiaTheme="minorEastAsia"/>
-        </w:rPr>
-        <w:t xml:space="preserve"> and </w:t>
+        <w:t xml:space="preserve"> </w:t>
+      </w:r>
+      <w:r>
+        <w:t xml:space="preserve">is the angle from the line of sight toward the center of the sun and the line of sight a distance away from the center of the sun perpendicular to the surface of the sun. </w:t>
+      </w:r>
+      <w:r>
+        <w:t>The right-hand side of the equation is the simplified equation. The angle</w:t>
+      </w:r>
+      <w:r>
+        <w:t xml:space="preserve"> </w:t>
       </w:r>
       <m:oMath>
         <m:r>
           <w:rPr>
-            <w:rFonts w:ascii="Cambria Math" w:eastAsiaTheme="minorEastAsia" w:hAnsi="Cambria Math"/>
+            <w:rFonts w:ascii="Cambria Math" w:hAnsi="Cambria Math"/>
+            <w:kern w:val="0"/>
+            <w14:ligatures w14:val="none"/>
+          </w:rPr>
+          <m:t>θ</m:t>
+        </m:r>
+      </m:oMath>
+      <w:r>
+        <w:t xml:space="preserve"> </w:t>
+      </w:r>
+      <w:r>
+        <w:t xml:space="preserve">is visualized in </w:t>
+      </w:r>
+      <w:r>
+        <w:rPr>
+          <w:b/>
+          <w:bCs/>
+        </w:rPr>
+        <w:t>Figure 3</w:t>
+      </w:r>
+      <w:r>
+        <w:t>.</w:t>
+      </w:r>
+    </w:p>
+    <w:p>
+      <w:pPr>
+        <w:jc w:val="center"/>
+      </w:pPr>
+    </w:p>
+    <w:p>
+      <w:pPr>
+        <w:jc w:val="center"/>
+      </w:pPr>
+      <w:r>
+        <w:rPr>
+          <w:noProof/>
+        </w:rPr>
+        <mc:AlternateContent>
+          <mc:Choice Requires="wps">
+            <w:drawing>
+              <wp:anchor distT="0" distB="0" distL="114300" distR="114300" simplePos="0" relativeHeight="251660288" behindDoc="0" locked="0" layoutInCell="1" allowOverlap="1" wp14:anchorId="60AD5ACC" wp14:editId="503F9927">
+                <wp:simplePos x="0" y="0"/>
+                <wp:positionH relativeFrom="margin">
+                  <wp:posOffset>2631440</wp:posOffset>
+                </wp:positionH>
+                <wp:positionV relativeFrom="paragraph">
+                  <wp:posOffset>293370</wp:posOffset>
+                </wp:positionV>
+                <wp:extent cx="3298190" cy="319405"/>
+                <wp:effectExtent l="0" t="0" r="16510" b="4445"/>
+                <wp:wrapSquare wrapText="bothSides"/>
+                <wp:docPr id="1098188850" name="Text Box 1"/>
+                <wp:cNvGraphicFramePr/>
+                <a:graphic xmlns:a="http://schemas.openxmlformats.org/drawingml/2006/main">
+                  <a:graphicData uri="http://schemas.microsoft.com/office/word/2010/wordprocessingShape">
+                    <wps:wsp>
+                      <wps:cNvSpPr txBox="1"/>
+                      <wps:spPr>
+                        <a:xfrm>
+                          <a:off x="0" y="0"/>
+                          <a:ext cx="3298190" cy="319405"/>
+                        </a:xfrm>
+                        <a:prstGeom prst="rect">
+                          <a:avLst/>
+                        </a:prstGeom>
+                        <a:noFill/>
+                        <a:ln>
+                          <a:noFill/>
+                        </a:ln>
+                      </wps:spPr>
+                      <wps:txbx>
+                        <w:txbxContent>
+                          <w:p>
+                            <w:pPr>
+                              <w:pStyle w:val="Caption"/>
+                              <w:jc w:val="center"/>
+                              <w:rPr>
+                                <w:sz w:val="20"/>
+                                <w:szCs w:val="20"/>
+                              </w:rPr>
+                            </w:pPr>
+                            <w:r>
+                              <w:t xml:space="preserve">Figure </w:t>
+                            </w:r>
+                            <w:fldSimple w:instr=" SEQ Figure \* ARABIC ">
+                              <w:r>
+                                <w:rPr>
+                                  <w:noProof/>
+                                </w:rPr>
+                                <w:t>3</w:t>
+                              </w:r>
+                            </w:fldSimple>
+                            <w:r>
+                              <w:t xml:space="preserve">: </w:t>
+                            </w:r>
+                            <w:r>
+                              <w:t>Line of sight of sun and angle</w:t>
+                            </w:r>
+                            <w:r>
+                              <w:t xml:space="preserve"> from a perpendicular on the surface of the </w:t>
+                            </w:r>
+                            <w:proofErr w:type="gramStart"/>
+                            <w:r>
+                              <w:t>sun</w:t>
+                            </w:r>
+                            <w:proofErr w:type="gramEnd"/>
+                          </w:p>
+                        </w:txbxContent>
+                      </wps:txbx>
+                      <wps:bodyPr rot="0" spcFirstLastPara="0" vertOverflow="overflow" horzOverflow="overflow" vert="horz" wrap="square" lIns="0" tIns="0" rIns="0" bIns="0" numCol="1" spcCol="0" rtlCol="0" fromWordArt="0" anchor="t" anchorCtr="0" forceAA="0" compatLnSpc="1">
+                        <a:prstTxWarp prst="textNoShape">
+                          <a:avLst/>
+                        </a:prstTxWarp>
+                        <a:noAutofit/>
+                      </wps:bodyPr>
+                    </wps:wsp>
+                  </a:graphicData>
+                </a:graphic>
+                <wp14:sizeRelH relativeFrom="margin">
+                  <wp14:pctWidth>0</wp14:pctWidth>
+                </wp14:sizeRelH>
+                <wp14:sizeRelV relativeFrom="margin">
+                  <wp14:pctHeight>0</wp14:pctHeight>
+                </wp14:sizeRelV>
+              </wp:anchor>
+            </w:drawing>
+          </mc:Choice>
+          <mc:Fallback>
+            <w:pict>
+              <v:shapetype w14:anchorId="60AD5ACC" id="_x0000_t202" coordsize="21600,21600" o:spt="202" path="m,l,21600r21600,l21600,xe">
+                <v:stroke joinstyle="miter"/>
+                <v:path gradientshapeok="t" o:connecttype="rect"/>
+              </v:shapetype>
+              <v:shape id="Text Box 1" o:spid="_x0000_s1026" type="#_x0000_t202" style="position:absolute;left:0;text-align:left;margin-left:207.2pt;margin-top:23.1pt;width:259.7pt;height:25.15pt;z-index:251660288;visibility:visible;mso-wrap-style:square;mso-width-percent:0;mso-height-percent:0;mso-wrap-distance-left:9pt;mso-wrap-distance-top:0;mso-wrap-distance-right:9pt;mso-wrap-distance-bottom:0;mso-position-horizontal:absolute;mso-position-horizontal-relative:margin;mso-position-vertical:absolute;mso-position-vertical-relative:text;mso-width-percent:0;mso-height-percent:0;mso-width-relative:margin;mso-height-relative:margin;v-text-anchor:top" o:gfxdata="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" filled="f" stroked="f">
+                <v:textbox inset="0,0,0,0">
+                  <w:txbxContent>
+                    <w:p>
+                      <w:pPr>
+                        <w:pStyle w:val="Caption"/>
+                        <w:jc w:val="center"/>
+                        <w:rPr>
+                          <w:sz w:val="20"/>
+                          <w:szCs w:val="20"/>
+                        </w:rPr>
+                      </w:pPr>
+                      <w:r>
+                        <w:t xml:space="preserve">Figure </w:t>
+                      </w:r>
+                      <w:fldSimple w:instr=" SEQ Figure \* ARABIC ">
+                        <w:r>
+                          <w:rPr>
+                            <w:noProof/>
+                          </w:rPr>
+                          <w:t>3</w:t>
+                        </w:r>
+                      </w:fldSimple>
+                      <w:r>
+                        <w:t xml:space="preserve">: </w:t>
+                      </w:r>
+                      <w:r>
+                        <w:t>Line of sight of sun and angle</w:t>
+                      </w:r>
+                      <w:r>
+                        <w:t xml:space="preserve"> from a perpendicular on the surface of the </w:t>
+                      </w:r>
+                      <w:proofErr w:type="gramStart"/>
+                      <w:r>
+                        <w:t>sun</w:t>
+                      </w:r>
+                      <w:proofErr w:type="gramEnd"/>
+                    </w:p>
+                  </w:txbxContent>
+                </v:textbox>
+                <w10:wrap type="square" anchorx="margin"/>
+              </v:shape>
+            </w:pict>
+          </mc:Fallback>
+        </mc:AlternateContent>
+      </w:r>
+    </w:p>
+    <w:p/>
+    <w:p>
+      <w:r>
+        <w:lastRenderedPageBreak/>
+        <w:t xml:space="preserve">However, this is assuming we know the angle. We can transform the equation to be dependent on another variable by relating </w:t>
+      </w:r>
+      <m:oMath>
+        <m:r>
+          <w:rPr>
+            <w:rFonts w:ascii="Cambria Math" w:hAnsi="Cambria Math"/>
+          </w:rPr>
+          <m:t>θ</m:t>
+        </m:r>
+      </m:oMath>
+      <w:r>
+        <w:t xml:space="preserve"> and </w:t>
+      </w:r>
+      <m:oMath>
+        <m:r>
+          <w:rPr>
+            <w:rFonts w:ascii="Cambria Math" w:hAnsi="Cambria Math"/>
           </w:rPr>
           <m:t>d</m:t>
         </m:r>
       </m:oMath>
       <w:r>
-        <w:rPr>
-          <w:rFonts w:eastAsiaTheme="minorEastAsia"/>
-        </w:rPr>
         <w:t>, the distance from the center of the sun</w:t>
       </w:r>
       <w:r>
-        <w:rPr>
-          <w:rFonts w:eastAsiaTheme="minorEastAsia"/>
-        </w:rPr>
         <w:t xml:space="preserve">. Using basic trigonometry, we can obtain </w:t>
       </w:r>
       <w:r>
         <w:rPr>
-          <w:rFonts w:eastAsiaTheme="minorEastAsia"/>
           <w:b/>
           <w:bCs/>
         </w:rPr>
         <w:t>Equation 2</w:t>
       </w:r>
       <w:r>
-        <w:rPr>
-          <w:rFonts w:eastAsiaTheme="minorEastAsia"/>
-        </w:rPr>
         <w:t>.</w:t>
       </w:r>
       <w:r>
-        <w:rPr>
-          <w:rFonts w:eastAsiaTheme="minorEastAsia"/>
-        </w:rPr>
         <w:t xml:space="preserve"> </w:t>
       </w:r>
     </w:p>
@@ -1161,15 +1150,7 @@
             <w:tcW w:w="350" w:type="pct"/>
             <w:vAlign w:val="center"/>
           </w:tcPr>
-          <w:p>
-            <w:pPr>
-              <w:spacing w:line="360" w:lineRule="auto"/>
-              <w:jc w:val="both"/>
-              <w:rPr>
-                <w:rFonts w:ascii="Times New Roman" w:hAnsi="Times New Roman"/>
-              </w:rPr>
-            </w:pPr>
-          </w:p>
+          <w:p/>
         </w:tc>
         <w:tc>
           <w:tcPr>
@@ -1179,32 +1160,24 @@
           </w:tcPr>
           <w:p>
             <w:pPr>
-              <w:spacing w:line="360" w:lineRule="auto"/>
-              <w:jc w:val="both"/>
               <w:rPr>
-                <w:rFonts w:ascii="Times New Roman" w:eastAsiaTheme="minorEastAsia" w:hAnsi="Times New Roman"/>
-                <w:sz w:val="24"/>
-                <w:szCs w:val="24"/>
+                <w:rFonts w:ascii="Times New Roman" w:hAnsi="Times New Roman"/>
               </w:rPr>
             </w:pPr>
             <m:oMathPara>
+              <m:oMathParaPr>
+                <m:jc m:val="center"/>
+              </m:oMathParaPr>
               <m:oMath>
                 <m:r>
-                  <m:rPr>
-                    <m:sty m:val="p"/>
-                  </m:rPr>
                   <w:rPr>
-                    <w:rFonts w:ascii="Cambria Math" w:eastAsiaTheme="minorEastAsia" w:hAnsi="Cambria Math" w:cs="Times New Roman"/>
-                    <w:sz w:val="24"/>
-                    <w:szCs w:val="24"/>
+                    <w:rFonts w:ascii="Cambria Math" w:hAnsi="Cambria Math" w:cs="Times New Roman"/>
                   </w:rPr>
                   <m:t>θ</m:t>
                 </m:r>
                 <m:r>
                   <w:rPr>
-                    <w:rFonts w:ascii="Cambria Math" w:eastAsiaTheme="minorEastAsia" w:hAnsi="Cambria Math" w:cs="Times New Roman"/>
-                    <w:sz w:val="24"/>
-                    <w:szCs w:val="24"/>
+                    <w:rFonts w:ascii="Cambria Math" w:hAnsi="Cambria Math" w:cs="Times New Roman"/>
                   </w:rPr>
                   <m:t>=</m:t>
                 </m:r>
@@ -1212,10 +1185,8 @@
                   <m:funcPr>
                     <m:ctrlPr>
                       <w:rPr>
-                        <w:rFonts w:ascii="Cambria Math" w:eastAsiaTheme="minorEastAsia" w:hAnsi="Cambria Math" w:cs="Times New Roman"/>
+                        <w:rFonts w:ascii="Cambria Math" w:hAnsi="Cambria Math" w:cs="Times New Roman"/>
                         <w:i/>
-                        <w:sz w:val="24"/>
-                        <w:szCs w:val="24"/>
                       </w:rPr>
                     </m:ctrlPr>
                   </m:funcPr>
@@ -1224,19 +1195,15 @@
                       <m:sSupPr>
                         <m:ctrlPr>
                           <w:rPr>
-                            <w:rFonts w:ascii="Cambria Math" w:eastAsiaTheme="minorEastAsia" w:hAnsi="Cambria Math" w:cs="Times New Roman"/>
+                            <w:rFonts w:ascii="Cambria Math" w:hAnsi="Cambria Math" w:cs="Times New Roman"/>
                             <w:i/>
-                            <w:sz w:val="24"/>
-                            <w:szCs w:val="24"/>
                           </w:rPr>
                         </m:ctrlPr>
                       </m:sSupPr>
                       <m:e>
                         <m:r>
                           <w:rPr>
-                            <w:rFonts w:ascii="Cambria Math" w:eastAsiaTheme="minorEastAsia" w:hAnsi="Cambria Math" w:cs="Times New Roman"/>
-                            <w:sz w:val="24"/>
-                            <w:szCs w:val="24"/>
+                            <w:rFonts w:ascii="Cambria Math" w:hAnsi="Cambria Math" w:cs="Times New Roman"/>
                           </w:rPr>
                           <m:t>sin</m:t>
                         </m:r>
@@ -1244,9 +1211,7 @@
                       <m:sup>
                         <m:r>
                           <w:rPr>
-                            <w:rFonts w:ascii="Cambria Math" w:eastAsiaTheme="minorEastAsia" w:hAnsi="Cambria Math" w:cs="Times New Roman"/>
-                            <w:sz w:val="24"/>
-                            <w:szCs w:val="24"/>
+                            <w:rFonts w:ascii="Cambria Math" w:hAnsi="Cambria Math" w:cs="Times New Roman"/>
                           </w:rPr>
                           <m:t>-1</m:t>
                         </m:r>
@@ -1258,9 +1223,7 @@
                       <m:dPr>
                         <m:ctrlPr>
                           <w:rPr>
-                            <w:rFonts w:ascii="Cambria Math" w:eastAsiaTheme="minorEastAsia" w:hAnsi="Cambria Math" w:cs="Times New Roman"/>
-                            <w:sz w:val="24"/>
-                            <w:szCs w:val="24"/>
+                            <w:rFonts w:ascii="Cambria Math" w:hAnsi="Cambria Math" w:cs="Times New Roman"/>
                           </w:rPr>
                         </m:ctrlPr>
                       </m:dPr>
@@ -1269,27 +1232,21 @@
                           <m:fPr>
                             <m:ctrlPr>
                               <w:rPr>
-                                <w:rFonts w:ascii="Cambria Math" w:eastAsiaTheme="minorEastAsia" w:hAnsi="Cambria Math"/>
-                                <w:sz w:val="24"/>
-                                <w:szCs w:val="24"/>
+                                <w:rFonts w:ascii="Cambria Math" w:hAnsi="Cambria Math"/>
                               </w:rPr>
                             </m:ctrlPr>
                           </m:fPr>
                           <m:num>
                             <m:r>
                               <w:rPr>
-                                <w:rFonts w:ascii="Cambria Math" w:eastAsiaTheme="minorEastAsia" w:hAnsi="Cambria Math"/>
-                                <w:sz w:val="24"/>
-                                <w:szCs w:val="24"/>
+                                <w:rFonts w:ascii="Cambria Math" w:hAnsi="Cambria Math"/>
                               </w:rPr>
                               <m:t>d</m:t>
                             </m:r>
                             <m:ctrlPr>
                               <w:rPr>
-                                <w:rFonts w:ascii="Cambria Math" w:eastAsiaTheme="minorEastAsia" w:hAnsi="Cambria Math"/>
+                                <w:rFonts w:ascii="Cambria Math" w:hAnsi="Cambria Math"/>
                                 <w:i/>
-                                <w:sz w:val="24"/>
-                                <w:szCs w:val="24"/>
                               </w:rPr>
                             </m:ctrlPr>
                           </m:num>
@@ -1298,29 +1255,20 @@
                               <m:rPr>
                                 <m:nor/>
                               </m:rPr>
-                              <w:rPr>
-                                <w:rFonts w:ascii="Cambria Math" w:eastAsiaTheme="minorEastAsia" w:hAnsi="Cambria Math"/>
-                                <w:sz w:val="24"/>
-                                <w:szCs w:val="24"/>
-                              </w:rPr>
                               <m:t>radius of sun</m:t>
                             </m:r>
                             <m:ctrlPr>
                               <w:rPr>
-                                <w:rFonts w:ascii="Cambria Math" w:eastAsiaTheme="minorEastAsia" w:hAnsi="Cambria Math"/>
+                                <w:rFonts w:ascii="Cambria Math" w:hAnsi="Cambria Math"/>
                                 <w:i/>
-                                <w:sz w:val="24"/>
-                                <w:szCs w:val="24"/>
                               </w:rPr>
                             </m:ctrlPr>
                           </m:den>
                         </m:f>
                         <m:ctrlPr>
                           <w:rPr>
-                            <w:rFonts w:ascii="Cambria Math" w:eastAsiaTheme="minorEastAsia" w:hAnsi="Cambria Math"/>
+                            <w:rFonts w:ascii="Cambria Math" w:hAnsi="Cambria Math"/>
                             <w:i/>
-                            <w:sz w:val="24"/>
-                            <w:szCs w:val="24"/>
                           </w:rPr>
                         </m:ctrlPr>
                       </m:e>
@@ -1330,17 +1278,7 @@
               </m:oMath>
             </m:oMathPara>
           </w:p>
-          <w:p>
-            <w:pPr>
-              <w:spacing w:line="360" w:lineRule="auto"/>
-              <w:jc w:val="both"/>
-              <w:rPr>
-                <w:rFonts w:ascii="Times New Roman" w:eastAsiaTheme="minorEastAsia" w:hAnsi="Times New Roman"/>
-                <w:sz w:val="24"/>
-                <w:szCs w:val="24"/>
-              </w:rPr>
-            </w:pPr>
-          </w:p>
+          <w:p/>
         </w:tc>
         <w:tc>
           <w:tcPr>
@@ -1349,10 +1287,6 @@
             <w:hideMark/>
           </w:tcPr>
           <w:p>
-            <w:pPr>
-              <w:spacing w:line="360" w:lineRule="auto"/>
-              <w:jc w:val="both"/>
-            </w:pPr>
             <w:r>
               <w:t>(2)</w:t>
             </w:r>
@@ -1361,21 +1295,67 @@
       </w:tr>
     </w:tbl>
     <w:p>
+      <w:r>
+        <w:t xml:space="preserve">The maximum value for </w:t>
+      </w:r>
+      <m:oMath>
+        <m:r>
+          <w:rPr>
+            <w:rFonts w:ascii="Cambria Math" w:hAnsi="Cambria Math"/>
+          </w:rPr>
+          <m:t>d</m:t>
+        </m:r>
+      </m:oMath>
+      <w:r>
+        <w:t xml:space="preserve"> is the radius of the sun, which should theoretically be the darkest (minimum intensity). </w:t>
+      </w:r>
+      <w:r>
+        <w:rPr>
+          <w:b/>
+          <w:bCs/>
+        </w:rPr>
+        <w:t xml:space="preserve">Figure 4 </w:t>
+      </w:r>
+      <w:r>
+        <w:t xml:space="preserve">shows the Eddington approximation with respect to the variables </w:t>
+      </w:r>
+      <m:oMath>
+        <m:r>
+          <w:rPr>
+            <w:rFonts w:ascii="Cambria Math" w:hAnsi="Cambria Math"/>
+          </w:rPr>
+          <m:t>θ</m:t>
+        </m:r>
+      </m:oMath>
+      <w:r>
+        <w:t xml:space="preserve"> and </w:t>
+      </w:r>
+      <m:oMath>
+        <m:r>
+          <w:rPr>
+            <w:rFonts w:ascii="Cambria Math" w:hAnsi="Cambria Math"/>
+          </w:rPr>
+          <m:t>d</m:t>
+        </m:r>
+      </m:oMath>
+      <w:r>
+        <w:t>.</w:t>
+      </w:r>
+    </w:p>
+    <w:p>
       <w:pPr>
         <w:keepNext/>
-        <w:spacing w:line="276" w:lineRule="auto"/>
         <w:jc w:val="center"/>
       </w:pPr>
       <w:r>
         <w:rPr>
           <w:noProof/>
         </w:rPr>
-        <w:lastRenderedPageBreak/>
         <w:drawing>
-          <wp:inline distT="0" distB="0" distL="0" distR="0" wp14:anchorId="0B0C0DBA" wp14:editId="4AD29B11">
-            <wp:extent cx="5820082" cy="5429458"/>
-            <wp:effectExtent l="57150" t="57150" r="104775" b="95250"/>
-            <wp:docPr id="1519121794" name="Picture 3" descr="A screenshot of a graph&#10;&#10;Description automatically generated"/>
+          <wp:inline distT="0" distB="0" distL="0" distR="0" wp14:anchorId="7DB41E88" wp14:editId="5DA0133C">
+            <wp:extent cx="5154187" cy="5154187"/>
+            <wp:effectExtent l="57150" t="57150" r="104140" b="104140"/>
+            <wp:docPr id="37610574" name="Picture 5" descr="A graph of a line&#10;&#10;Description automatically generated with medium confidence"/>
             <wp:cNvGraphicFramePr>
               <a:graphicFrameLocks xmlns:a="http://schemas.openxmlformats.org/drawingml/2006/main" noChangeAspect="1"/>
             </wp:cNvGraphicFramePr>
@@ -1383,12 +1363,12 @@
               <a:graphicData uri="http://schemas.openxmlformats.org/drawingml/2006/picture">
                 <pic:pic xmlns:pic="http://schemas.openxmlformats.org/drawingml/2006/picture">
                   <pic:nvPicPr>
-                    <pic:cNvPr id="1519121794" name="Picture 3" descr="A screenshot of a graph&#10;&#10;Description automatically generated"/>
+                    <pic:cNvPr id="37610574" name="Picture 5" descr="A graph of a line&#10;&#10;Description automatically generated with medium confidence"/>
                     <pic:cNvPicPr>
                       <a:picLocks noChangeAspect="1" noChangeArrowheads="1"/>
                     </pic:cNvPicPr>
                   </pic:nvPicPr>
-                  <pic:blipFill rotWithShape="1">
+                  <pic:blipFill>
                     <a:blip r:embed="rId11">
                       <a:extLst>
                         <a:ext uri="{28A0092B-C50C-407E-A947-70E740481C1C}">
@@ -1396,41 +1376,447 @@
                         </a:ext>
                       </a:extLst>
                     </a:blip>
-                    <a:srcRect l="4844" t="7457" r="5543" b="8944"/>
+                    <a:srcRect/>
+                    <a:stretch>
+                      <a:fillRect/>
+                    </a:stretch>
+                  </pic:blipFill>
+                  <pic:spPr bwMode="auto">
+                    <a:xfrm>
+                      <a:off x="0" y="0"/>
+                      <a:ext cx="5163113" cy="5163113"/>
+                    </a:xfrm>
+                    <a:prstGeom prst="rect">
+                      <a:avLst/>
+                    </a:prstGeom>
+                    <a:noFill/>
+                    <a:ln>
+                      <a:solidFill>
+                        <a:schemeClr val="tx1"/>
+                      </a:solidFill>
+                    </a:ln>
+                    <a:effectLst>
+                      <a:outerShdw blurRad="50800" dist="38100" dir="2700000" algn="tl" rotWithShape="0">
+                        <a:prstClr val="black">
+                          <a:alpha val="40000"/>
+                        </a:prstClr>
+                      </a:outerShdw>
+                    </a:effectLst>
+                  </pic:spPr>
+                </pic:pic>
+              </a:graphicData>
+            </a:graphic>
+          </wp:inline>
+        </w:drawing>
+      </w:r>
+    </w:p>
+    <w:p>
+      <w:pPr>
+        <w:pStyle w:val="Caption"/>
+        <w:jc w:val="center"/>
+        <w:rPr>
+          <w:rFonts w:eastAsiaTheme="minorEastAsia"/>
+          <w:kern w:val="0"/>
+          <w14:ligatures w14:val="none"/>
+        </w:rPr>
+      </w:pPr>
+      <w:r>
+        <w:t xml:space="preserve">Figure </w:t>
+      </w:r>
+      <w:fldSimple w:instr=" SEQ Figure \* ARABIC ">
+        <w:r>
+          <w:rPr>
+            <w:noProof/>
+          </w:rPr>
+          <w:t>4</w:t>
+        </w:r>
+      </w:fldSimple>
+      <w:r>
+        <w:t>: Eddington approximation of limb darkening w.r.t. theta angles (top) and distance from center of sun (bottom)</w:t>
+      </w:r>
+    </w:p>
+    <w:p>
+      <w:pPr>
+        <w:jc w:val="center"/>
+        <w:rPr>
+          <w:rFonts w:eastAsiaTheme="minorEastAsia"/>
+          <w:kern w:val="0"/>
+          <w14:ligatures w14:val="none"/>
+        </w:rPr>
+      </w:pPr>
+    </w:p>
+    <w:p>
+      <w:pPr>
+        <w:jc w:val="center"/>
+        <w:rPr>
+          <w:rFonts w:eastAsiaTheme="minorEastAsia"/>
+          <w:kern w:val="0"/>
+          <w14:ligatures w14:val="none"/>
+        </w:rPr>
+      </w:pPr>
+    </w:p>
+    <w:p>
+      <w:pPr>
+        <w:jc w:val="center"/>
+        <w:rPr>
+          <w:rFonts w:eastAsiaTheme="minorEastAsia"/>
+          <w:kern w:val="0"/>
+          <w14:ligatures w14:val="none"/>
+        </w:rPr>
+      </w:pPr>
+    </w:p>
+    <w:p>
+      <w:pPr>
+        <w:rPr>
+          <w:rFonts w:eastAsiaTheme="minorEastAsia"/>
+          <w:kern w:val="0"/>
+          <w14:ligatures w14:val="none"/>
+        </w:rPr>
+      </w:pPr>
+      <w:r>
+        <w:rPr>
+          <w:rFonts w:eastAsiaTheme="minorEastAsia"/>
+          <w:kern w:val="0"/>
+          <w14:ligatures w14:val="none"/>
+        </w:rPr>
+        <w:lastRenderedPageBreak/>
+        <w:t>c)</w:t>
+      </w:r>
+      <w:r>
+        <w:rPr>
+          <w:rFonts w:eastAsiaTheme="minorEastAsia"/>
+          <w:kern w:val="0"/>
+          <w14:ligatures w14:val="none"/>
+        </w:rPr>
+        <w:tab/>
+        <w:t>Since the Eddington approximation</w:t>
+      </w:r>
+      <w:r>
+        <w:rPr>
+          <w:rFonts w:eastAsiaTheme="minorEastAsia"/>
+          <w:kern w:val="0"/>
+          <w14:ligatures w14:val="none"/>
+        </w:rPr>
+        <w:t xml:space="preserve"> from part b)</w:t>
+      </w:r>
+      <w:r>
+        <w:rPr>
+          <w:rFonts w:eastAsiaTheme="minorEastAsia"/>
+          <w:kern w:val="0"/>
+          <w14:ligatures w14:val="none"/>
+        </w:rPr>
+        <w:t xml:space="preserve"> </w:t>
+      </w:r>
+      <w:r>
+        <w:rPr>
+          <w:rFonts w:eastAsiaTheme="minorEastAsia"/>
+          <w:kern w:val="0"/>
+          <w14:ligatures w14:val="none"/>
+        </w:rPr>
+        <w:t xml:space="preserve">is in units of meters </w:t>
+      </w:r>
+      <w:r>
+        <w:rPr>
+          <w:rFonts w:eastAsiaTheme="minorEastAsia"/>
+          <w:kern w:val="0"/>
+          <w14:ligatures w14:val="none"/>
+        </w:rPr>
+        <w:t xml:space="preserve">and the </w:t>
+      </w:r>
+      <w:r>
+        <w:rPr>
+          <w:rFonts w:eastAsiaTheme="minorEastAsia"/>
+          <w:kern w:val="0"/>
+          <w14:ligatures w14:val="none"/>
+        </w:rPr>
+        <w:t xml:space="preserve">normalized intensity graph from part a) is in units of pixels, we need to convert both to the same units. </w:t>
+      </w:r>
+      <w:r>
+        <w:rPr>
+          <w:rFonts w:eastAsiaTheme="minorEastAsia"/>
+          <w:b/>
+          <w:bCs/>
+          <w:kern w:val="0"/>
+          <w14:ligatures w14:val="none"/>
+        </w:rPr>
+        <w:t>Figure 5</w:t>
+      </w:r>
+      <w:r>
+        <w:rPr>
+          <w:rFonts w:eastAsiaTheme="minorEastAsia"/>
+          <w:kern w:val="0"/>
+          <w14:ligatures w14:val="none"/>
+        </w:rPr>
+        <w:t xml:space="preserve"> shows the Eddington approximation superimposed onto the Sun HMI intensitygram graph. Although the approximation does not fall within most of the data, the slope and downwards trend is very similar. This shows that the Eddington approximation of limb darkening is a good estimation, but not perfect.</w:t>
+      </w:r>
+    </w:p>
+    <w:p>
+      <w:pPr>
+        <w:keepNext/>
+        <w:jc w:val="center"/>
+      </w:pPr>
+      <w:r>
+        <w:rPr>
+          <w:noProof/>
+        </w:rPr>
+        <w:drawing>
+          <wp:inline distT="0" distB="0" distL="0" distR="0" wp14:anchorId="0C15CB6E" wp14:editId="3C488472">
+            <wp:extent cx="5345381" cy="4007005"/>
+            <wp:effectExtent l="57150" t="57150" r="103505" b="88900"/>
+            <wp:docPr id="2052172475" name="Picture 7" descr="A graph of a line&#10;&#10;Description automatically generated with medium confidence"/>
+            <wp:cNvGraphicFramePr>
+              <a:graphicFrameLocks xmlns:a="http://schemas.openxmlformats.org/drawingml/2006/main" noChangeAspect="1"/>
+            </wp:cNvGraphicFramePr>
+            <a:graphic xmlns:a="http://schemas.openxmlformats.org/drawingml/2006/main">
+              <a:graphicData uri="http://schemas.openxmlformats.org/drawingml/2006/picture">
+                <pic:pic xmlns:pic="http://schemas.openxmlformats.org/drawingml/2006/picture">
+                  <pic:nvPicPr>
+                    <pic:cNvPr id="2052172475" name="Picture 7" descr="A graph of a line&#10;&#10;Description automatically generated with medium confidence"/>
+                    <pic:cNvPicPr>
+                      <a:picLocks noChangeAspect="1" noChangeArrowheads="1"/>
+                    </pic:cNvPicPr>
+                  </pic:nvPicPr>
+                  <pic:blipFill>
+                    <a:blip r:embed="rId12">
+                      <a:extLst>
+                        <a:ext uri="{28A0092B-C50C-407E-A947-70E740481C1C}">
+                          <a14:useLocalDpi xmlns:a14="http://schemas.microsoft.com/office/drawing/2010/main" val="0"/>
+                        </a:ext>
+                      </a:extLst>
+                    </a:blip>
+                    <a:srcRect/>
+                    <a:stretch>
+                      <a:fillRect/>
+                    </a:stretch>
+                  </pic:blipFill>
+                  <pic:spPr bwMode="auto">
+                    <a:xfrm>
+                      <a:off x="0" y="0"/>
+                      <a:ext cx="5348096" cy="4009040"/>
+                    </a:xfrm>
+                    <a:prstGeom prst="rect">
+                      <a:avLst/>
+                    </a:prstGeom>
+                    <a:noFill/>
+                    <a:ln>
+                      <a:solidFill>
+                        <a:schemeClr val="tx1"/>
+                      </a:solidFill>
+                    </a:ln>
+                    <a:effectLst>
+                      <a:outerShdw blurRad="50800" dist="38100" dir="2700000" algn="tl" rotWithShape="0">
+                        <a:prstClr val="black">
+                          <a:alpha val="40000"/>
+                        </a:prstClr>
+                      </a:outerShdw>
+                    </a:effectLst>
+                  </pic:spPr>
+                </pic:pic>
+              </a:graphicData>
+            </a:graphic>
+          </wp:inline>
+        </w:drawing>
+      </w:r>
+    </w:p>
+    <w:p>
+      <w:pPr>
+        <w:pStyle w:val="Caption"/>
+        <w:jc w:val="center"/>
+        <w:rPr>
+          <w:rFonts w:eastAsiaTheme="minorEastAsia"/>
+          <w:kern w:val="0"/>
+          <w14:ligatures w14:val="none"/>
+        </w:rPr>
+      </w:pPr>
+      <w:r>
+        <w:t xml:space="preserve">Figure </w:t>
+      </w:r>
+      <w:fldSimple w:instr=" SEQ Figure \* ARABIC ">
+        <w:r>
+          <w:rPr>
+            <w:noProof/>
+          </w:rPr>
+          <w:t>5</w:t>
+        </w:r>
+      </w:fldSimple>
+      <w:r>
+        <w:t xml:space="preserve">: Eddington approximation superimposed on normalized intensity graph of </w:t>
+      </w:r>
+      <w:proofErr w:type="gramStart"/>
+      <w:r>
+        <w:t>sun</w:t>
+      </w:r>
+      <w:proofErr w:type="gramEnd"/>
+    </w:p>
+    <w:p>
+      <w:pPr>
+        <w:jc w:val="center"/>
+        <w:rPr>
+          <w:rFonts w:eastAsiaTheme="minorEastAsia"/>
+          <w:kern w:val="0"/>
+          <w14:ligatures w14:val="none"/>
+        </w:rPr>
+      </w:pPr>
+    </w:p>
+    <w:p>
+      <w:pPr>
+        <w:jc w:val="center"/>
+        <w:rPr>
+          <w:rFonts w:eastAsiaTheme="minorEastAsia"/>
+          <w:kern w:val="0"/>
+          <w14:ligatures w14:val="none"/>
+        </w:rPr>
+      </w:pPr>
+    </w:p>
+    <w:p>
+      <w:pPr>
+        <w:jc w:val="center"/>
+        <w:rPr>
+          <w:rFonts w:eastAsiaTheme="minorEastAsia"/>
+          <w:kern w:val="0"/>
+          <w14:ligatures w14:val="none"/>
+        </w:rPr>
+      </w:pPr>
+    </w:p>
+    <w:p>
+      <w:pPr>
+        <w:jc w:val="center"/>
+        <w:rPr>
+          <w:rFonts w:eastAsiaTheme="minorEastAsia"/>
+          <w:kern w:val="0"/>
+          <w14:ligatures w14:val="none"/>
+        </w:rPr>
+      </w:pPr>
+    </w:p>
+    <w:p>
+      <w:pPr>
+        <w:jc w:val="center"/>
+        <w:rPr>
+          <w:rFonts w:eastAsiaTheme="minorEastAsia"/>
+          <w:kern w:val="0"/>
+          <w14:ligatures w14:val="none"/>
+        </w:rPr>
+      </w:pPr>
+    </w:p>
+    <w:p>
+      <w:pPr>
+        <w:jc w:val="center"/>
+        <w:rPr>
+          <w:rFonts w:eastAsiaTheme="minorEastAsia"/>
+          <w:kern w:val="0"/>
+          <w14:ligatures w14:val="none"/>
+        </w:rPr>
+      </w:pPr>
+    </w:p>
+    <w:p>
+      <w:pPr>
+        <w:jc w:val="center"/>
+        <w:rPr>
+          <w:rFonts w:eastAsiaTheme="minorEastAsia"/>
+          <w:kern w:val="0"/>
+          <w14:ligatures w14:val="none"/>
+        </w:rPr>
+      </w:pPr>
+    </w:p>
+    <w:p>
+      <w:pPr>
+        <w:rPr>
+          <w:rFonts w:eastAsiaTheme="minorEastAsia"/>
+          <w:kern w:val="0"/>
+          <w14:ligatures w14:val="none"/>
+        </w:rPr>
+      </w:pPr>
+    </w:p>
+    <w:p>
+      <w:r>
+        <w:lastRenderedPageBreak/>
+        <w:pict w14:anchorId="1400620C">
+          <v:rect id="_x0000_i1101" style="width:0;height:1.5pt" o:hralign="center" o:bullet="t" o:hrstd="t" o:hr="t" fillcolor="#a0a0a0" stroked="f"/>
+        </w:pict>
+      </w:r>
+    </w:p>
+    <w:p>
+      <w:pPr>
+        <w:pStyle w:val="Heading1"/>
+      </w:pPr>
+      <w:r>
+        <w:t>Question 2</w:t>
+      </w:r>
+      <w:r>
+        <w:t xml:space="preserve"> – </w:t>
+      </w:r>
+      <w:r>
+        <w:t>Balls of Gas</w:t>
+      </w:r>
+    </w:p>
+    <w:p>
+      <w:r>
+        <w:tab/>
+      </w:r>
+      <w:r>
+        <w:t xml:space="preserve">A GMC (Giant Molecular Cloud) is the Orion Nebula of the Orion molecular cloud complex, shown in </w:t>
+      </w:r>
+      <w:r>
+        <w:rPr>
+          <w:b/>
+          <w:bCs/>
+        </w:rPr>
+        <w:t>Figure 6</w:t>
+      </w:r>
+      <w:r>
+        <w:t xml:space="preserve">. </w:t>
+      </w:r>
+    </w:p>
+    <w:p>
+      <w:pPr>
+        <w:keepNext/>
+        <w:jc w:val="center"/>
+      </w:pPr>
+      <w:r>
+        <w:rPr>
+          <w:noProof/>
+        </w:rPr>
+        <w:drawing>
+          <wp:inline distT="0" distB="0" distL="0" distR="0" wp14:anchorId="37D5E4A6" wp14:editId="18BD5C6B">
+            <wp:extent cx="4036764" cy="4224918"/>
+            <wp:effectExtent l="57150" t="57150" r="97155" b="99695"/>
+            <wp:docPr id="1146173919" name="Picture 8" descr="A nebula in space with stars&#10;&#10;Description automatically generated"/>
+            <wp:cNvGraphicFramePr>
+              <a:graphicFrameLocks xmlns:a="http://schemas.openxmlformats.org/drawingml/2006/main" noChangeAspect="1"/>
+            </wp:cNvGraphicFramePr>
+            <a:graphic xmlns:a="http://schemas.openxmlformats.org/drawingml/2006/main">
+              <a:graphicData uri="http://schemas.openxmlformats.org/drawingml/2006/picture">
+                <pic:pic xmlns:pic="http://schemas.openxmlformats.org/drawingml/2006/picture">
+                  <pic:nvPicPr>
+                    <pic:cNvPr id="1146173919" name="Picture 8" descr="A nebula in space with stars&#10;&#10;Description automatically generated"/>
+                    <pic:cNvPicPr>
+                      <a:picLocks noChangeAspect="1" noChangeArrowheads="1"/>
+                    </pic:cNvPicPr>
+                  </pic:nvPicPr>
+                  <pic:blipFill rotWithShape="1">
+                    <a:blip r:embed="rId13">
+                      <a:extLst>
+                        <a:ext uri="{28A0092B-C50C-407E-A947-70E740481C1C}">
+                          <a14:useLocalDpi xmlns:a14="http://schemas.microsoft.com/office/drawing/2010/main" val="0"/>
+                        </a:ext>
+                      </a:extLst>
+                    </a:blip>
+                    <a:srcRect l="21218" t="6272" r="18784" b="9961"/>
                     <a:stretch/>
                   </pic:blipFill>
                   <pic:spPr bwMode="auto">
                     <a:xfrm>
                       <a:off x="0" y="0"/>
-                      <a:ext cx="5850033" cy="5457398"/>
+                      <a:ext cx="4043818" cy="4232300"/>
                     </a:xfrm>
                     <a:prstGeom prst="rect">
                       <a:avLst/>
                     </a:prstGeom>
                     <a:noFill/>
-                    <a:ln w="9525" cap="flat" cmpd="sng" algn="ctr">
+                    <a:ln>
                       <a:solidFill>
-                        <a:sysClr val="windowText" lastClr="000000"/>
+                        <a:schemeClr val="tx1"/>
                       </a:solidFill>
-                      <a:prstDash val="solid"/>
-                      <a:round/>
-                      <a:headEnd type="none" w="med" len="med"/>
-                      <a:tailEnd type="none" w="med" len="med"/>
-                      <a:extLst>
-                        <a:ext uri="{C807C97D-BFC1-408E-A445-0C87EB9F89A2}">
-                          <ask:lineSketchStyleProps xmlns:ask="http://schemas.microsoft.com/office/drawing/2018/sketchyshapes" sd="0">
-                            <a:custGeom>
-                              <a:avLst/>
-                              <a:gdLst/>
-                              <a:ahLst/>
-                              <a:cxnLst/>
-                              <a:rect l="0" t="0" r="0" b="0"/>
-                              <a:pathLst/>
-                            </a:custGeom>
-                            <ask:type/>
-                          </ask:lineSketchStyleProps>
-                        </a:ext>
-                      </a:extLst>
                     </a:ln>
                     <a:effectLst>
                       <a:outerShdw blurRad="50800" dist="38100" dir="2700000" algn="tl" rotWithShape="0">
@@ -1456,98 +1842,400 @@
       <w:pPr>
         <w:pStyle w:val="Caption"/>
         <w:jc w:val="center"/>
-        <w:rPr>
-          <w:sz w:val="20"/>
-          <w:szCs w:val="20"/>
-        </w:rPr>
-      </w:pPr>
-      <w:r>
-        <w:rPr>
-          <w:sz w:val="20"/>
-          <w:szCs w:val="20"/>
-        </w:rPr>
+      </w:pPr>
+      <w:r>
         <w:t xml:space="preserve">Figure </w:t>
       </w:r>
-      <w:r>
-        <w:rPr>
-          <w:sz w:val="20"/>
-          <w:szCs w:val="20"/>
-        </w:rPr>
-        <w:fldChar w:fldCharType="begin"/>
-      </w:r>
-      <w:r>
-        <w:rPr>
-          <w:sz w:val="20"/>
-          <w:szCs w:val="20"/>
-        </w:rPr>
-        <w:instrText xml:space="preserve"> SEQ Figure \* ARABIC </w:instrText>
-      </w:r>
-      <w:r>
-        <w:rPr>
-          <w:sz w:val="20"/>
-          <w:szCs w:val="20"/>
-        </w:rPr>
-        <w:fldChar w:fldCharType="separate"/>
-      </w:r>
-      <w:r>
-        <w:rPr>
-          <w:noProof/>
-          <w:sz w:val="20"/>
-          <w:szCs w:val="20"/>
+      <w:fldSimple w:instr=" SEQ Figure \* ARABIC ">
+        <w:r>
+          <w:rPr>
+            <w:noProof/>
+          </w:rPr>
+          <w:t>6</w:t>
+        </w:r>
+      </w:fldSimple>
+      <w:r>
+        <w:t xml:space="preserve">: The Orion Nebula of the Orion molecular cloud </w:t>
+      </w:r>
+      <w:proofErr w:type="gramStart"/>
+      <w:r>
+        <w:t>complex</w:t>
+      </w:r>
+      <w:proofErr w:type="gramEnd"/>
+    </w:p>
+    <w:p>
+      <w:r>
+        <w:t xml:space="preserve">Containing mostly hydrogen, the Orion Nebula has a radius of approximately </w:t>
+      </w:r>
+      <w:r>
+        <w:rPr>
+          <w:b/>
+          <w:bCs/>
+        </w:rPr>
+        <w:t>12 light years</w:t>
+      </w:r>
+      <w:r>
+        <w:t xml:space="preserve"> and a mass of </w:t>
+      </w:r>
+      <w:r>
+        <w:rPr>
+          <w:b/>
+          <w:bCs/>
+        </w:rPr>
+        <w:t>2000 solar masses</w:t>
+      </w:r>
+      <w:r>
+        <w:t xml:space="preserve">. The time for free fall collapse </w:t>
+      </w:r>
+      <w:r>
+        <w:t xml:space="preserve">is not determined by size, but the density of the cloud. To get </w:t>
+      </w:r>
+      <w:r>
+        <w:t xml:space="preserve">average </w:t>
+      </w:r>
+      <w:r>
+        <w:t xml:space="preserve">density, we need to find the mass and the volume. Given the radius of the cloud and the mass in terms of solar masses, we can obtain the </w:t>
+      </w:r>
+      <w:r>
+        <w:t xml:space="preserve">average </w:t>
+      </w:r>
+      <w:r>
+        <w:t xml:space="preserve">density of the Orion Nebula to be about </w:t>
+      </w:r>
+      <w:r>
+        <w:rPr>
+          <w:b/>
+          <w:bCs/>
+        </w:rPr>
+        <w:t>6</w:t>
+      </w:r>
+      <w:r>
+        <w:rPr>
+          <w:b/>
+          <w:bCs/>
+        </w:rPr>
+        <w:t>.49*10</w:t>
+      </w:r>
+      <w:r>
+        <w:rPr>
+          <w:b/>
+          <w:bCs/>
+          <w:vertAlign w:val="superscript"/>
+        </w:rPr>
+        <w:t>-19</w:t>
+      </w:r>
+      <w:r>
+        <w:rPr>
+          <w:b/>
+          <w:bCs/>
+        </w:rPr>
+        <w:t xml:space="preserve"> kg/m</w:t>
+      </w:r>
+      <w:r>
+        <w:rPr>
+          <w:b/>
+          <w:bCs/>
+          <w:vertAlign w:val="subscript"/>
+        </w:rPr>
+        <w:softHyphen/>
+      </w:r>
+      <w:r>
+        <w:rPr>
+          <w:b/>
+          <w:bCs/>
+        </w:rPr>
+        <w:softHyphen/>
+      </w:r>
+      <w:r>
+        <w:rPr>
+          <w:b/>
+          <w:bCs/>
+          <w:vertAlign w:val="superscript"/>
         </w:rPr>
         <w:t>2</w:t>
       </w:r>
       <w:r>
-        <w:rPr>
-          <w:sz w:val="20"/>
-          <w:szCs w:val="20"/>
-        </w:rPr>
-        <w:fldChar w:fldCharType="end"/>
-      </w:r>
-      <w:r>
-        <w:rPr>
-          <w:sz w:val="20"/>
-          <w:szCs w:val="20"/>
-        </w:rPr>
-        <w:t>: Plots of Swift-Tuttle's orbit. The view angle is defined as 20 deg elevation, 55 deg azimuth, and 0 deg roll</w:t>
-      </w:r>
-      <w:r>
-        <w:rPr>
-          <w:sz w:val="20"/>
-          <w:szCs w:val="20"/>
-        </w:rPr>
         <w:t>.</w:t>
       </w:r>
-    </w:p>
-    <w:p>
-      <w:pPr>
-        <w:spacing w:line="276" w:lineRule="auto"/>
-      </w:pPr>
-      <w:r>
-        <w:pict w14:anchorId="1400620C">
-          <v:rect id="_x0000_i1027" style="width:0;height:1.5pt" o:hralign="center" o:bullet="t" o:hrstd="t" o:hr="t" fillcolor="#a0a0a0" stroked="f"/>
-        </w:pict>
-      </w:r>
-    </w:p>
-    <w:p>
-      <w:pPr>
-        <w:pStyle w:val="Heading1"/>
-      </w:pPr>
-      <w:r>
-        <w:t>Question 2</w:t>
-      </w:r>
-      <w:r>
-        <w:t xml:space="preserve"> – </w:t>
-      </w:r>
-      <w:r>
-        <w:t>Balls of Gas</w:t>
-      </w:r>
-    </w:p>
-    <w:p/>
-    <w:p>
-      <w:pPr>
-        <w:spacing w:line="276" w:lineRule="auto"/>
-      </w:pPr>
+      <w:r>
+        <w:t xml:space="preserve"> The free fall collapse time can be calculated from </w:t>
+      </w:r>
+      <w:r>
+        <w:rPr>
+          <w:b/>
+          <w:bCs/>
+        </w:rPr>
+        <w:t>Equation 3</w:t>
+      </w:r>
+      <w:r>
+        <w:t>.</w:t>
+      </w:r>
+    </w:p>
+    <w:tbl>
+      <w:tblPr>
+        <w:tblStyle w:val="TableGrid"/>
+        <w:tblW w:w="0" w:type="auto"/>
+        <w:jc w:val="center"/>
+        <w:tblBorders>
+          <w:top w:val="none" w:sz="0" w:space="0" w:color="auto"/>
+          <w:left w:val="none" w:sz="0" w:space="0" w:color="auto"/>
+          <w:bottom w:val="none" w:sz="0" w:space="0" w:color="auto"/>
+          <w:right w:val="none" w:sz="0" w:space="0" w:color="auto"/>
+          <w:insideH w:val="none" w:sz="0" w:space="0" w:color="auto"/>
+          <w:insideV w:val="none" w:sz="0" w:space="0" w:color="auto"/>
+        </w:tblBorders>
+        <w:tblLook w:val="04A0" w:firstRow="1" w:lastRow="0" w:firstColumn="1" w:lastColumn="0" w:noHBand="0" w:noVBand="1"/>
+      </w:tblPr>
+      <w:tblGrid>
+        <w:gridCol w:w="467"/>
+        <w:gridCol w:w="5737"/>
+        <w:gridCol w:w="467"/>
+      </w:tblGrid>
+      <w:tr>
+        <w:trPr>
+          <w:trHeight w:val="360"/>
+          <w:jc w:val="center"/>
+        </w:trPr>
+        <w:tc>
+          <w:tcPr>
+            <w:tcW w:w="350" w:type="pct"/>
+            <w:vAlign w:val="center"/>
+          </w:tcPr>
+          <w:p/>
+        </w:tc>
+        <w:tc>
+          <w:tcPr>
+            <w:tcW w:w="4300" w:type="pct"/>
+            <w:vAlign w:val="center"/>
+            <w:hideMark/>
+          </w:tcPr>
+          <w:p>
+            <w:pPr>
+              <w:rPr>
+                <w:rFonts w:eastAsiaTheme="minorEastAsia"/>
+              </w:rPr>
+            </w:pPr>
+            <m:oMathPara>
+              <m:oMath>
+                <m:sSub>
+                  <m:sSubPr>
+                    <m:ctrlPr>
+                      <w:rPr>
+                        <w:rFonts w:ascii="Cambria Math" w:hAnsi="Cambria Math" w:cs="Times New Roman"/>
+                        <w:i/>
+                      </w:rPr>
+                    </m:ctrlPr>
+                  </m:sSubPr>
+                  <m:e>
+                    <m:r>
+                      <w:rPr>
+                        <w:rFonts w:ascii="Cambria Math" w:hAnsi="Cambria Math" w:cs="Times New Roman"/>
+                      </w:rPr>
+                      <m:t>t</m:t>
+                    </m:r>
+                  </m:e>
+                  <m:sub>
+                    <m:r>
+                      <w:rPr>
+                        <w:rFonts w:ascii="Cambria Math" w:hAnsi="Cambria Math" w:cs="Times New Roman"/>
+                      </w:rPr>
+                      <m:t>ff</m:t>
+                    </m:r>
+                  </m:sub>
+                </m:sSub>
+                <m:r>
+                  <w:rPr>
+                    <w:rFonts w:ascii="Cambria Math" w:hAnsi="Cambria Math" w:cs="Times New Roman"/>
+                  </w:rPr>
+                  <m:t>=</m:t>
+                </m:r>
+                <m:sSup>
+                  <m:sSupPr>
+                    <m:ctrlPr>
+                      <w:rPr>
+                        <w:rFonts w:ascii="Cambria Math" w:hAnsi="Cambria Math" w:cs="Times New Roman"/>
+                        <w:i/>
+                      </w:rPr>
+                    </m:ctrlPr>
+                  </m:sSupPr>
+                  <m:e>
+                    <m:d>
+                      <m:dPr>
+                        <m:ctrlPr>
+                          <w:rPr>
+                            <w:rFonts w:ascii="Cambria Math" w:hAnsi="Cambria Math" w:cs="Times New Roman"/>
+                            <w:i/>
+                          </w:rPr>
+                        </m:ctrlPr>
+                      </m:dPr>
+                      <m:e>
+                        <m:f>
+                          <m:fPr>
+                            <m:ctrlPr>
+                              <w:rPr>
+                                <w:rFonts w:ascii="Cambria Math" w:hAnsi="Cambria Math" w:cs="Times New Roman"/>
+                              </w:rPr>
+                            </m:ctrlPr>
+                          </m:fPr>
+                          <m:num>
+                            <m:r>
+                              <w:rPr>
+                                <w:rFonts w:ascii="Cambria Math" w:hAnsi="Cambria Math" w:cs="Times New Roman"/>
+                              </w:rPr>
+                              <m:t>3</m:t>
+                            </m:r>
+                            <m:r>
+                              <m:rPr>
+                                <m:sty m:val="p"/>
+                              </m:rPr>
+                              <w:rPr>
+                                <w:rFonts w:ascii="Cambria Math" w:hAnsi="Cambria Math" w:cs="Times New Roman"/>
+                              </w:rPr>
+                              <m:t>π</m:t>
+                            </m:r>
+                            <m:ctrlPr>
+                              <w:rPr>
+                                <w:rFonts w:ascii="Cambria Math" w:hAnsi="Cambria Math" w:cs="Times New Roman"/>
+                                <w:i/>
+                              </w:rPr>
+                            </m:ctrlPr>
+                          </m:num>
+                          <m:den>
+                            <m:r>
+                              <w:rPr>
+                                <w:rFonts w:ascii="Cambria Math" w:hAnsi="Cambria Math" w:cs="Times New Roman"/>
+                              </w:rPr>
+                              <m:t>32G</m:t>
+                            </m:r>
+                            <m:sSub>
+                              <m:sSubPr>
+                                <m:ctrlPr>
+                                  <w:rPr>
+                                    <w:rFonts w:ascii="Cambria Math" w:hAnsi="Cambria Math" w:cs="Times New Roman"/>
+                                    <w:i/>
+                                  </w:rPr>
+                                </m:ctrlPr>
+                              </m:sSubPr>
+                              <m:e>
+                                <m:r>
+                                  <m:rPr>
+                                    <m:sty m:val="p"/>
+                                  </m:rPr>
+                                  <w:rPr>
+                                    <w:rFonts w:ascii="Cambria Math" w:hAnsi="Cambria Math" w:cs="Times New Roman"/>
+                                  </w:rPr>
+                                  <m:t>ρ</m:t>
+                                </m:r>
+                              </m:e>
+                              <m:sub>
+                                <m:r>
+                                  <w:rPr>
+                                    <w:rFonts w:ascii="Cambria Math" w:hAnsi="Cambria Math" w:cs="Times New Roman"/>
+                                  </w:rPr>
+                                  <m:t>0</m:t>
+                                </m:r>
+                              </m:sub>
+                            </m:sSub>
+                            <m:ctrlPr>
+                              <w:rPr>
+                                <w:rFonts w:ascii="Cambria Math" w:hAnsi="Cambria Math" w:cs="Times New Roman"/>
+                                <w:i/>
+                              </w:rPr>
+                            </m:ctrlPr>
+                          </m:den>
+                        </m:f>
+                      </m:e>
+                    </m:d>
+                  </m:e>
+                  <m:sup>
+                    <m:r>
+                      <w:rPr>
+                        <w:rFonts w:ascii="Cambria Math" w:hAnsi="Cambria Math" w:cs="Times New Roman"/>
+                      </w:rPr>
+                      <m:t>1</m:t>
+                    </m:r>
+                    <m:r>
+                      <m:rPr>
+                        <m:lit/>
+                      </m:rPr>
+                      <w:rPr>
+                        <w:rFonts w:ascii="Cambria Math" w:hAnsi="Cambria Math" w:cs="Times New Roman"/>
+                      </w:rPr>
+                      <m:t>/</m:t>
+                    </m:r>
+                    <m:r>
+                      <w:rPr>
+                        <w:rFonts w:ascii="Cambria Math" w:hAnsi="Cambria Math" w:cs="Times New Roman"/>
+                      </w:rPr>
+                      <m:t>2</m:t>
+                    </m:r>
+                  </m:sup>
+                </m:sSup>
+              </m:oMath>
+            </m:oMathPara>
+          </w:p>
+        </w:tc>
+        <w:tc>
+          <w:tcPr>
+            <w:tcW w:w="350" w:type="pct"/>
+            <w:vAlign w:val="center"/>
+            <w:hideMark/>
+          </w:tcPr>
+          <w:p>
+            <w:r>
+              <w:t>(</w:t>
+            </w:r>
+            <w:r>
+              <w:t>3</w:t>
+            </w:r>
+            <w:r>
+              <w:t>)</w:t>
+            </w:r>
+          </w:p>
+        </w:tc>
+      </w:tr>
+    </w:tbl>
+    <w:p>
+      <w:r>
+        <w:t xml:space="preserve">Where G is the gravitational constant. The calculated free fall time of the Orion Nebula is </w:t>
+      </w:r>
+      <w:r>
+        <w:rPr>
+          <w:b/>
+          <w:bCs/>
+        </w:rPr>
+        <w:t>2.615*10</w:t>
+      </w:r>
+      <w:r>
+        <w:rPr>
+          <w:b/>
+          <w:bCs/>
+          <w:vertAlign w:val="superscript"/>
+        </w:rPr>
+        <w:t>6</w:t>
+      </w:r>
+      <w:r>
+        <w:rPr>
+          <w:b/>
+          <w:bCs/>
+        </w:rPr>
+        <w:t xml:space="preserve"> years</w:t>
+      </w:r>
+      <w:r>
+        <w:t xml:space="preserve">, or </w:t>
+      </w:r>
+      <w:r>
+        <w:rPr>
+          <w:b/>
+          <w:bCs/>
+        </w:rPr>
+        <w:t>2.615 million years</w:t>
+      </w:r>
+      <w:r>
+        <w:t xml:space="preserve">. </w:t>
+      </w:r>
+    </w:p>
+    <w:p>
       <w:r>
         <w:pict w14:anchorId="5F8A4567">
           <v:rect id="_x0000_i1028" style="width:0;height:1.5pt" o:hralign="center" o:bullet="t" o:hrstd="t" o:hr="t" fillcolor="#a0a0a0" stroked="f"/>
@@ -1559,6 +2247,7 @@
         <w:pStyle w:val="Heading1"/>
       </w:pPr>
       <w:r>
+        <w:lastRenderedPageBreak/>
         <w:t xml:space="preserve">Question 3 – </w:t>
       </w:r>
       <w:r>
@@ -1572,15 +2261,290 @@
       <w:r>
         <w:tab/>
       </w:r>
-    </w:p>
-    <w:p>
-      <w:pPr>
-        <w:spacing w:line="276" w:lineRule="auto"/>
+      <w:r>
+        <w:rPr>
+          <w:b/>
+          <w:bCs/>
+        </w:rPr>
+        <w:t>Figure 7</w:t>
+      </w:r>
+      <w:r>
+        <w:t xml:space="preserve"> is the view from CCNY of the April 8</w:t>
+      </w:r>
+      <w:r>
+        <w:rPr>
+          <w:vertAlign w:val="superscript"/>
+        </w:rPr>
+        <w:t>th</w:t>
+      </w:r>
+      <w:r>
+        <w:t xml:space="preserve"> eclipse at 2:55 PM.</w:t>
+      </w:r>
+      <w:r>
+        <w:t xml:space="preserve"> </w:t>
+      </w:r>
+      <w:r>
+        <w:t>Unfortunately, I could not get an image of crescent shadows. This image was taken with the solar glasses over the lens of my phone.</w:t>
+      </w:r>
+    </w:p>
+    <w:p>
+      <w:pPr>
+        <w:keepNext/>
+        <w:ind w:left="360"/>
+      </w:pPr>
+      <w:r>
+        <w:rPr>
+          <w:noProof/>
+        </w:rPr>
+        <w:drawing>
+          <wp:inline distT="0" distB="0" distL="0" distR="0" wp14:anchorId="1AB29394" wp14:editId="01538162">
+            <wp:extent cx="5481289" cy="4371142"/>
+            <wp:effectExtent l="57150" t="57150" r="100965" b="86995"/>
+            <wp:docPr id="326156415" name="Picture 9" descr="A bright light in the sky&#10;&#10;Description automatically generated"/>
+            <wp:cNvGraphicFramePr>
+              <a:graphicFrameLocks xmlns:a="http://schemas.openxmlformats.org/drawingml/2006/main" noChangeAspect="1"/>
+            </wp:cNvGraphicFramePr>
+            <a:graphic xmlns:a="http://schemas.openxmlformats.org/drawingml/2006/main">
+              <a:graphicData uri="http://schemas.openxmlformats.org/drawingml/2006/picture">
+                <pic:pic xmlns:pic="http://schemas.openxmlformats.org/drawingml/2006/picture">
+                  <pic:nvPicPr>
+                    <pic:cNvPr id="326156415" name="Picture 9" descr="A bright light in the sky&#10;&#10;Description automatically generated"/>
+                    <pic:cNvPicPr>
+                      <a:picLocks noChangeAspect="1" noChangeArrowheads="1"/>
+                    </pic:cNvPicPr>
+                  </pic:nvPicPr>
+                  <pic:blipFill rotWithShape="1">
+                    <a:blip r:embed="rId14">
+                      <a:extLst>
+                        <a:ext uri="{28A0092B-C50C-407E-A947-70E740481C1C}">
+                          <a14:useLocalDpi xmlns:a14="http://schemas.microsoft.com/office/drawing/2010/main" val="0"/>
+                        </a:ext>
+                      </a:extLst>
+                    </a:blip>
+                    <a:srcRect l="11817" t="6102" r="9152" b="9824"/>
+                    <a:stretch/>
+                  </pic:blipFill>
+                  <pic:spPr bwMode="auto">
+                    <a:xfrm>
+                      <a:off x="0" y="0"/>
+                      <a:ext cx="5489036" cy="4377320"/>
+                    </a:xfrm>
+                    <a:prstGeom prst="rect">
+                      <a:avLst/>
+                    </a:prstGeom>
+                    <a:noFill/>
+                    <a:ln>
+                      <a:solidFill>
+                        <a:schemeClr val="tx1"/>
+                      </a:solidFill>
+                    </a:ln>
+                    <a:effectLst>
+                      <a:outerShdw blurRad="50800" dist="38100" dir="2700000" algn="tl" rotWithShape="0">
+                        <a:prstClr val="black">
+                          <a:alpha val="40000"/>
+                        </a:prstClr>
+                      </a:outerShdw>
+                    </a:effectLst>
+                    <a:extLst>
+                      <a:ext uri="{53640926-AAD7-44D8-BBD7-CCE9431645EC}">
+                        <a14:shadowObscured xmlns:a14="http://schemas.microsoft.com/office/drawing/2010/main"/>
+                      </a:ext>
+                    </a:extLst>
+                  </pic:spPr>
+                </pic:pic>
+              </a:graphicData>
+            </a:graphic>
+          </wp:inline>
+        </w:drawing>
+      </w:r>
+    </w:p>
+    <w:p>
+      <w:pPr>
+        <w:pStyle w:val="Caption"/>
+        <w:jc w:val="center"/>
+      </w:pPr>
+      <w:r>
+        <w:t xml:space="preserve">Figure </w:t>
+      </w:r>
+      <w:fldSimple w:instr=" SEQ Figure \* ARABIC ">
+        <w:r>
+          <w:rPr>
+            <w:noProof/>
+          </w:rPr>
+          <w:t>7</w:t>
+        </w:r>
+      </w:fldSimple>
+      <w:r>
+        <w:t>: Partial Eclipse taken with the selfie camera of a Google Pixel 6 with solar glasses over the lens.</w:t>
+      </w:r>
+    </w:p>
+    <w:p>
+      <w:pPr>
+        <w:ind w:left="360"/>
+      </w:pPr>
+    </w:p>
+    <w:p>
+      <w:pPr>
+        <w:ind w:left="360"/>
+      </w:pPr>
+    </w:p>
+    <w:p>
+      <w:pPr>
+        <w:ind w:left="360"/>
+      </w:pPr>
+    </w:p>
+    <w:p>
+      <w:pPr>
+        <w:ind w:left="360"/>
+      </w:pPr>
+    </w:p>
+    <w:p>
+      <w:pPr>
+        <w:ind w:left="360"/>
+      </w:pPr>
+    </w:p>
+    <w:p>
+      <w:pPr>
+        <w:ind w:left="360"/>
+      </w:pPr>
+    </w:p>
+    <w:p>
+      <w:pPr>
+        <w:ind w:left="360"/>
+      </w:pPr>
+    </w:p>
+    <w:p>
+      <w:pPr>
+        <w:ind w:left="360"/>
+      </w:pPr>
+    </w:p>
+    <w:p>
+      <w:pPr>
+        <w:rPr>
+          <w:i/>
+          <w:iCs/>
+          <w:u w:val="single"/>
+        </w:rPr>
       </w:pPr>
       <w:r>
         <w:lastRenderedPageBreak/>
+        <w:t>b)</w:t>
+      </w:r>
+      <w:r>
+        <w:tab/>
+      </w:r>
+      <w:r>
+        <w:rPr>
+          <w:i/>
+          <w:iCs/>
+          <w:u w:val="single"/>
+        </w:rPr>
+        <w:t>Phenomena</w:t>
+      </w:r>
+    </w:p>
+    <w:p>
+      <w:r>
+        <w:t>What exactly are we watching?</w:t>
+      </w:r>
+    </w:p>
+    <w:p>
+      <w:r>
+        <w:t>Is it the sun or the moon?</w:t>
+      </w:r>
+    </w:p>
+    <w:p>
+      <w:r>
+        <w:t>Is it the sky when it darkens?</w:t>
+      </w:r>
+    </w:p>
+    <w:p>
+      <w:r>
+        <w:t>Or is it everyone, including you?</w:t>
+      </w:r>
+    </w:p>
+    <w:p/>
+    <w:p>
+      <w:r>
+        <w:t xml:space="preserve">Usually Mondays are quiescent and </w:t>
+      </w:r>
+      <w:proofErr w:type="gramStart"/>
+      <w:r>
+        <w:t>shallow</w:t>
+      </w:r>
+      <w:proofErr w:type="gramEnd"/>
+    </w:p>
+    <w:p>
+      <w:r>
+        <w:t xml:space="preserve">but April 8th produced crescent </w:t>
+      </w:r>
+      <w:proofErr w:type="gramStart"/>
+      <w:r>
+        <w:t>shadows</w:t>
+      </w:r>
+      <w:proofErr w:type="gramEnd"/>
+    </w:p>
+    <w:p>
+      <w:r>
+        <w:t xml:space="preserve">The influx of people increased and </w:t>
+      </w:r>
+      <w:proofErr w:type="gramStart"/>
+      <w:r>
+        <w:t>widened</w:t>
+      </w:r>
+      <w:proofErr w:type="gramEnd"/>
+    </w:p>
+    <w:p>
+      <w:r>
+        <w:t>While the sun's light lessened and narrowed</w:t>
+      </w:r>
+    </w:p>
+    <w:p/>
+    <w:p>
+      <w:r>
+        <w:t xml:space="preserve">The eclipse was truly a sight to </w:t>
+      </w:r>
+      <w:proofErr w:type="gramStart"/>
+      <w:r>
+        <w:t>behold</w:t>
+      </w:r>
+      <w:proofErr w:type="gramEnd"/>
+    </w:p>
+    <w:p>
+      <w:r>
+        <w:t xml:space="preserve">The moon covers the sun, as we have been </w:t>
+      </w:r>
+      <w:proofErr w:type="gramStart"/>
+      <w:r>
+        <w:t>told</w:t>
+      </w:r>
+      <w:proofErr w:type="gramEnd"/>
+    </w:p>
+    <w:p>
+      <w:r>
+        <w:t xml:space="preserve">After I looked up, I then looked at my </w:t>
+      </w:r>
+      <w:proofErr w:type="gramStart"/>
+      <w:r>
+        <w:t>surroundings</w:t>
+      </w:r>
+      <w:proofErr w:type="gramEnd"/>
+    </w:p>
+    <w:p>
+      <w:r>
+        <w:t>So many humans gathered, this is the phenomena that's astounding.</w:t>
+      </w:r>
+    </w:p>
+    <w:p>
+      <w:pPr>
+        <w:rPr>
+          <w:u w:val="single"/>
+        </w:rPr>
+      </w:pPr>
+    </w:p>
+    <w:p>
+      <w:r>
         <w:pict w14:anchorId="7C58F2F3">
-          <v:rect id="_x0000_i1029" style="width:0;height:1.5pt" o:hralign="center" o:bullet="t" o:hrstd="t" o:hr="t" fillcolor="#a0a0a0" stroked="f"/>
+          <v:rect id="_x0000_i1118" style="width:0;height:1.5pt" o:hralign="center" o:bullet="t" o:hrstd="t" o:hr="t" fillcolor="#a0a0a0" stroked="f"/>
         </w:pict>
       </w:r>
     </w:p>
@@ -1594,7 +2558,7 @@
     </w:p>
     <w:p>
       <w:pPr>
-        <w:spacing w:line="276" w:lineRule="auto"/>
+        <w:jc w:val="left"/>
       </w:pPr>
       <w:bookmarkStart w:id="0" w:name="one"/>
       <w:r>
@@ -1603,7 +2567,7 @@
       <w:r>
         <w:t xml:space="preserve"> </w:t>
       </w:r>
-      <w:hyperlink r:id="rId12" w:history="1">
+      <w:hyperlink r:id="rId15" w:history="1">
         <w:r>
           <w:rPr>
             <w:rStyle w:val="Hyperlink"/>
@@ -1614,7 +2578,7 @@
     </w:p>
     <w:p>
       <w:pPr>
-        <w:spacing w:line="276" w:lineRule="auto"/>
+        <w:jc w:val="left"/>
       </w:pPr>
       <w:bookmarkStart w:id="1" w:name="two"/>
       <w:bookmarkEnd w:id="0"/>
@@ -1624,7 +2588,7 @@
       <w:r>
         <w:t xml:space="preserve"> </w:t>
       </w:r>
-      <w:hyperlink r:id="rId13" w:history="1">
+      <w:hyperlink r:id="rId16" w:history="1">
         <w:r>
           <w:rPr>
             <w:rStyle w:val="Hyperlink"/>
@@ -1635,7 +2599,7 @@
     </w:p>
     <w:p>
       <w:pPr>
-        <w:spacing w:line="276" w:lineRule="auto"/>
+        <w:jc w:val="left"/>
         <w:rPr>
           <w:rStyle w:val="Hyperlink"/>
           <w:color w:val="auto"/>
@@ -1678,23 +2642,20 @@
     </w:p>
     <w:p>
       <w:pPr>
-        <w:spacing w:line="276" w:lineRule="auto"/>
-      </w:pPr>
-      <w:r>
+        <w:jc w:val="left"/>
         <w:rPr>
           <w:rStyle w:val="Hyperlink"/>
           <w:color w:val="auto"/>
           <w:u w:val="none"/>
         </w:rPr>
-        <w:t>[</w:t>
-      </w:r>
+      </w:pPr>
       <w:r>
         <w:rPr>
           <w:rStyle w:val="Hyperlink"/>
           <w:color w:val="auto"/>
           <w:u w:val="none"/>
         </w:rPr>
-        <w:t>4</w:t>
+        <w:t>[</w:t>
       </w:r>
       <w:r>
         <w:rPr>
@@ -1702,7 +2663,7 @@
           <w:color w:val="auto"/>
           <w:u w:val="none"/>
         </w:rPr>
-        <w:t>] Source Cod</w:t>
+        <w:t>4</w:t>
       </w:r>
       <w:r>
         <w:rPr>
@@ -1710,7 +2671,7 @@
           <w:color w:val="auto"/>
           <w:u w:val="none"/>
         </w:rPr>
-        <w:t>e</w:t>
+        <w:t>] Source Cod</w:t>
       </w:r>
       <w:r>
         <w:rPr>
@@ -1718,18 +2679,61 @@
           <w:color w:val="auto"/>
           <w:u w:val="none"/>
         </w:rPr>
-        <w:t xml:space="preserve"> - </w:t>
-      </w:r>
-    </w:p>
-    <w:p>
-      <w:pPr>
-        <w:spacing w:line="276" w:lineRule="auto"/>
-      </w:pPr>
-    </w:p>
+        <w:t>e</w:t>
+      </w:r>
+      <w:r>
+        <w:rPr>
+          <w:rStyle w:val="Hyperlink"/>
+          <w:color w:val="auto"/>
+          <w:u w:val="none"/>
+        </w:rPr>
+        <w:t xml:space="preserve"> </w:t>
+      </w:r>
+      <w:r>
+        <w:rPr>
+          <w:rStyle w:val="Hyperlink"/>
+          <w:color w:val="auto"/>
+          <w:u w:val="none"/>
+        </w:rPr>
+        <w:t>–</w:t>
+      </w:r>
+      <w:r>
+        <w:rPr>
+          <w:rStyle w:val="Hyperlink"/>
+          <w:color w:val="auto"/>
+          <w:u w:val="none"/>
+        </w:rPr>
+        <w:t xml:space="preserve"> </w:t>
+      </w:r>
+    </w:p>
+    <w:p>
+      <w:pPr>
+        <w:jc w:val="left"/>
+        <w:rPr>
+          <w:rStyle w:val="Hyperlink"/>
+          <w:color w:val="auto"/>
+          <w:u w:val="none"/>
+        </w:rPr>
+      </w:pPr>
+      <w:hyperlink r:id="rId17" w:history="1">
+        <w:r>
+          <w:rPr>
+            <w:rStyle w:val="Hyperlink"/>
+          </w:rPr>
+          <w:t>https://colab.research.google.com/drive/1BRtMB-_6uEroiuI6VvAss4s7QySyHuA1?usp=sharing</w:t>
+        </w:r>
+      </w:hyperlink>
+    </w:p>
+    <w:p>
+      <w:pPr>
+        <w:jc w:val="left"/>
+      </w:pPr>
+    </w:p>
+    <w:p/>
     <w:sectPr>
-      <w:headerReference w:type="default" r:id="rId14"/>
-      <w:footerReference w:type="default" r:id="rId15"/>
-      <w:footerReference w:type="first" r:id="rId16"/>
+      <w:headerReference w:type="default" r:id="rId18"/>
+      <w:footerReference w:type="default" r:id="rId19"/>
+      <w:footerReference w:type="first" r:id="rId20"/>
       <w:pgSz w:w="12240" w:h="15840" w:code="1"/>
       <w:pgMar w:top="1440" w:right="1440" w:bottom="1440" w:left="1440" w:header="792" w:footer="792" w:gutter="0"/>
       <w:cols w:space="720"/>
@@ -1785,7 +2789,7 @@
         </w:pPr>
         <w:r>
           <w:pict w14:anchorId="452B26F6">
-            <v:rect id="_x0000_i1043" style="width:0;height:1.5pt" o:hralign="center" o:hrstd="t" o:hr="t" fillcolor="#a0a0a0" stroked="f"/>
+            <v:rect id="_x0000_i1120" style="width:0;height:1.5pt" o:hralign="center" o:hrstd="t" o:hr="t" fillcolor="#a0a0a0" stroked="f"/>
           </w:pict>
         </w:r>
       </w:p>
@@ -1837,7 +2841,7 @@
     </w:pPr>
     <w:r>
       <w:pict w14:anchorId="79542646">
-        <v:rect id="_x0000_i1044" style="width:0;height:1.5pt" o:hralign="center" o:hrstd="t" o:hr="t" fillcolor="#a0a0a0" stroked="f"/>
+        <v:rect id="_x0000_i1121" style="width:0;height:1.5pt" o:hralign="center" o:hrstd="t" o:hr="t" fillcolor="#a0a0a0" stroked="f"/>
       </w:pict>
     </w:r>
   </w:p>
@@ -1955,7 +2959,7 @@
     </w:pPr>
     <w:r>
       <w:pict w14:anchorId="39888ACF">
-        <v:rect id="_x0000_i1042" style="width:0;height:1.5pt" o:hralign="center" o:hrstd="t" o:hr="t" fillcolor="#a0a0a0" stroked="f"/>
+        <v:rect id="_x0000_i1119" style="width:0;height:1.5pt" o:hralign="center" o:hrstd="t" o:hr="t" fillcolor="#a0a0a0" stroked="f"/>
       </w:pict>
     </w:r>
   </w:p>
@@ -1966,7 +2970,7 @@
 <w:numbering xmlns:wpc="http://schemas.microsoft.com/office/word/2010/wordprocessingCanvas" xmlns:cx="http://schemas.microsoft.com/office/drawing/2014/chartex" xmlns:cx1="http://schemas.microsoft.com/office/drawing/2015/9/8/chartex" xmlns:cx2="http://schemas.microsoft.com/office/drawing/2015/10/21/chartex" xmlns:cx3="http://schemas.microsoft.com/office/drawing/2016/5/9/chartex" xmlns:cx4="http://schemas.microsoft.com/office/drawing/2016/5/10/chartex" xmlns:cx5="http://schemas.microsoft.com/office/drawing/2016/5/11/chartex" xmlns:cx6="http://schemas.microsoft.com/office/drawing/2016/5/12/chartex" xmlns:cx7="http://schemas.microsoft.com/office/drawing/2016/5/13/chartex" xmlns:cx8="http://schemas.microsoft.com/office/drawing/2016/5/14/chartex" xmlns:mc="http://schemas.openxmlformats.org/markup-compatibility/2006" xmlns:aink="http://schemas.microsoft.com/office/drawing/2016/ink" xmlns:am3d="http://schemas.microsoft.com/office/drawing/2017/model3d" xmlns:o="urn:schemas-microsoft-com:office:office" xmlns:oel="http://schemas.microsoft.com/office/2019/extlst" xmlns:r="http://schemas.openxmlformats.org/officeDocument/2006/relationships" xmlns:m="http://schemas.openxmlformats.org/officeDocument/2006/math" xmlns:v="urn:schemas-microsoft-com:vml" xmlns:wp14="http://schemas.microsoft.com/office/word/2010/wordprocessingDrawing" xmlns:wp="http://schemas.openxmlformats.org/drawingml/2006/wordprocessingDrawing" xmlns:w10="urn:schemas-microsoft-com:office:word" xmlns:w="http://schemas.openxmlformats.org/wordprocessingml/2006/main" xmlns:w14="http://schemas.microsoft.com/office/word/2010/wordml" xmlns:w15="http://schemas.microsoft.com/office/word/2012/wordml" xmlns:w16cex="http://schemas.microsoft.com/office/word/2018/wordml/cex" xmlns:w16cid="http://schemas.microsoft.com/office/word/2016/wordml/cid" xmlns:w16="http://schemas.microsoft.com/office/word/2018/wordml" xmlns:w16du="http://schemas.microsoft.com/office/word/2023/wordml/word16du" xmlns:w16sdtdh="http://schemas.microsoft.com/office/word/2020/wordml/sdtdatahash" xmlns:w16se="http://schemas.microsoft.com/office/word/2015/wordml/symex" xmlns:wpg="http://schemas.microsoft.com/office/word/2010/wordprocessingGroup" xmlns:wpi="http://schemas.microsoft.com/office/word/2010/wordprocessingInk" xmlns:wne="http://schemas.microsoft.com/office/word/2006/wordml" xmlns:wps="http://schemas.microsoft.com/office/word/2010/wordprocessingShape" mc:Ignorable="w14 w15 w16se w16cid w16 w16cex w16sdtdh w16du wp14">
   <w:numPicBullet w:numPicBulletId="0">
     <w:pict>
-      <v:rect id="_x0000_i1199" style="width:0;height:1.5pt" o:hralign="center" o:bullet="t" o:hrstd="t" o:hr="t" fillcolor="#a0a0a0" stroked="f"/>
+      <v:rect id="_x0000_i1280" style="width:0;height:1.5pt" o:hralign="center" o:bullet="t" o:hrstd="t" o:hr="t" fillcolor="#a0a0a0" stroked="f"/>
     </w:pict>
   </w:numPicBullet>
   <w:abstractNum w:abstractNumId="0" w15:restartNumberingAfterBreak="0">
@@ -2237,16 +3241,16 @@
     </w:lvl>
   </w:abstractNum>
   <w:abstractNum w:abstractNumId="3" w15:restartNumberingAfterBreak="0">
-    <w:nsid w:val="6FA85B8C"/>
+    <w:nsid w:val="502852E6"/>
     <w:multiLevelType w:val="hybridMultilevel"/>
-    <w:tmpl w:val="3E48A174"/>
-    <w:lvl w:ilvl="0" w:tplc="0409000F">
+    <w:tmpl w:val="9E3AB546"/>
+    <w:lvl w:ilvl="0" w:tplc="71B0C5CC">
       <w:start w:val="1"/>
-      <w:numFmt w:val="decimal"/>
-      <w:lvlText w:val="%1."/>
+      <w:numFmt w:val="lowerLetter"/>
+      <w:lvlText w:val="%1)"/>
       <w:lvlJc w:val="left"/>
       <w:pPr>
-        <w:ind w:left="720" w:hanging="360"/>
+        <w:ind w:left="1080" w:hanging="720"/>
       </w:pPr>
       <w:rPr>
         <w:rFonts w:hint="default"/>
@@ -2325,8 +3329,97 @@
       </w:pPr>
     </w:lvl>
   </w:abstractNum>
+  <w:abstractNum w:abstractNumId="4" w15:restartNumberingAfterBreak="0">
+    <w:nsid w:val="6FA85B8C"/>
+    <w:multiLevelType w:val="hybridMultilevel"/>
+    <w:tmpl w:val="3E48A174"/>
+    <w:lvl w:ilvl="0" w:tplc="0409000F">
+      <w:start w:val="1"/>
+      <w:numFmt w:val="decimal"/>
+      <w:lvlText w:val="%1."/>
+      <w:lvlJc w:val="left"/>
+      <w:pPr>
+        <w:ind w:left="720" w:hanging="360"/>
+      </w:pPr>
+      <w:rPr>
+        <w:rFonts w:hint="default"/>
+      </w:rPr>
+    </w:lvl>
+    <w:lvl w:ilvl="1" w:tplc="04090019" w:tentative="1">
+      <w:start w:val="1"/>
+      <w:numFmt w:val="lowerLetter"/>
+      <w:lvlText w:val="%2."/>
+      <w:lvlJc w:val="left"/>
+      <w:pPr>
+        <w:ind w:left="1440" w:hanging="360"/>
+      </w:pPr>
+    </w:lvl>
+    <w:lvl w:ilvl="2" w:tplc="0409001B" w:tentative="1">
+      <w:start w:val="1"/>
+      <w:numFmt w:val="lowerRoman"/>
+      <w:lvlText w:val="%3."/>
+      <w:lvlJc w:val="right"/>
+      <w:pPr>
+        <w:ind w:left="2160" w:hanging="180"/>
+      </w:pPr>
+    </w:lvl>
+    <w:lvl w:ilvl="3" w:tplc="0409000F" w:tentative="1">
+      <w:start w:val="1"/>
+      <w:numFmt w:val="decimal"/>
+      <w:lvlText w:val="%4."/>
+      <w:lvlJc w:val="left"/>
+      <w:pPr>
+        <w:ind w:left="2880" w:hanging="360"/>
+      </w:pPr>
+    </w:lvl>
+    <w:lvl w:ilvl="4" w:tplc="04090019" w:tentative="1">
+      <w:start w:val="1"/>
+      <w:numFmt w:val="lowerLetter"/>
+      <w:lvlText w:val="%5."/>
+      <w:lvlJc w:val="left"/>
+      <w:pPr>
+        <w:ind w:left="3600" w:hanging="360"/>
+      </w:pPr>
+    </w:lvl>
+    <w:lvl w:ilvl="5" w:tplc="0409001B" w:tentative="1">
+      <w:start w:val="1"/>
+      <w:numFmt w:val="lowerRoman"/>
+      <w:lvlText w:val="%6."/>
+      <w:lvlJc w:val="right"/>
+      <w:pPr>
+        <w:ind w:left="4320" w:hanging="180"/>
+      </w:pPr>
+    </w:lvl>
+    <w:lvl w:ilvl="6" w:tplc="0409000F" w:tentative="1">
+      <w:start w:val="1"/>
+      <w:numFmt w:val="decimal"/>
+      <w:lvlText w:val="%7."/>
+      <w:lvlJc w:val="left"/>
+      <w:pPr>
+        <w:ind w:left="5040" w:hanging="360"/>
+      </w:pPr>
+    </w:lvl>
+    <w:lvl w:ilvl="7" w:tplc="04090019" w:tentative="1">
+      <w:start w:val="1"/>
+      <w:numFmt w:val="lowerLetter"/>
+      <w:lvlText w:val="%8."/>
+      <w:lvlJc w:val="left"/>
+      <w:pPr>
+        <w:ind w:left="5760" w:hanging="360"/>
+      </w:pPr>
+    </w:lvl>
+    <w:lvl w:ilvl="8" w:tplc="0409001B" w:tentative="1">
+      <w:start w:val="1"/>
+      <w:numFmt w:val="lowerRoman"/>
+      <w:lvlText w:val="%9."/>
+      <w:lvlJc w:val="right"/>
+      <w:pPr>
+        <w:ind w:left="6480" w:hanging="180"/>
+      </w:pPr>
+    </w:lvl>
+  </w:abstractNum>
   <w:num w:numId="1" w16cid:durableId="104233585">
-    <w:abstractNumId w:val="3"/>
+    <w:abstractNumId w:val="4"/>
   </w:num>
   <w:num w:numId="2" w16cid:durableId="1090077721">
     <w:abstractNumId w:val="1"/>
@@ -2336,6 +3429,9 @@
   </w:num>
   <w:num w:numId="4" w16cid:durableId="241986033">
     <w:abstractNumId w:val="0"/>
+  </w:num>
+  <w:num w:numId="5" w16cid:durableId="424962146">
+    <w:abstractNumId w:val="3"/>
   </w:num>
 </w:numbering>
 </file>
@@ -2740,7 +3836,11 @@
   <w:style w:type="paragraph" w:default="1" w:styleId="Normal">
     <w:name w:val="Normal"/>
     <w:qFormat/>
-    <w:rsid w:val="00217D63"/>
+    <w:rsid w:val="005E3DE4"/>
+    <w:pPr>
+      <w:spacing w:line="276" w:lineRule="auto"/>
+      <w:jc w:val="both"/>
+    </w:pPr>
     <w:rPr>
       <w:rFonts w:ascii="LM Roman 12" w:hAnsi="LM Roman 12"/>
       <w:sz w:val="20"/>
@@ -2756,7 +3856,6 @@
     <w:qFormat/>
     <w:rsid w:val="00350945"/>
     <w:pPr>
-      <w:spacing w:line="276" w:lineRule="auto"/>
       <w:outlineLvl w:val="0"/>
     </w:pPr>
     <w:rPr>
@@ -3163,7 +4262,7 @@
   <w:rsids>
     <w:rsidRoot w:val="001A41DF"/>
     <w:rsid w:val="001A41DF"/>
-    <w:rsid w:val="00214056"/>
+    <w:rsid w:val="006115AB"/>
   </w:rsids>
   <m:mathPr>
     <m:mathFont m:val="Cambria Math"/>

</xml_diff>